<commit_message>
19/8/19 found some ISMIR tutorial videos
</commit_message>
<xml_diff>
--- a/research/annotated-references.docx
+++ b/research/annotated-references.docx
@@ -36,7 +36,15 @@
         <w:pStyle w:val="Heading2"/>
       </w:pPr>
       <w:r>
-        <w:t>[Gouyon, F., &amp; Dixon, S. (2005). A review of automatic rhythm description systems. Computer Music Journal, 29(1), 34–54.]</w:t>
+        <w:t>[</w:t>
+      </w:r>
+      <w:proofErr w:type="spellStart"/>
+      <w:r>
+        <w:t>Gouyon</w:t>
+      </w:r>
+      <w:proofErr w:type="spellEnd"/>
+      <w:r>
+        <w:t>, F., &amp; Dixon, S. (2005). A review of automatic rhythm description systems. Computer Music Journal, 29(1), 34–54.]</w:t>
       </w:r>
     </w:p>
     <w:p>
@@ -68,7 +76,21 @@
         <w:rPr>
           <w:lang w:val="en-US"/>
         </w:rPr>
-        <w:t>Kirchhoff, H., Dixon, S., Klapuri, A. (2012). Shift-variant non-negative matrix deconvolution for</w:t>
+        <w:t xml:space="preserve">Kirchhoff, H., Dixon, S., </w:t>
+      </w:r>
+      <w:proofErr w:type="spellStart"/>
+      <w:r>
+        <w:rPr>
+          <w:lang w:val="en-US"/>
+        </w:rPr>
+        <w:t>Klapuri</w:t>
+      </w:r>
+      <w:proofErr w:type="spellEnd"/>
+      <w:r>
+        <w:rPr>
+          <w:lang w:val="en-US"/>
+        </w:rPr>
+        <w:t>, A. (2012). Shift-variant non-negative matrix deconvolution for</w:t>
       </w:r>
       <w:r>
         <w:rPr>
@@ -112,7 +134,31 @@
         <w:pStyle w:val="Heading2"/>
       </w:pPr>
       <w:r>
-        <w:t>[Ryynänen, M., &amp; Klapuri, A. (2005). Polyphonic music transcription using note event modeling. In IEEE workshop on applications of signal processing to audio and acoustics (pp. 319–322)]</w:t>
+        <w:t>[</w:t>
+      </w:r>
+      <w:proofErr w:type="spellStart"/>
+      <w:r>
+        <w:t>Ryynänen</w:t>
+      </w:r>
+      <w:proofErr w:type="spellEnd"/>
+      <w:r>
+        <w:t xml:space="preserve">, M., &amp; </w:t>
+      </w:r>
+      <w:proofErr w:type="spellStart"/>
+      <w:r>
+        <w:t>Klapuri</w:t>
+      </w:r>
+      <w:proofErr w:type="spellEnd"/>
+      <w:r>
+        <w:t xml:space="preserve">, A. (2005). Polyphonic music transcription using note event </w:t>
+      </w:r>
+      <w:proofErr w:type="spellStart"/>
+      <w:r>
+        <w:t>modeling</w:t>
+      </w:r>
+      <w:proofErr w:type="spellEnd"/>
+      <w:r>
+        <w:t>. In IEEE workshop on applications of signal processing to audio and acoustics (pp. 319–322)]</w:t>
       </w:r>
     </w:p>
     <w:p>
@@ -148,7 +194,15 @@
         </w:numPr>
       </w:pPr>
       <w:r>
-        <w:t>Best results for the MiReX note tracking task</w:t>
+        <w:t xml:space="preserve">Best results for the </w:t>
+      </w:r>
+      <w:proofErr w:type="spellStart"/>
+      <w:r>
+        <w:t>MiReX</w:t>
+      </w:r>
+      <w:proofErr w:type="spellEnd"/>
+      <w:r>
+        <w:t xml:space="preserve"> note tracking task</w:t>
       </w:r>
       <w:r>
         <w:t xml:space="preserve"> 2008</w:t>
@@ -171,7 +225,23 @@
         <w:pStyle w:val="Heading2"/>
       </w:pPr>
       <w:r>
-        <w:t xml:space="preserve">[Ryynänen, M., &amp; Klapuri, A. (2008). Automatic transcription of melody, bass line, and chords in polyphonic music. Computer Music Journal 32(3), 72–86] </w:t>
+        <w:t>[</w:t>
+      </w:r>
+      <w:proofErr w:type="spellStart"/>
+      <w:r>
+        <w:t>Ryynänen</w:t>
+      </w:r>
+      <w:proofErr w:type="spellEnd"/>
+      <w:r>
+        <w:t xml:space="preserve">, M., &amp; </w:t>
+      </w:r>
+      <w:proofErr w:type="spellStart"/>
+      <w:r>
+        <w:t>Klapuri</w:t>
+      </w:r>
+      <w:proofErr w:type="spellEnd"/>
+      <w:r>
+        <w:t xml:space="preserve">, A. (2008). Automatic transcription of melody, bass line, and chords in polyphonic music. Computer Music Journal 32(3), 72–86] </w:t>
       </w:r>
     </w:p>
     <w:p>
@@ -191,19 +261,35 @@
         <w:pStyle w:val="Heading2"/>
       </w:pPr>
       <w:r>
-        <w:t xml:space="preserve">[O’Hanlon, K., Nagano, H., Plumbley, M. (2012). Structured sparsity for automatic music transcription. In IEEE international conference on audio, speech and signal processing (pp. 441–444).] </w:t>
-      </w:r>
-    </w:p>
-    <w:p>
-      <w:pPr>
-        <w:pStyle w:val="ListParagraph"/>
-        <w:numPr>
-          <w:ilvl w:val="0"/>
-          <w:numId w:val="5"/>
-        </w:numPr>
-      </w:pPr>
-      <w:r>
-        <w:t>Structured sparsity : groups of atoms active</w:t>
+        <w:t xml:space="preserve">[O’Hanlon, K., Nagano, H., </w:t>
+      </w:r>
+      <w:proofErr w:type="spellStart"/>
+      <w:r>
+        <w:t>Plumbley</w:t>
+      </w:r>
+      <w:proofErr w:type="spellEnd"/>
+      <w:r>
+        <w:t xml:space="preserve">, M. (2012). Structured sparsity for automatic music transcription. In IEEE international conference on audio, speech and signal processing (pp. 441–444).] </w:t>
+      </w:r>
+    </w:p>
+    <w:p>
+      <w:pPr>
+        <w:pStyle w:val="ListParagraph"/>
+        <w:numPr>
+          <w:ilvl w:val="0"/>
+          <w:numId w:val="5"/>
+        </w:numPr>
+      </w:pPr>
+      <w:r>
+        <w:t xml:space="preserve">Structured </w:t>
+      </w:r>
+      <w:proofErr w:type="gramStart"/>
+      <w:r>
+        <w:t>sparsity :</w:t>
+      </w:r>
+      <w:proofErr w:type="gramEnd"/>
+      <w:r>
+        <w:t xml:space="preserve"> groups of atoms active</w:t>
       </w:r>
     </w:p>
     <w:p>
@@ -211,7 +297,23 @@
         <w:pStyle w:val="Heading2"/>
       </w:pPr>
       <w:r>
-        <w:t>[Bertin, N., Badeau, R., Richard, G. (2007). Blind signal decompositions for automatic transcription of polyphonic music: NMF and K-SVD on the benchmark. In IEEE international conference on acoustics, speech, and signal processing (pp. 65–68)]</w:t>
+        <w:t>[</w:t>
+      </w:r>
+      <w:proofErr w:type="spellStart"/>
+      <w:r>
+        <w:t>Bertin</w:t>
+      </w:r>
+      <w:proofErr w:type="spellEnd"/>
+      <w:r>
+        <w:t xml:space="preserve">, N., </w:t>
+      </w:r>
+      <w:proofErr w:type="spellStart"/>
+      <w:r>
+        <w:t>Badeau</w:t>
+      </w:r>
+      <w:proofErr w:type="spellEnd"/>
+      <w:r>
+        <w:t>, R., Richard, G. (2007). Blind signal decompositions for automatic transcription of polyphonic music: NMF and K-SVD on the benchmark. In IEEE international conference on acoustics, speech, and signal processing (pp. 65–68)]</w:t>
       </w:r>
     </w:p>
     <w:p>
@@ -240,7 +342,35 @@
         <w:rPr>
           <w:rStyle w:val="normaltextrun"/>
         </w:rPr>
-        <w:t xml:space="preserve">E. Benetos, S. Dixon, Z. Duan, S. Ewert, “Automatic Music Transcription”, in IEEE SPS Journal Vol. 36 January] </w:t>
+        <w:t xml:space="preserve">E. </w:t>
+      </w:r>
+      <w:proofErr w:type="spellStart"/>
+      <w:r>
+        <w:rPr>
+          <w:rStyle w:val="normaltextrun"/>
+        </w:rPr>
+        <w:t>Benetos</w:t>
+      </w:r>
+      <w:proofErr w:type="spellEnd"/>
+      <w:r>
+        <w:rPr>
+          <w:rStyle w:val="normaltextrun"/>
+        </w:rPr>
+        <w:t>, S. Dixon, Z. </w:t>
+      </w:r>
+      <w:proofErr w:type="spellStart"/>
+      <w:r>
+        <w:rPr>
+          <w:rStyle w:val="normaltextrun"/>
+        </w:rPr>
+        <w:t>Duan</w:t>
+      </w:r>
+      <w:proofErr w:type="spellEnd"/>
+      <w:r>
+        <w:rPr>
+          <w:rStyle w:val="normaltextrun"/>
+        </w:rPr>
+        <w:t xml:space="preserve">, S. Ewert, “Automatic Music Transcription”, in IEEE SPS Journal Vol. 36 January] </w:t>
       </w:r>
     </w:p>
     <w:p>
@@ -260,7 +390,15 @@
         <w:t xml:space="preserve"> </w:t>
       </w:r>
       <w:r>
-        <w:t xml:space="preserve">[1] A. Klapuri and M. Davy, Eds., Signal Processing Methods for Music Transcription. New York: Springer-Verlag, 2006. </w:t>
+        <w:t xml:space="preserve">[1] A. </w:t>
+      </w:r>
+      <w:proofErr w:type="spellStart"/>
+      <w:r>
+        <w:t>Klapuri</w:t>
+      </w:r>
+      <w:proofErr w:type="spellEnd"/>
+      <w:r>
+        <w:t xml:space="preserve"> and M. Davy, Eds., Signal Processing Methods for Music Transcription. New York: Springer-Verlag, 2006. </w:t>
       </w:r>
     </w:p>
     <w:p>
@@ -314,7 +452,31 @@
     <w:p>
       <w:r>
         <w:lastRenderedPageBreak/>
-        <w:t xml:space="preserve">[2] E. Benetos, S. Dixon, D. Giannoulis, H. Kirchhoff, and A. Klapuri, “Automatic music transcription: Challenges and future directions,” J. Intelligent Inform. Syst., vol. 41, no. 3, pp. 407–434, 2013. </w:t>
+        <w:t xml:space="preserve">[2] E. </w:t>
+      </w:r>
+      <w:proofErr w:type="spellStart"/>
+      <w:r>
+        <w:t>Benetos</w:t>
+      </w:r>
+      <w:proofErr w:type="spellEnd"/>
+      <w:r>
+        <w:t xml:space="preserve">, S. Dixon, D. </w:t>
+      </w:r>
+      <w:proofErr w:type="spellStart"/>
+      <w:r>
+        <w:t>Giannoulis</w:t>
+      </w:r>
+      <w:proofErr w:type="spellEnd"/>
+      <w:r>
+        <w:t xml:space="preserve">, H. Kirchhoff, and A. </w:t>
+      </w:r>
+      <w:proofErr w:type="spellStart"/>
+      <w:r>
+        <w:t>Klapuri</w:t>
+      </w:r>
+      <w:proofErr w:type="spellEnd"/>
+      <w:r>
+        <w:t xml:space="preserve">, “Automatic music transcription: Challenges and future directions,” J. Intelligent Inform. Syst., vol. 41, no. 3, pp. 407–434, 2013. </w:t>
       </w:r>
     </w:p>
     <w:p>
@@ -367,7 +529,15 @@
     </w:p>
     <w:p>
       <w:r>
-        <w:t>[3] M. Müller, D. P. Ellis, A. Klapuri, and G. Richard, “Signal processing for music analysis,” IEEE J. Sel. Topics Signal Process., vol. 5, no. 6, pp. 1088–1110, 2011.</w:t>
+        <w:t xml:space="preserve">[3] M. Müller, D. P. Ellis, A. </w:t>
+      </w:r>
+      <w:proofErr w:type="spellStart"/>
+      <w:r>
+        <w:t>Klapuri</w:t>
+      </w:r>
+      <w:proofErr w:type="spellEnd"/>
+      <w:r>
+        <w:t>, and G. Richard, “Signal processing for music analysis,” IEEE J. Sel. Topics Signal Process., vol. 5, no. 6, pp. 1088–1110, 2011.</w:t>
       </w:r>
     </w:p>
     <w:p>
@@ -393,12 +563,34 @@
       <w:r>
         <w:t>Basic music fundamentals</w:t>
       </w:r>
-      <w:bookmarkStart w:id="1" w:name="_GoBack"/>
-      <w:bookmarkEnd w:id="1"/>
-    </w:p>
-    <w:p>
-      <w:r>
-        <w:t xml:space="preserve">[4] M. Schedl, E. Gómez, and J. Urbano, “Music information retrieval: Recent developments and applications,” Foundations Trends Inform. Retrieval, vol. 8, pp. 127–261, 2014. doi: 10.1561/1500000042. </w:t>
+    </w:p>
+    <w:p>
+      <w:r>
+        <w:t xml:space="preserve">[4] M. </w:t>
+      </w:r>
+      <w:proofErr w:type="spellStart"/>
+      <w:r>
+        <w:t>Schedl</w:t>
+      </w:r>
+      <w:proofErr w:type="spellEnd"/>
+      <w:r>
+        <w:t xml:space="preserve">, E. Gómez, and J. </w:t>
+      </w:r>
+      <w:proofErr w:type="spellStart"/>
+      <w:r>
+        <w:t>Urbano</w:t>
+      </w:r>
+      <w:proofErr w:type="spellEnd"/>
+      <w:r>
+        <w:t xml:space="preserve">, “Music information retrieval: Recent developments and applications,” Foundations Trends Inform. Retrieval, vol. 8, pp. 127–261, 2014. </w:t>
+      </w:r>
+      <w:proofErr w:type="spellStart"/>
+      <w:r>
+        <w:t>doi</w:t>
+      </w:r>
+      <w:proofErr w:type="spellEnd"/>
+      <w:r>
+        <w:t xml:space="preserve">: 10.1561/1500000042. </w:t>
       </w:r>
     </w:p>
     <w:p>
@@ -415,7 +607,23 @@
     </w:p>
     <w:p>
       <w:r>
-        <w:t xml:space="preserve">[5] N. Boulanger-Lewandowski, Y. Bengio, and P. Vincent, “Modeling temporal dependencies in high-dimensional sequences: Application to polyphonic music generation and transcription,” in Proc. Int. Conf. Machine Learning, 2012, pp. 1159– 1166. </w:t>
+        <w:t xml:space="preserve">[5] N. Boulanger-Lewandowski, Y. </w:t>
+      </w:r>
+      <w:proofErr w:type="spellStart"/>
+      <w:r>
+        <w:t>Bengio</w:t>
+      </w:r>
+      <w:proofErr w:type="spellEnd"/>
+      <w:r>
+        <w:t>, and P. Vincent, “</w:t>
+      </w:r>
+      <w:proofErr w:type="spellStart"/>
+      <w:r>
+        <w:t>Modeling</w:t>
+      </w:r>
+      <w:proofErr w:type="spellEnd"/>
+      <w:r>
+        <w:t xml:space="preserve"> temporal dependencies in high-dimensional sequences: Application to polyphonic music generation and transcription,” in Proc. Int. Conf. Machine Learning, 2012, pp. 1159– 1166. </w:t>
       </w:r>
     </w:p>
     <w:p>
@@ -492,7 +700,15 @@
     </w:p>
     <w:p>
       <w:r>
-        <w:t xml:space="preserve">[6] T. Virtanen, M. D. Plumbley, and D. P. W. Ellis, Eds., Computational Analysis of Sound Scenes and Events. New York: Springer-Verlag, 2018. </w:t>
+        <w:t xml:space="preserve">[6] T. Virtanen, M. D. </w:t>
+      </w:r>
+      <w:proofErr w:type="spellStart"/>
+      <w:r>
+        <w:t>Plumbley</w:t>
+      </w:r>
+      <w:proofErr w:type="spellEnd"/>
+      <w:r>
+        <w:t xml:space="preserve">, and D. P. W. Ellis, Eds., Computational Analysis of Sound Scenes and Events. New York: Springer-Verlag, 2018. </w:t>
       </w:r>
     </w:p>
     <w:p>
@@ -521,7 +737,23 @@
     </w:p>
     <w:p>
       <w:r>
-        <w:t xml:space="preserve">[7] L. Su and Y.-H. Yang, “Escaping from the abyss of manual annotation: New methodology of building polyphonic datasets for automatic music transcription,” in Proc. Int. Symp. Computer Music Multidisciplinary Research, 2015, pp. 309–321. </w:t>
+        <w:t xml:space="preserve">[7] L. </w:t>
+      </w:r>
+      <w:proofErr w:type="spellStart"/>
+      <w:r>
+        <w:t>Su</w:t>
+      </w:r>
+      <w:proofErr w:type="spellEnd"/>
+      <w:r>
+        <w:t xml:space="preserve"> and Y.-H. Yang, “Escaping from the abyss of manual annotation: New methodology of building polyphonic datasets for automatic music transcription,” in Proc. Int. </w:t>
+      </w:r>
+      <w:proofErr w:type="spellStart"/>
+      <w:r>
+        <w:t>Symp</w:t>
+      </w:r>
+      <w:proofErr w:type="spellEnd"/>
+      <w:r>
+        <w:t xml:space="preserve">. Computer Music Multidisciplinary Research, 2015, pp. 309–321. </w:t>
       </w:r>
     </w:p>
     <w:p>
@@ -550,7 +782,23 @@
     </w:p>
     <w:p>
       <w:r>
-        <w:t xml:space="preserve"> [8] Z. Duan, B. Pardo, and C. Zhang, “Multiple fundamental frequency estimation by modeling spectral peaks and non-peak regions,” IEEE Trans. Audio, Speech, Language Process. (2006–2013), vol. 18, no. 8, pp. 2121–2133, 2010. </w:t>
+        <w:t xml:space="preserve"> [8] Z. </w:t>
+      </w:r>
+      <w:proofErr w:type="spellStart"/>
+      <w:r>
+        <w:t>Duan</w:t>
+      </w:r>
+      <w:proofErr w:type="spellEnd"/>
+      <w:r>
+        <w:t xml:space="preserve">, B. Pardo, and C. Zhang, “Multiple fundamental frequency estimation by </w:t>
+      </w:r>
+      <w:proofErr w:type="spellStart"/>
+      <w:r>
+        <w:t>modeling</w:t>
+      </w:r>
+      <w:proofErr w:type="spellEnd"/>
+      <w:r>
+        <w:t xml:space="preserve"> spectral peaks and non-peak regions,” IEEE Trans. Audio, Speech, Language Process. (2006–2013), vol. 18, no. 8, pp. 2121–2133, 2010. </w:t>
       </w:r>
     </w:p>
     <w:p>
@@ -567,7 +815,23 @@
     </w:p>
     <w:p>
       <w:r>
-        <w:t xml:space="preserve">[9] Z. Duan and D. Temperley, “Note-level music transcription by maximum likelihood sampling,” in Proc. 15th Int. Society Music Information Retrieval Conf., 2014, pp. 181–186. </w:t>
+        <w:t xml:space="preserve">[9] Z. </w:t>
+      </w:r>
+      <w:proofErr w:type="spellStart"/>
+      <w:r>
+        <w:t>Duan</w:t>
+      </w:r>
+      <w:proofErr w:type="spellEnd"/>
+      <w:r>
+        <w:t xml:space="preserve"> and D. </w:t>
+      </w:r>
+      <w:proofErr w:type="spellStart"/>
+      <w:r>
+        <w:t>Temperley</w:t>
+      </w:r>
+      <w:proofErr w:type="spellEnd"/>
+      <w:r>
+        <w:t xml:space="preserve">, “Note-level music transcription by maximum likelihood sampling,” in Proc. 15th Int. Society Music Information Retrieval Conf., 2014, pp. 181–186. </w:t>
       </w:r>
     </w:p>
     <w:p>
@@ -585,7 +849,15 @@
     </w:p>
     <w:p>
       <w:r>
-        <w:t xml:space="preserve">[10] Z. Duan, J. Han, and B. Pardo, “Multi-pitch streaming of harmonic sound mixtures,” IEEE/ACM Trans. Audio, Speech, Language Process., vol. 22, no. 1, pp. 138–150, 2014. </w:t>
+        <w:t xml:space="preserve">[10] Z. </w:t>
+      </w:r>
+      <w:proofErr w:type="spellStart"/>
+      <w:r>
+        <w:t>Duan</w:t>
+      </w:r>
+      <w:proofErr w:type="spellEnd"/>
+      <w:r>
+        <w:t xml:space="preserve">, J. Han, and B. Pardo, “Multi-pitch streaming of harmonic sound mixtures,” IEEE/ACM Trans. Audio, Speech, Language Process., vol. 22, no. 1, pp. 138–150, 2014. </w:t>
       </w:r>
     </w:p>
     <w:p>
@@ -602,7 +874,23 @@
     </w:p>
     <w:p>
       <w:r>
-        <w:t xml:space="preserve">[11] V. Emiya, R. Badeau, and B. David, “Multipitch estimation of piano sounds using a new probabilistic spectral smoothness principle,” IEEE Trans. Audio, Speech, Language Process. (2006–2013), vol. 18, no. 6, pp. 1643–1654, 2010. </w:t>
+        <w:t xml:space="preserve">[11] V. </w:t>
+      </w:r>
+      <w:proofErr w:type="spellStart"/>
+      <w:r>
+        <w:t>Emiya</w:t>
+      </w:r>
+      <w:proofErr w:type="spellEnd"/>
+      <w:r>
+        <w:t xml:space="preserve">, R. </w:t>
+      </w:r>
+      <w:proofErr w:type="spellStart"/>
+      <w:r>
+        <w:t>Badeau</w:t>
+      </w:r>
+      <w:proofErr w:type="spellEnd"/>
+      <w:r>
+        <w:t xml:space="preserve">, and B. David, “Multipitch estimation of piano sounds using a new probabilistic spectral smoothness principle,” IEEE Trans. Audio, Speech, Language Process. (2006–2013), vol. 18, no. 6, pp. 1643–1654, 2010. </w:t>
       </w:r>
     </w:p>
     <w:p>
@@ -643,7 +931,15 @@
     </w:p>
     <w:p>
       <w:r>
-        <w:t xml:space="preserve">[12] L. Su and Y.-H. Yang, “Combining spectral and temporal representations for multipitch estimation of polyphonic music,” IEEE/ACM Trans. Audio, Speech, Language Process., vol. 23, no. 10, pp. 1600–1612, 2015. </w:t>
+        <w:t xml:space="preserve">[12] L. </w:t>
+      </w:r>
+      <w:proofErr w:type="spellStart"/>
+      <w:r>
+        <w:t>Su</w:t>
+      </w:r>
+      <w:proofErr w:type="spellEnd"/>
+      <w:r>
+        <w:t xml:space="preserve"> and Y.-H. Yang, “Combining spectral and temporal representations for multipitch estimation of polyphonic music,” IEEE/ACM Trans. Audio, Speech, Language Process., vol. 23, no. 10, pp. 1600–1612, 2015. </w:t>
       </w:r>
     </w:p>
     <w:p>
@@ -672,7 +968,23 @@
     </w:p>
     <w:p>
       <w:r>
-        <w:t xml:space="preserve">[13] P. H. Peeling, A. T. Cemgil, and S. J. Godsill, “Generative spectrogram factorization models for polyphonic piano transcription,” IEEE Trans. Audio, Speech, Language Process. (2006–2013), vol. 18, no. 3, pp. 519–527, 2010. </w:t>
+        <w:t xml:space="preserve">[13] P. H. Peeling, A. T. </w:t>
+      </w:r>
+      <w:proofErr w:type="spellStart"/>
+      <w:r>
+        <w:t>Cemgil</w:t>
+      </w:r>
+      <w:proofErr w:type="spellEnd"/>
+      <w:r>
+        <w:t xml:space="preserve">, and S. J. </w:t>
+      </w:r>
+      <w:proofErr w:type="spellStart"/>
+      <w:r>
+        <w:t>Godsill</w:t>
+      </w:r>
+      <w:proofErr w:type="spellEnd"/>
+      <w:r>
+        <w:t xml:space="preserve">, “Generative spectrogram factorization models for polyphonic piano transcription,” IEEE Trans. Audio, Speech, Language Process. (2006–2013), vol. 18, no. 3, pp. 519–527, 2010. </w:t>
       </w:r>
     </w:p>
     <w:p>
@@ -689,26 +1001,50 @@
     </w:p>
     <w:p>
       <w:r>
-        <w:t xml:space="preserve">[14] P. Smaragdis and J. C. Brown, “Non-negative matrix factorization for polyphonic music transcription,” in Proc. IEEE Workshop Applications Signal Processing Audio and Acoustics, 2003, pp. 177–180. </w:t>
-      </w:r>
-    </w:p>
-    <w:p>
-      <w:pPr>
-        <w:pStyle w:val="ListParagraph"/>
-        <w:numPr>
-          <w:ilvl w:val="0"/>
-          <w:numId w:val="5"/>
-        </w:numPr>
-      </w:pPr>
-      <w:bookmarkStart w:id="2" w:name="_Hlk16086562"/>
+        <w:t xml:space="preserve">[14] P. </w:t>
+      </w:r>
+      <w:proofErr w:type="spellStart"/>
+      <w:r>
+        <w:t>Smaragdis</w:t>
+      </w:r>
+      <w:proofErr w:type="spellEnd"/>
+      <w:r>
+        <w:t xml:space="preserve"> and J. C. Brown, “Non-negative matrix factorization for polyphonic music transcription,” in Proc. IEEE Workshop Applications Signal Processing Audio and Acoustics, 2003, pp. 177–180. </w:t>
+      </w:r>
+    </w:p>
+    <w:p>
+      <w:pPr>
+        <w:pStyle w:val="ListParagraph"/>
+        <w:numPr>
+          <w:ilvl w:val="0"/>
+          <w:numId w:val="5"/>
+        </w:numPr>
+      </w:pPr>
+      <w:bookmarkStart w:id="1" w:name="_Hlk16086562"/>
       <w:r>
         <w:t>NMF MPE</w:t>
       </w:r>
     </w:p>
-    <w:bookmarkEnd w:id="2"/>
-    <w:p>
-      <w:r>
-        <w:t xml:space="preserve">[15] E. Vincent, N. Bertin, and R. Badeau, “Adaptive harmonic spectral decomposition for multiple pitch estimation,” IEEE Trans. Audio, Speech, Language Process. (2006–2013), vol. 18, no. 3, pp. 528–537, 2010. </w:t>
+    <w:bookmarkEnd w:id="1"/>
+    <w:p>
+      <w:r>
+        <w:t xml:space="preserve">[15] E. Vincent, N. </w:t>
+      </w:r>
+      <w:proofErr w:type="spellStart"/>
+      <w:r>
+        <w:t>Bertin</w:t>
+      </w:r>
+      <w:proofErr w:type="spellEnd"/>
+      <w:r>
+        <w:t xml:space="preserve">, and R. </w:t>
+      </w:r>
+      <w:proofErr w:type="spellStart"/>
+      <w:r>
+        <w:t>Badeau</w:t>
+      </w:r>
+      <w:proofErr w:type="spellEnd"/>
+      <w:r>
+        <w:t xml:space="preserve">, “Adaptive harmonic spectral decomposition for multiple pitch estimation,” IEEE Trans. Audio, Speech, Language Process. (2006–2013), vol. 18, no. 3, pp. 528–537, 2010. </w:t>
       </w:r>
     </w:p>
     <w:p>
@@ -749,7 +1085,23 @@
     </w:p>
     <w:p>
       <w:r>
-        <w:t xml:space="preserve">[16] E. Benetos and S. Dixon, “Multiple-instrument polyphonic music transcription using a temporally-constrained shift-invariant model,” J. Acoust. Soc. Amer., vol. 133, no. 3, pp. 1727–1741, 2013. </w:t>
+        <w:t xml:space="preserve">[16] E. </w:t>
+      </w:r>
+      <w:proofErr w:type="spellStart"/>
+      <w:r>
+        <w:t>Benetos</w:t>
+      </w:r>
+      <w:proofErr w:type="spellEnd"/>
+      <w:r>
+        <w:t xml:space="preserve"> and S. Dixon, “Multiple-instrument polyphonic music transcription using a temporally-constrained shift-invariant model,” J. </w:t>
+      </w:r>
+      <w:proofErr w:type="spellStart"/>
+      <w:r>
+        <w:t>Acoust</w:t>
+      </w:r>
+      <w:proofErr w:type="spellEnd"/>
+      <w:r>
+        <w:t xml:space="preserve">. Soc. Amer., vol. 133, no. 3, pp. 1727–1741, 2013. </w:t>
       </w:r>
     </w:p>
     <w:p>
@@ -815,7 +1167,15 @@
     <w:p>
       <w:r>
         <w:lastRenderedPageBreak/>
-        <w:t xml:space="preserve">[17] B. Fuentes, R. Badeau, and G. Richard, “Harmonic adaptive latent component analysis of audio and application to music transcription,” IEEE Trans. Audio, Speech, Language Process. (2006–2013), vol. 21, no. 9, pp. 1854–1866, 2013. </w:t>
+        <w:t xml:space="preserve">[17] B. Fuentes, R. </w:t>
+      </w:r>
+      <w:proofErr w:type="spellStart"/>
+      <w:r>
+        <w:t>Badeau</w:t>
+      </w:r>
+      <w:proofErr w:type="spellEnd"/>
+      <w:r>
+        <w:t xml:space="preserve">, and G. Richard, “Harmonic adaptive latent component analysis of audio and application to music transcription,” IEEE Trans. Audio, Speech, Language Process. (2006–2013), vol. 21, no. 9, pp. 1854–1866, 2013. </w:t>
       </w:r>
     </w:p>
     <w:p>
@@ -856,7 +1216,23 @@
     </w:p>
     <w:p>
       <w:r>
-        <w:t xml:space="preserve">[18] S. Sigtia, E. Benetos, and S. Dixon, “An end-to-end neural network for polyphonic piano music transcription,” IEEE/ACM Trans. Audio, Speech, Language Process., vol. 24, no. 5, pp. 927–939, 2016. </w:t>
+        <w:t xml:space="preserve">[18] S. </w:t>
+      </w:r>
+      <w:proofErr w:type="spellStart"/>
+      <w:r>
+        <w:t>Sigtia</w:t>
+      </w:r>
+      <w:proofErr w:type="spellEnd"/>
+      <w:r>
+        <w:t xml:space="preserve">, E. </w:t>
+      </w:r>
+      <w:proofErr w:type="spellStart"/>
+      <w:r>
+        <w:t>Benetos</w:t>
+      </w:r>
+      <w:proofErr w:type="spellEnd"/>
+      <w:r>
+        <w:t xml:space="preserve">, and S. Dixon, “An end-to-end neural network for polyphonic piano music transcription,” IEEE/ACM Trans. Audio, Speech, Language Process., vol. 24, no. 5, pp. 927–939, 2016. </w:t>
       </w:r>
     </w:p>
     <w:p>
@@ -916,7 +1292,15 @@
         </w:numPr>
       </w:pPr>
       <w:r>
-        <w:t xml:space="preserve">NADE architecture and WaveNet </w:t>
+        <w:t xml:space="preserve">NADE architecture and </w:t>
+      </w:r>
+      <w:proofErr w:type="spellStart"/>
+      <w:r>
+        <w:t>WaveNet</w:t>
+      </w:r>
+      <w:proofErr w:type="spellEnd"/>
+      <w:r>
+        <w:t xml:space="preserve"> </w:t>
       </w:r>
     </w:p>
     <w:p>
@@ -933,7 +1317,47 @@
     </w:p>
     <w:p>
       <w:r>
-        <w:t>[19] R. Kelz, M. Dorfer, F. Korzeniowski, S. Böck, A. Arzt, and G. Widmer, “On the potential of simple framewise approaches to piano transcription,” in Proc. Int. Society Music Information Retrieval Conf., 2016, pp. 475–481.</w:t>
+        <w:t xml:space="preserve">[19] R. </w:t>
+      </w:r>
+      <w:proofErr w:type="spellStart"/>
+      <w:r>
+        <w:t>Kelz</w:t>
+      </w:r>
+      <w:proofErr w:type="spellEnd"/>
+      <w:r>
+        <w:t xml:space="preserve">, M. </w:t>
+      </w:r>
+      <w:proofErr w:type="spellStart"/>
+      <w:r>
+        <w:t>Dorfer</w:t>
+      </w:r>
+      <w:proofErr w:type="spellEnd"/>
+      <w:r>
+        <w:t xml:space="preserve">, F. </w:t>
+      </w:r>
+      <w:proofErr w:type="spellStart"/>
+      <w:r>
+        <w:t>Korzeniowski</w:t>
+      </w:r>
+      <w:proofErr w:type="spellEnd"/>
+      <w:r>
+        <w:t xml:space="preserve">, S. </w:t>
+      </w:r>
+      <w:proofErr w:type="spellStart"/>
+      <w:r>
+        <w:t>Böck</w:t>
+      </w:r>
+      <w:proofErr w:type="spellEnd"/>
+      <w:r>
+        <w:t xml:space="preserve">, A. </w:t>
+      </w:r>
+      <w:proofErr w:type="spellStart"/>
+      <w:r>
+        <w:t>Arzt</w:t>
+      </w:r>
+      <w:proofErr w:type="spellEnd"/>
+      <w:r>
+        <w:t>, and G. Widmer, “On the potential of simple framewise approaches to piano transcription,” in Proc. Int. Society Music Information Retrieval Conf., 2016, pp. 475–481.</w:t>
       </w:r>
     </w:p>
     <w:p>
@@ -974,7 +1398,15 @@
     </w:p>
     <w:p>
       <w:r>
-        <w:t xml:space="preserve">[20] J. Nam, J. Ngiam, H. Lee, and M. Slaney, “A classification-based polyphonic piano transcription approach using learned feature representations,” in Proc. Int. Society Music Information Retrieval Conf., 2011, pp. 175–180. </w:t>
+        <w:t xml:space="preserve">[20] J. Nam, J. </w:t>
+      </w:r>
+      <w:proofErr w:type="spellStart"/>
+      <w:r>
+        <w:t>Ngiam</w:t>
+      </w:r>
+      <w:proofErr w:type="spellEnd"/>
+      <w:r>
+        <w:t xml:space="preserve">, H. Lee, and M. Slaney, “A classification-based polyphonic piano transcription approach using learned feature representations,” in Proc. Int. Society Music Information Retrieval Conf., 2011, pp. 175–180. </w:t>
       </w:r>
     </w:p>
     <w:p>
@@ -991,72 +1423,153 @@
     </w:p>
     <w:p>
       <w:r>
-        <w:t xml:space="preserve">[21] M. Marolt, “A connectionist approach to automatic transcription of polyphonic piano music,” IEEE Trans. Multimedia, vol. 6, no. 3, pp. 439–449, 2004. </w:t>
-      </w:r>
-    </w:p>
-    <w:p>
-      <w:pPr>
-        <w:pStyle w:val="ListParagraph"/>
-        <w:numPr>
-          <w:ilvl w:val="0"/>
-          <w:numId w:val="5"/>
-        </w:numPr>
-      </w:pPr>
-      <w:r>
-        <w:t xml:space="preserve">MNE interonset interval approach considers note interactions </w:t>
-      </w:r>
-    </w:p>
-    <w:p>
-      <w:pPr>
-        <w:pStyle w:val="ListParagraph"/>
-        <w:numPr>
-          <w:ilvl w:val="0"/>
-          <w:numId w:val="5"/>
-        </w:numPr>
-      </w:pPr>
-      <w:r>
-        <w:t>Marolts Sonic System based on NNs</w:t>
-      </w:r>
-    </w:p>
-    <w:p>
-      <w:pPr>
-        <w:pStyle w:val="ListParagraph"/>
-        <w:numPr>
-          <w:ilvl w:val="0"/>
-          <w:numId w:val="5"/>
-        </w:numPr>
-      </w:pPr>
-      <w:r>
-        <w:t>Analyzing the output of adaptive oscillators to track and group partials in the output of a gammatone filterbank</w:t>
-      </w:r>
-    </w:p>
-    <w:p>
-      <w:r>
-        <w:t xml:space="preserve">[22] A. Cogliati, Z. Duan, and B. Wohlberg, “Context-dependent piano music transcription with convolutional sparse coding,” IEEE/ACM Trans. Audio, Speech, Language Process., vol. 24, no. 12, pp. 2218–2230, 2016. </w:t>
-      </w:r>
-    </w:p>
-    <w:p>
-      <w:pPr>
-        <w:pStyle w:val="ListParagraph"/>
-        <w:numPr>
-          <w:ilvl w:val="0"/>
-          <w:numId w:val="5"/>
-        </w:numPr>
-      </w:pPr>
-      <w:r>
-        <w:t xml:space="preserve">MNE considers note interactions through unifed framework that estimates pitch,onset and offset together </w:t>
-      </w:r>
-    </w:p>
-    <w:p>
-      <w:pPr>
-        <w:pStyle w:val="ListParagraph"/>
-        <w:numPr>
-          <w:ilvl w:val="0"/>
-          <w:numId w:val="5"/>
-        </w:numPr>
-      </w:pPr>
-      <w:r>
-        <w:t xml:space="preserve">Context specific transcription : single instruments have become much more accurate </w:t>
+        <w:t xml:space="preserve">[21] M. </w:t>
+      </w:r>
+      <w:proofErr w:type="spellStart"/>
+      <w:r>
+        <w:t>Marolt</w:t>
+      </w:r>
+      <w:proofErr w:type="spellEnd"/>
+      <w:r>
+        <w:t xml:space="preserve">, “A connectionist approach to automatic transcription of polyphonic piano music,” IEEE Trans. Multimedia, vol. 6, no. 3, pp. 439–449, 2004. </w:t>
+      </w:r>
+    </w:p>
+    <w:p>
+      <w:pPr>
+        <w:pStyle w:val="ListParagraph"/>
+        <w:numPr>
+          <w:ilvl w:val="0"/>
+          <w:numId w:val="5"/>
+        </w:numPr>
+      </w:pPr>
+      <w:r>
+        <w:t xml:space="preserve">MNE </w:t>
+      </w:r>
+      <w:proofErr w:type="spellStart"/>
+      <w:r>
+        <w:t>interonset</w:t>
+      </w:r>
+      <w:proofErr w:type="spellEnd"/>
+      <w:r>
+        <w:t xml:space="preserve"> interval approach considers note interactions </w:t>
+      </w:r>
+    </w:p>
+    <w:p>
+      <w:pPr>
+        <w:pStyle w:val="ListParagraph"/>
+        <w:numPr>
+          <w:ilvl w:val="0"/>
+          <w:numId w:val="5"/>
+        </w:numPr>
+      </w:pPr>
+      <w:proofErr w:type="spellStart"/>
+      <w:r>
+        <w:t>Marolts</w:t>
+      </w:r>
+      <w:proofErr w:type="spellEnd"/>
+      <w:r>
+        <w:t xml:space="preserve"> Sonic System based on NNs</w:t>
+      </w:r>
+    </w:p>
+    <w:p>
+      <w:pPr>
+        <w:pStyle w:val="ListParagraph"/>
+        <w:numPr>
+          <w:ilvl w:val="0"/>
+          <w:numId w:val="5"/>
+        </w:numPr>
+      </w:pPr>
+      <w:proofErr w:type="spellStart"/>
+      <w:r>
+        <w:t>Analyzing</w:t>
+      </w:r>
+      <w:proofErr w:type="spellEnd"/>
+      <w:r>
+        <w:t xml:space="preserve"> the output of adaptive oscillators to track and group partials in the output of a gammatone </w:t>
+      </w:r>
+      <w:proofErr w:type="spellStart"/>
+      <w:r>
+        <w:t>filterbank</w:t>
+      </w:r>
+      <w:proofErr w:type="spellEnd"/>
+    </w:p>
+    <w:p>
+      <w:r>
+        <w:t xml:space="preserve">[22] A. </w:t>
+      </w:r>
+      <w:proofErr w:type="spellStart"/>
+      <w:r>
+        <w:t>Cogliati</w:t>
+      </w:r>
+      <w:proofErr w:type="spellEnd"/>
+      <w:r>
+        <w:t xml:space="preserve">, Z. </w:t>
+      </w:r>
+      <w:proofErr w:type="spellStart"/>
+      <w:r>
+        <w:t>Duan</w:t>
+      </w:r>
+      <w:proofErr w:type="spellEnd"/>
+      <w:r>
+        <w:t xml:space="preserve">, and B. </w:t>
+      </w:r>
+      <w:proofErr w:type="spellStart"/>
+      <w:r>
+        <w:t>Wohlberg</w:t>
+      </w:r>
+      <w:proofErr w:type="spellEnd"/>
+      <w:r>
+        <w:t xml:space="preserve">, “Context-dependent piano music transcription with convolutional sparse coding,” IEEE/ACM Trans. Audio, Speech, Language Process., vol. 24, no. 12, pp. 2218–2230, 2016. </w:t>
+      </w:r>
+    </w:p>
+    <w:p>
+      <w:pPr>
+        <w:pStyle w:val="ListParagraph"/>
+        <w:numPr>
+          <w:ilvl w:val="0"/>
+          <w:numId w:val="5"/>
+        </w:numPr>
+      </w:pPr>
+      <w:r>
+        <w:t xml:space="preserve">MNE considers note interactions through </w:t>
+      </w:r>
+      <w:proofErr w:type="spellStart"/>
+      <w:r>
+        <w:t>unifed</w:t>
+      </w:r>
+      <w:proofErr w:type="spellEnd"/>
+      <w:r>
+        <w:t xml:space="preserve"> framework that estimates </w:t>
+      </w:r>
+      <w:proofErr w:type="spellStart"/>
+      <w:proofErr w:type="gramStart"/>
+      <w:r>
+        <w:t>pitch,onset</w:t>
+      </w:r>
+      <w:proofErr w:type="spellEnd"/>
+      <w:proofErr w:type="gramEnd"/>
+      <w:r>
+        <w:t xml:space="preserve"> and offset together </w:t>
+      </w:r>
+    </w:p>
+    <w:p>
+      <w:pPr>
+        <w:pStyle w:val="ListParagraph"/>
+        <w:numPr>
+          <w:ilvl w:val="0"/>
+          <w:numId w:val="5"/>
+        </w:numPr>
+      </w:pPr>
+      <w:r>
+        <w:t xml:space="preserve">Context specific </w:t>
+      </w:r>
+      <w:proofErr w:type="gramStart"/>
+      <w:r>
+        <w:t>transcription :</w:t>
+      </w:r>
+      <w:proofErr w:type="gramEnd"/>
+      <w:r>
+        <w:t xml:space="preserve"> single instruments have become much more accurate </w:t>
       </w:r>
     </w:p>
     <w:p>
@@ -1074,7 +1587,25 @@
       </w:pPr>
       <w:r>
         <w:lastRenderedPageBreak/>
-        <w:t xml:space="preserve">MNE considers note interactions through unifed framework that estimates pitch,onset and offset together </w:t>
+        <w:t xml:space="preserve">MNE considers note interactions through </w:t>
+      </w:r>
+      <w:proofErr w:type="spellStart"/>
+      <w:r>
+        <w:t>unifed</w:t>
+      </w:r>
+      <w:proofErr w:type="spellEnd"/>
+      <w:r>
+        <w:t xml:space="preserve"> framework that estimates </w:t>
+      </w:r>
+      <w:proofErr w:type="spellStart"/>
+      <w:proofErr w:type="gramStart"/>
+      <w:r>
+        <w:t>pitch,onset</w:t>
+      </w:r>
+      <w:proofErr w:type="spellEnd"/>
+      <w:proofErr w:type="gramEnd"/>
+      <w:r>
+        <w:t xml:space="preserve"> and offset together </w:t>
       </w:r>
     </w:p>
     <w:p>
@@ -1098,7 +1629,15 @@
         </w:numPr>
       </w:pPr>
       <w:r>
-        <w:t xml:space="preserve">Comparison to Marolt’s Sonic System </w:t>
+        <w:t xml:space="preserve">Comparison to </w:t>
+      </w:r>
+      <w:proofErr w:type="spellStart"/>
+      <w:r>
+        <w:t>Marolt’s</w:t>
+      </w:r>
+      <w:proofErr w:type="spellEnd"/>
+      <w:r>
+        <w:t xml:space="preserve"> Sonic System </w:t>
       </w:r>
     </w:p>
     <w:p>
@@ -1122,24 +1661,74 @@
         </w:numPr>
       </w:pPr>
       <w:r>
-        <w:t xml:space="preserve">Context specific transcription : single instruments have become much more accurate </w:t>
-      </w:r>
-    </w:p>
-    <w:p>
-      <w:r>
-        <w:t xml:space="preserve"> [24] C. Hawthorne, E. Elsen, J. Song, A. Roberts, I. S. C. Raffel, J. Engel, S. Oore, and D. Eck, “Onsets and frames: Dual-objective piano transcription,” in Proc. Int. Society Music Information Retrieval Conf., 2018, pp. 50–57. </w:t>
-      </w:r>
-    </w:p>
-    <w:p>
-      <w:pPr>
-        <w:pStyle w:val="ListParagraph"/>
-        <w:numPr>
-          <w:ilvl w:val="0"/>
-          <w:numId w:val="5"/>
-        </w:numPr>
-      </w:pPr>
-      <w:r>
-        <w:t xml:space="preserve">MNE considers note interactions through unifed framework that estimates pitch,onset and offset together </w:t>
+        <w:t xml:space="preserve">Context specific </w:t>
+      </w:r>
+      <w:proofErr w:type="gramStart"/>
+      <w:r>
+        <w:t>transcription :</w:t>
+      </w:r>
+      <w:proofErr w:type="gramEnd"/>
+      <w:r>
+        <w:t xml:space="preserve"> single instruments have become much more accurate </w:t>
+      </w:r>
+    </w:p>
+    <w:p>
+      <w:r>
+        <w:t xml:space="preserve"> [24] C. Hawthorne, E. </w:t>
+      </w:r>
+      <w:proofErr w:type="spellStart"/>
+      <w:r>
+        <w:t>Elsen</w:t>
+      </w:r>
+      <w:proofErr w:type="spellEnd"/>
+      <w:r>
+        <w:t xml:space="preserve">, J. Song, A. Roberts, I. S. C. </w:t>
+      </w:r>
+      <w:proofErr w:type="spellStart"/>
+      <w:r>
+        <w:t>Raffel</w:t>
+      </w:r>
+      <w:proofErr w:type="spellEnd"/>
+      <w:r>
+        <w:t xml:space="preserve">, J. Engel, S. </w:t>
+      </w:r>
+      <w:proofErr w:type="spellStart"/>
+      <w:r>
+        <w:t>Oore</w:t>
+      </w:r>
+      <w:proofErr w:type="spellEnd"/>
+      <w:r>
+        <w:t xml:space="preserve">, and D. Eck, “Onsets and frames: Dual-objective piano transcription,” in Proc. Int. Society Music Information Retrieval Conf., 2018, pp. 50–57. </w:t>
+      </w:r>
+    </w:p>
+    <w:p>
+      <w:pPr>
+        <w:pStyle w:val="ListParagraph"/>
+        <w:numPr>
+          <w:ilvl w:val="0"/>
+          <w:numId w:val="5"/>
+        </w:numPr>
+      </w:pPr>
+      <w:r>
+        <w:t xml:space="preserve">MNE considers note interactions through </w:t>
+      </w:r>
+      <w:proofErr w:type="spellStart"/>
+      <w:r>
+        <w:t>unifed</w:t>
+      </w:r>
+      <w:proofErr w:type="spellEnd"/>
+      <w:r>
+        <w:t xml:space="preserve"> framework that estimates </w:t>
+      </w:r>
+      <w:proofErr w:type="spellStart"/>
+      <w:proofErr w:type="gramStart"/>
+      <w:r>
+        <w:t>pitch,onset</w:t>
+      </w:r>
+      <w:proofErr w:type="spellEnd"/>
+      <w:proofErr w:type="gramEnd"/>
+      <w:r>
+        <w:t xml:space="preserve"> and offset together </w:t>
       </w:r>
     </w:p>
     <w:p>
@@ -1197,7 +1786,15 @@
     </w:p>
     <w:p>
       <w:r>
-        <w:t xml:space="preserve">[26] E. Cambouropoulos, “Pitch spelling: A computational model,” Music Perception, vol. 20, no. 4, pp. 411–429, 2003. </w:t>
+        <w:t xml:space="preserve">[26] E. </w:t>
+      </w:r>
+      <w:proofErr w:type="spellStart"/>
+      <w:r>
+        <w:t>Cambouropoulos</w:t>
+      </w:r>
+      <w:proofErr w:type="spellEnd"/>
+      <w:r>
+        <w:t xml:space="preserve">, “Pitch spelling: A computational model,” Music Perception, vol. 20, no. 4, pp. 411–429, 2003. </w:t>
       </w:r>
     </w:p>
     <w:p>
@@ -1214,7 +1811,15 @@
     </w:p>
     <w:p>
       <w:r>
-        <w:t xml:space="preserve">[27] H. Grohganz, M. Clausen, and M. Mueller, “Estimating musical time information from performed MIDI files,” in Proc. Int. Society Music Information Retrieval Conf., 2014, pp. 35–40. </w:t>
+        <w:t xml:space="preserve">[27] H. </w:t>
+      </w:r>
+      <w:proofErr w:type="spellStart"/>
+      <w:r>
+        <w:t>Grohganz</w:t>
+      </w:r>
+      <w:proofErr w:type="spellEnd"/>
+      <w:r>
+        <w:t xml:space="preserve">, M. Clausen, and M. Mueller, “Estimating musical time information from performed MIDI files,” in Proc. Int. Society Music Information Retrieval Conf., 2014, pp. 35–40. </w:t>
       </w:r>
     </w:p>
     <w:p>
@@ -1231,7 +1836,39 @@
     </w:p>
     <w:p>
       <w:r>
-        <w:t xml:space="preserve">[28] I. Karydis, A. Nanopoulos, A. Papadopoulos, E. Cambouropoulos, and Y. Manolopoulos, “Horizontal and vertical integration/segregation in auditory streaming: A voice separation algorithm for symbolic musical data,” in Proc. Sound and Music Computing Conf., 2007, pp. 299–306. </w:t>
+        <w:t xml:space="preserve">[28] I. </w:t>
+      </w:r>
+      <w:proofErr w:type="spellStart"/>
+      <w:r>
+        <w:t>Karydis</w:t>
+      </w:r>
+      <w:proofErr w:type="spellEnd"/>
+      <w:r>
+        <w:t xml:space="preserve">, A. </w:t>
+      </w:r>
+      <w:proofErr w:type="spellStart"/>
+      <w:r>
+        <w:t>Nanopoulos</w:t>
+      </w:r>
+      <w:proofErr w:type="spellEnd"/>
+      <w:r>
+        <w:t xml:space="preserve">, A. Papadopoulos, E. </w:t>
+      </w:r>
+      <w:proofErr w:type="spellStart"/>
+      <w:r>
+        <w:t>Cambouropoulos</w:t>
+      </w:r>
+      <w:proofErr w:type="spellEnd"/>
+      <w:r>
+        <w:t xml:space="preserve">, and Y. </w:t>
+      </w:r>
+      <w:proofErr w:type="spellStart"/>
+      <w:r>
+        <w:t>Manolopoulos</w:t>
+      </w:r>
+      <w:proofErr w:type="spellEnd"/>
+      <w:r>
+        <w:t xml:space="preserve">, “Horizontal and vertical integration/segregation in auditory streaming: A voice separation algorithm for symbolic musical data,” in Proc. Sound and Music Computing Conf., 2007, pp. 299–306. </w:t>
       </w:r>
     </w:p>
     <w:p>
@@ -1248,7 +1885,31 @@
     </w:p>
     <w:p>
       <w:r>
-        <w:t xml:space="preserve">[29] A. Cogliati, D. Temperley, and Z. Duan, “Transcribing human piano performances into music notation,” in Proc. Int. Society Music Information Retrieval Conf., 2016, pp. 758–764. </w:t>
+        <w:t xml:space="preserve">[29] A. </w:t>
+      </w:r>
+      <w:proofErr w:type="spellStart"/>
+      <w:r>
+        <w:t>Cogliati</w:t>
+      </w:r>
+      <w:proofErr w:type="spellEnd"/>
+      <w:r>
+        <w:t xml:space="preserve">, D. </w:t>
+      </w:r>
+      <w:proofErr w:type="spellStart"/>
+      <w:r>
+        <w:t>Temperley</w:t>
+      </w:r>
+      <w:proofErr w:type="spellEnd"/>
+      <w:r>
+        <w:t xml:space="preserve">, and Z. </w:t>
+      </w:r>
+      <w:proofErr w:type="spellStart"/>
+      <w:r>
+        <w:t>Duan</w:t>
+      </w:r>
+      <w:proofErr w:type="spellEnd"/>
+      <w:r>
+        <w:t xml:space="preserve">, “Transcribing human piano performances into music notation,” in Proc. Int. Society Music Information Retrieval Conf., 2016, pp. 758–764. </w:t>
       </w:r>
     </w:p>
     <w:p>
@@ -1265,7 +1926,15 @@
     </w:p>
     <w:p>
       <w:r>
-        <w:t xml:space="preserve">[30] R. G. C. Carvalho and P. Smaragdis, “Towards end-to-end polyphonic music transcription: Transforming music audio directly to a score,” in 2017 IEEE Workshop Applications Signal Processing Audio and Acoustics, 2017, pp. 151–155. </w:t>
+        <w:t xml:space="preserve">[30] R. G. C. Carvalho and P. </w:t>
+      </w:r>
+      <w:proofErr w:type="spellStart"/>
+      <w:r>
+        <w:t>Smaragdis</w:t>
+      </w:r>
+      <w:proofErr w:type="spellEnd"/>
+      <w:r>
+        <w:t xml:space="preserve">, “Towards end-to-end polyphonic music transcription: Transforming music audio directly to a score,” in 2017 IEEE Workshop Applications Signal Processing Audio and Acoustics, 2017, pp. 151–155. </w:t>
       </w:r>
     </w:p>
     <w:p>
@@ -1295,7 +1964,15 @@
       </w:pPr>
       <w:r>
         <w:lastRenderedPageBreak/>
-        <w:t xml:space="preserve">Deriving update rules for descent-based minimization of divergence in NMF between V and DA (spectro temporal representation and matrix product of the Dictionary and Activation matrices </w:t>
+        <w:t>Deriving update rules for descent-based minimization of divergence in NMF between V and DA (</w:t>
+      </w:r>
+      <w:proofErr w:type="spellStart"/>
+      <w:r>
+        <w:t>spectro</w:t>
+      </w:r>
+      <w:proofErr w:type="spellEnd"/>
+      <w:r>
+        <w:t xml:space="preserve"> temporal representation and matrix product of the Dictionary and Activation matrices </w:t>
       </w:r>
     </w:p>
     <w:p>
@@ -1312,7 +1989,23 @@
     </w:p>
     <w:p>
       <w:r>
-        <w:t xml:space="preserve">[32] S. A. Abdallah and M. D. Plumbley, “Unsupervised analysis of polyphonic music by sparse coding,” IEEE Trans. Neural Netw. (1990–2011), vol. 17, no. 1, pp. 179–196, 2006. </w:t>
+        <w:t xml:space="preserve">[32] S. A. Abdallah and M. D. </w:t>
+      </w:r>
+      <w:proofErr w:type="spellStart"/>
+      <w:r>
+        <w:t>Plumbley</w:t>
+      </w:r>
+      <w:proofErr w:type="spellEnd"/>
+      <w:r>
+        <w:t xml:space="preserve">, “Unsupervised analysis of polyphonic music by sparse coding,” IEEE Trans. Neural </w:t>
+      </w:r>
+      <w:proofErr w:type="spellStart"/>
+      <w:r>
+        <w:t>Netw</w:t>
+      </w:r>
+      <w:proofErr w:type="spellEnd"/>
+      <w:r>
+        <w:t xml:space="preserve">. (1990–2011), vol. 17, no. 1, pp. 179–196, 2006. </w:t>
       </w:r>
     </w:p>
     <w:p>
@@ -1353,7 +2046,15 @@
     </w:p>
     <w:p>
       <w:r>
-        <w:t>[33] I. Goodfellow, A. Courville, and Y. Bengio, Deep Learning. Cambridge, MA: MIT Press, 2016.</w:t>
+        <w:t xml:space="preserve">[33] I. Goodfellow, A. Courville, and Y. </w:t>
+      </w:r>
+      <w:proofErr w:type="spellStart"/>
+      <w:r>
+        <w:t>Bengio</w:t>
+      </w:r>
+      <w:proofErr w:type="spellEnd"/>
+      <w:r>
+        <w:t>, Deep Learning. Cambridge, MA: MIT Press, 2016.</w:t>
       </w:r>
     </w:p>
     <w:p>
@@ -1418,7 +2119,23 @@
     </w:p>
     <w:p>
       <w:r>
-        <w:t xml:space="preserve">[34] S. Böck and M. Schedl, “Polyphonic piano note transcription with recurrent neural networks,” in Proc. IEEE Int. Conf. Acoustics, Speech, and Signal Processing, 2012, pp. 121–124. </w:t>
+        <w:t xml:space="preserve">[34] S. </w:t>
+      </w:r>
+      <w:proofErr w:type="spellStart"/>
+      <w:r>
+        <w:t>Böck</w:t>
+      </w:r>
+      <w:proofErr w:type="spellEnd"/>
+      <w:r>
+        <w:t xml:space="preserve"> and M. </w:t>
+      </w:r>
+      <w:proofErr w:type="spellStart"/>
+      <w:r>
+        <w:t>Schedl</w:t>
+      </w:r>
+      <w:proofErr w:type="spellEnd"/>
+      <w:r>
+        <w:t xml:space="preserve">, “Polyphonic piano note transcription with recurrent neural networks,” in Proc. IEEE Int. Conf. Acoustics, Speech, and Signal Processing, 2012, pp. 121–124. </w:t>
       </w:r>
     </w:p>
     <w:p>
@@ -1466,7 +2183,15 @@
         </w:numPr>
       </w:pPr>
       <w:r>
-        <w:t xml:space="preserve">Probability of measuring a particular chord sequence </w:t>
+        <w:t xml:space="preserve">Probability of measuring a </w:t>
+      </w:r>
+      <w:proofErr w:type="gramStart"/>
+      <w:r>
+        <w:t>particular chord</w:t>
+      </w:r>
+      <w:proofErr w:type="gramEnd"/>
+      <w:r>
+        <w:t xml:space="preserve"> sequence </w:t>
       </w:r>
     </w:p>
     <w:p>
@@ -1518,7 +2243,31 @@
         <w:pStyle w:val="Heading2"/>
       </w:pPr>
       <w:r>
-        <w:t xml:space="preserve">[Stanislaw Raczynski, Emmanuel Vincent, Shigeki Sagayama. Dynamic Bayesian networks for symbolic polyphonic pitch modeling. IEEE Transactions on Audio, Speech and Language Processing, Institute of Electrical and Electronics Engineers, 2013, 21 (9), pp.1830-1840. ffhal-00803886f] </w:t>
+        <w:t xml:space="preserve">[Stanislaw </w:t>
+      </w:r>
+      <w:proofErr w:type="spellStart"/>
+      <w:r>
+        <w:t>Raczynski</w:t>
+      </w:r>
+      <w:proofErr w:type="spellEnd"/>
+      <w:r>
+        <w:t xml:space="preserve">, Emmanuel Vincent, Shigeki </w:t>
+      </w:r>
+      <w:proofErr w:type="spellStart"/>
+      <w:r>
+        <w:t>Sagayama</w:t>
+      </w:r>
+      <w:proofErr w:type="spellEnd"/>
+      <w:r>
+        <w:t xml:space="preserve">. Dynamic Bayesian networks for symbolic polyphonic pitch </w:t>
+      </w:r>
+      <w:proofErr w:type="spellStart"/>
+      <w:r>
+        <w:t>modeling</w:t>
+      </w:r>
+      <w:proofErr w:type="spellEnd"/>
+      <w:r>
+        <w:t xml:space="preserve">. IEEE Transactions on Audio, Speech and Language Processing, Institute of Electrical and Electronics Engineers, 2013, 21 (9), pp.1830-1840. ffhal-00803886f] </w:t>
       </w:r>
     </w:p>
     <w:p>
@@ -1551,8 +2300,13 @@
         </w:numPr>
       </w:pPr>
       <w:r>
-        <w:t>Seems pretty interesting</w:t>
-      </w:r>
+        <w:t xml:space="preserve">Seems </w:t>
+      </w:r>
+      <w:proofErr w:type="gramStart"/>
+      <w:r>
+        <w:t>pretty interesting</w:t>
+      </w:r>
+      <w:proofErr w:type="gramEnd"/>
     </w:p>
     <w:p>
       <w:pPr>
@@ -1570,8 +2324,21 @@
       <w:pPr>
         <w:pStyle w:val="Heading2"/>
       </w:pPr>
-      <w:r>
-        <w:t>Junqi Deng &amp; Yu-Kwong Kwok (2018) Large vocabulary automatic chord estimation using bidirectional long short-term memory recurrent neural network with even chance training, Journal of New Music Research, 47:1, 53-67, DOI: 10.1080/09298215.2017.1367820</w:t>
+      <w:proofErr w:type="spellStart"/>
+      <w:r>
+        <w:t>Junqi</w:t>
+      </w:r>
+      <w:proofErr w:type="spellEnd"/>
+      <w:r>
+        <w:t xml:space="preserve"> Deng &amp; Yu-</w:t>
+      </w:r>
+      <w:proofErr w:type="spellStart"/>
+      <w:r>
+        <w:t>Kwong</w:t>
+      </w:r>
+      <w:proofErr w:type="spellEnd"/>
+      <w:r>
+        <w:t xml:space="preserve"> Kwok (2018) Large vocabulary automatic chord estimation using bidirectional long short-term memory recurrent neural network with even chance training, Journal of New Music Research, 47:1, 53-67, DOI: 10.1080/09298215.2017.1367820</w:t>
       </w:r>
     </w:p>
     <w:p>
@@ -1799,7 +2566,21 @@
         <w:rPr>
           <w:lang w:val="en-US"/>
         </w:rPr>
-        <w:t xml:space="preserve">piano models database </w:t>
+        <w:t xml:space="preserve">piano </w:t>
+      </w:r>
+      <w:proofErr w:type="gramStart"/>
+      <w:r>
+        <w:rPr>
+          <w:lang w:val="en-US"/>
+        </w:rPr>
+        <w:t>models</w:t>
+      </w:r>
+      <w:proofErr w:type="gramEnd"/>
+      <w:r>
+        <w:rPr>
+          <w:lang w:val="en-US"/>
+        </w:rPr>
+        <w:t xml:space="preserve"> database </w:t>
       </w:r>
     </w:p>
     <w:p>
@@ -1946,7 +2727,15 @@
         </w:numPr>
       </w:pPr>
       <w:r>
-        <w:t>Great resource for musicXML files</w:t>
+        <w:t xml:space="preserve">Great resource for </w:t>
+      </w:r>
+      <w:proofErr w:type="spellStart"/>
+      <w:r>
+        <w:t>musicXML</w:t>
+      </w:r>
+      <w:proofErr w:type="spellEnd"/>
+      <w:r>
+        <w:t xml:space="preserve"> files</w:t>
       </w:r>
     </w:p>
     <w:p>
@@ -2020,8 +2809,6 @@
         <w:r>
           <w:rPr>
             <w:rStyle w:val="Hyperlink"/>
-            <w:color w:val="2F5496" w:themeColor="accent1" w:themeShade="BF"/>
-            <w:u w:val="none"/>
           </w:rPr>
           <w:t>https://www.music-ir.org/mirex/wiki/MIREX_HOME</w:t>
         </w:r>
@@ -2029,6 +2816,17 @@
       <w:r>
         <w:t xml:space="preserve"> </w:t>
       </w:r>
+      <w:r>
+        <w:rPr>
+          <w:rStyle w:val="Hyperlink"/>
+          <w:color w:val="2F5496" w:themeColor="accent1" w:themeShade="BF"/>
+          <w:u w:val="none"/>
+        </w:rPr>
+        <w:t xml:space="preserve">   </w:t>
+      </w:r>
+      <w:r>
+        <w:t xml:space="preserve"> </w:t>
+      </w:r>
     </w:p>
     <w:p>
       <w:pPr>
@@ -2074,6 +2872,9 @@
           <w:numId w:val="7"/>
         </w:numPr>
         <w:rPr>
+          <w:rStyle w:val="Hyperlink"/>
+          <w:color w:val="auto"/>
+          <w:u w:val="none"/>
           <w:lang w:val="en-US"/>
         </w:rPr>
       </w:pPr>
@@ -2088,6 +2889,88 @@
     </w:p>
     <w:p>
       <w:pPr>
+        <w:pStyle w:val="Heading2"/>
+        <w:rPr>
+          <w:lang w:val="en-US"/>
+        </w:rPr>
+      </w:pPr>
+      <w:hyperlink r:id="rId17" w:history="1">
+        <w:r>
+          <w:rPr>
+            <w:rStyle w:val="Hyperlink"/>
+            <w:lang w:val="en-US"/>
+          </w:rPr>
+          <w:t>https://www.ismir.net</w:t>
+        </w:r>
+      </w:hyperlink>
+      <w:r>
+        <w:rPr>
+          <w:lang w:val="en-US"/>
+        </w:rPr>
+        <w:t xml:space="preserve"> </w:t>
+      </w:r>
+      <w:r>
+        <w:rPr>
+          <w:lang w:val="en-US"/>
+        </w:rPr>
+        <w:t xml:space="preserve"> </w:t>
+      </w:r>
+    </w:p>
+    <w:p>
+      <w:pPr>
+        <w:pStyle w:val="ListParagraph"/>
+        <w:numPr>
+          <w:ilvl w:val="0"/>
+          <w:numId w:val="7"/>
+        </w:numPr>
+        <w:rPr>
+          <w:lang w:val="en-US"/>
+        </w:rPr>
+      </w:pPr>
+      <w:r>
+        <w:rPr>
+          <w:lang w:val="en-US"/>
+        </w:rPr>
+        <w:t>International Society of Music Information Retrieval</w:t>
+      </w:r>
+    </w:p>
+    <w:p>
+      <w:pPr>
+        <w:pStyle w:val="Heading2"/>
+        <w:rPr>
+          <w:lang w:val="en-US"/>
+        </w:rPr>
+      </w:pPr>
+      <w:hyperlink r:id="rId18" w:history="1">
+        <w:r>
+          <w:rPr>
+            <w:rStyle w:val="Hyperlink"/>
+            <w:lang w:val="en-US"/>
+          </w:rPr>
+          <w:t>https://dcase.community/</w:t>
+        </w:r>
+      </w:hyperlink>
+    </w:p>
+    <w:p>
+      <w:pPr>
+        <w:pStyle w:val="ListParagraph"/>
+        <w:numPr>
+          <w:ilvl w:val="0"/>
+          <w:numId w:val="7"/>
+        </w:numPr>
+        <w:rPr>
+          <w:lang w:val="en-US"/>
+        </w:rPr>
+      </w:pPr>
+      <w:r>
+        <w:rPr>
+          <w:lang w:val="en-US"/>
+        </w:rPr>
+        <w:t xml:space="preserve">Classification of music events </w:t>
+      </w:r>
+    </w:p>
+    <w:p>
+      <w:pPr>
         <w:pStyle w:val="Heading1"/>
         <w:rPr>
           <w:lang w:val="en-US"/>
@@ -2122,7 +3005,7 @@
       </w:r>
     </w:p>
     <w:p>
-      <w:hyperlink r:id="rId17" w:history="1">
+      <w:hyperlink r:id="rId19" w:history="1">
         <w:r>
           <w:rPr>
             <w:rStyle w:val="Hyperlink"/>
@@ -2149,11 +3032,25 @@
         <w:rPr>
           <w:lang w:val="en-US"/>
         </w:rPr>
-        <w:t>Great tool for use with vamp plugins which have a number of open source packages for MIR</w:t>
-      </w:r>
-    </w:p>
-    <w:p>
-      <w:hyperlink r:id="rId18" w:history="1">
+        <w:t xml:space="preserve">Great tool for use with vamp plugins which have </w:t>
+      </w:r>
+      <w:proofErr w:type="gramStart"/>
+      <w:r>
+        <w:rPr>
+          <w:lang w:val="en-US"/>
+        </w:rPr>
+        <w:t>a number of</w:t>
+      </w:r>
+      <w:proofErr w:type="gramEnd"/>
+      <w:r>
+        <w:rPr>
+          <w:lang w:val="en-US"/>
+        </w:rPr>
+        <w:t xml:space="preserve"> open source packages for MIR</w:t>
+      </w:r>
+    </w:p>
+    <w:p>
+      <w:hyperlink r:id="rId20" w:history="1">
         <w:r>
           <w:rPr>
             <w:rStyle w:val="Hyperlink"/>
@@ -2200,9 +3097,25 @@
         <w:pStyle w:val="Heading2"/>
       </w:pPr>
       <w:r>
-        <w:t xml:space="preserve">[Z. Duan, E. Benetos, “Automatic Music Transcription”, Tutorial at ISMIR 2015, available: </w:t>
-      </w:r>
-      <w:hyperlink r:id="rId19" w:history="1">
+        <w:t xml:space="preserve">[Z. </w:t>
+      </w:r>
+      <w:proofErr w:type="spellStart"/>
+      <w:r>
+        <w:t>Duan</w:t>
+      </w:r>
+      <w:proofErr w:type="spellEnd"/>
+      <w:r>
+        <w:t xml:space="preserve">, E. </w:t>
+      </w:r>
+      <w:proofErr w:type="spellStart"/>
+      <w:r>
+        <w:t>Benetos</w:t>
+      </w:r>
+      <w:proofErr w:type="spellEnd"/>
+      <w:r>
+        <w:t xml:space="preserve">, “Automatic Music Transcription”, Tutorial at ISMIR 2015, available: </w:t>
+      </w:r>
+      <w:hyperlink r:id="rId21" w:history="1">
         <w:r>
           <w:rPr>
             <w:rStyle w:val="Hyperlink"/>
@@ -2333,7 +3246,21 @@
         <w:rPr>
           <w:lang w:val="en-US"/>
         </w:rPr>
-        <w:t xml:space="preserve">emo of Silvet Vamp plugin </w:t>
+        <w:t xml:space="preserve">emo of </w:t>
+      </w:r>
+      <w:proofErr w:type="spellStart"/>
+      <w:r>
+        <w:rPr>
+          <w:lang w:val="en-US"/>
+        </w:rPr>
+        <w:t>Silvet</w:t>
+      </w:r>
+      <w:proofErr w:type="spellEnd"/>
+      <w:r>
+        <w:rPr>
+          <w:lang w:val="en-US"/>
+        </w:rPr>
+        <w:t xml:space="preserve"> Vamp plugin </w:t>
       </w:r>
     </w:p>
     <w:bookmarkEnd w:id="0"/>
@@ -2357,7 +3284,7 @@
           <w:rStyle w:val="Hyperlink"/>
         </w:rPr>
       </w:pPr>
-      <w:hyperlink r:id="rId20" w:history="1">
+      <w:hyperlink r:id="rId22" w:history="1">
         <w:r>
           <w:rPr>
             <w:rStyle w:val="Hyperlink"/>
@@ -2388,6 +3315,315 @@
           <w:lang w:val="en-US"/>
         </w:rPr>
         <w:t xml:space="preserve">Great explanation of partials, harmonics and fundamental frequencies </w:t>
+      </w:r>
+    </w:p>
+    <w:p>
+      <w:hyperlink r:id="rId23" w:history="1">
+        <w:r>
+          <w:rPr>
+            <w:rStyle w:val="Hyperlink"/>
+          </w:rPr>
+          <w:t>https://www.youtube.com/watch?v=9boJ-Ai6QFM&amp;t=95s</w:t>
+        </w:r>
+      </w:hyperlink>
+    </w:p>
+    <w:p>
+      <w:pPr>
+        <w:pStyle w:val="ListParagraph"/>
+        <w:numPr>
+          <w:ilvl w:val="0"/>
+          <w:numId w:val="5"/>
+        </w:numPr>
+        <w:rPr>
+          <w:lang w:val="en-US"/>
+        </w:rPr>
+      </w:pPr>
+      <w:r>
+        <w:rPr>
+          <w:lang w:val="en-US"/>
+        </w:rPr>
+        <w:t xml:space="preserve">Anna </w:t>
+      </w:r>
+      <w:proofErr w:type="spellStart"/>
+      <w:r>
+        <w:rPr>
+          <w:lang w:val="en-US"/>
+        </w:rPr>
+        <w:t>Wszeborowska</w:t>
+      </w:r>
+      <w:proofErr w:type="spellEnd"/>
+      <w:r>
+        <w:rPr>
+          <w:lang w:val="en-US"/>
+        </w:rPr>
+        <w:t xml:space="preserve"> - Music transcription with Python</w:t>
+      </w:r>
+    </w:p>
+    <w:p>
+      <w:pPr>
+        <w:pStyle w:val="ListParagraph"/>
+        <w:numPr>
+          <w:ilvl w:val="0"/>
+          <w:numId w:val="5"/>
+        </w:numPr>
+        <w:rPr>
+          <w:lang w:val="en-US"/>
+        </w:rPr>
+      </w:pPr>
+      <w:r>
+        <w:rPr>
+          <w:lang w:val="en-US"/>
+        </w:rPr>
+        <w:t xml:space="preserve">Example of simple python application for real time transcription </w:t>
+      </w:r>
+    </w:p>
+    <w:p>
+      <w:hyperlink r:id="rId24" w:history="1">
+        <w:r>
+          <w:rPr>
+            <w:rStyle w:val="Hyperlink"/>
+          </w:rPr>
+          <w:t>https://www.youtube.com/channel/UCn4iMJjVktUb6SgprG4Eijw/videos</w:t>
+        </w:r>
+      </w:hyperlink>
+    </w:p>
+    <w:p>
+      <w:pPr>
+        <w:pStyle w:val="ListParagraph"/>
+        <w:numPr>
+          <w:ilvl w:val="0"/>
+          <w:numId w:val="5"/>
+        </w:numPr>
+        <w:rPr>
+          <w:lang w:val="en-US"/>
+        </w:rPr>
+      </w:pPr>
+      <w:r>
+        <w:rPr>
+          <w:lang w:val="en-US"/>
+        </w:rPr>
+        <w:t xml:space="preserve">Fantastic channel for </w:t>
+      </w:r>
+      <w:r>
+        <w:rPr>
+          <w:lang w:val="en-US"/>
+        </w:rPr>
+        <w:t xml:space="preserve">ISMIR </w:t>
+      </w:r>
+      <w:r>
+        <w:rPr>
+          <w:lang w:val="en-US"/>
+        </w:rPr>
+        <w:t>tutorials and lectures</w:t>
+      </w:r>
+    </w:p>
+    <w:p>
+      <w:pPr>
+        <w:pStyle w:val="Heading1"/>
+        <w:rPr>
+          <w:lang w:val="en-US"/>
+        </w:rPr>
+      </w:pPr>
+      <w:r>
+        <w:rPr>
+          <w:lang w:val="en-US"/>
+        </w:rPr>
+        <w:lastRenderedPageBreak/>
+        <w:t xml:space="preserve">Lectures </w:t>
+      </w:r>
+    </w:p>
+    <w:p>
+      <w:pPr>
+        <w:pStyle w:val="Heading2"/>
+        <w:rPr>
+          <w:lang w:val="en-US"/>
+        </w:rPr>
+      </w:pPr>
+      <w:r>
+        <w:rPr>
+          <w:lang w:val="en-US"/>
+        </w:rPr>
+        <w:t xml:space="preserve">Signal Processing Methods for Sound Recognition </w:t>
+      </w:r>
+    </w:p>
+    <w:p>
+      <w:pPr>
+        <w:pStyle w:val="ListParagraph"/>
+        <w:numPr>
+          <w:ilvl w:val="0"/>
+          <w:numId w:val="5"/>
+        </w:numPr>
+        <w:rPr>
+          <w:lang w:val="en-US"/>
+        </w:rPr>
+      </w:pPr>
+      <w:proofErr w:type="spellStart"/>
+      <w:r>
+        <w:rPr>
+          <w:lang w:val="en-US"/>
+        </w:rPr>
+        <w:t>Emmanouil</w:t>
+      </w:r>
+      <w:proofErr w:type="spellEnd"/>
+      <w:r>
+        <w:rPr>
+          <w:lang w:val="en-US"/>
+        </w:rPr>
+        <w:t xml:space="preserve"> </w:t>
+      </w:r>
+      <w:proofErr w:type="spellStart"/>
+      <w:r>
+        <w:rPr>
+          <w:lang w:val="en-US"/>
+        </w:rPr>
+        <w:t>Benetos</w:t>
+      </w:r>
+      <w:proofErr w:type="spellEnd"/>
+      <w:r>
+        <w:rPr>
+          <w:lang w:val="en-US"/>
+        </w:rPr>
+        <w:t xml:space="preserve"> </w:t>
+      </w:r>
+    </w:p>
+    <w:p>
+      <w:pPr>
+        <w:pStyle w:val="ListParagraph"/>
+        <w:numPr>
+          <w:ilvl w:val="0"/>
+          <w:numId w:val="5"/>
+        </w:numPr>
+      </w:pPr>
+      <w:hyperlink r:id="rId25" w:history="1">
+        <w:r>
+          <w:rPr>
+            <w:rStyle w:val="Hyperlink"/>
+          </w:rPr>
+          <w:t>https://www.youtube.com/watch?v=tAECqx5i4oc</w:t>
+        </w:r>
+      </w:hyperlink>
+    </w:p>
+    <w:p>
+      <w:pPr>
+        <w:pStyle w:val="ListParagraph"/>
+        <w:numPr>
+          <w:ilvl w:val="0"/>
+          <w:numId w:val="5"/>
+        </w:numPr>
+      </w:pPr>
+      <w:r>
+        <w:t xml:space="preserve">Accessed </w:t>
+      </w:r>
+      <w:proofErr w:type="gramStart"/>
+      <w:r>
+        <w:t>Online :</w:t>
+      </w:r>
+      <w:proofErr w:type="gramEnd"/>
+      <w:r>
+        <w:t xml:space="preserve"> 19/8/19 </w:t>
+      </w:r>
+    </w:p>
+    <w:p>
+      <w:pPr>
+        <w:pStyle w:val="Heading2"/>
+      </w:pPr>
+      <w:r>
+        <w:t xml:space="preserve">Automatic Music Transcription by Dr. </w:t>
+      </w:r>
+      <w:proofErr w:type="spellStart"/>
+      <w:r>
+        <w:t>Emmanouil</w:t>
+      </w:r>
+      <w:proofErr w:type="spellEnd"/>
+      <w:r>
+        <w:t xml:space="preserve"> </w:t>
+      </w:r>
+      <w:proofErr w:type="spellStart"/>
+      <w:r>
+        <w:t>Benetos</w:t>
+      </w:r>
+      <w:proofErr w:type="spellEnd"/>
+      <w:r>
+        <w:t xml:space="preserve"> - Part 1</w:t>
+      </w:r>
+    </w:p>
+    <w:p>
+      <w:pPr>
+        <w:pStyle w:val="ListParagraph"/>
+        <w:numPr>
+          <w:ilvl w:val="0"/>
+          <w:numId w:val="5"/>
+        </w:numPr>
+        <w:rPr>
+          <w:lang w:val="en-US"/>
+        </w:rPr>
+      </w:pPr>
+      <w:proofErr w:type="spellStart"/>
+      <w:r>
+        <w:rPr>
+          <w:lang w:val="en-US"/>
+        </w:rPr>
+        <w:t>Emmanouil</w:t>
+      </w:r>
+      <w:proofErr w:type="spellEnd"/>
+      <w:r>
+        <w:rPr>
+          <w:lang w:val="en-US"/>
+        </w:rPr>
+        <w:t xml:space="preserve"> </w:t>
+      </w:r>
+      <w:proofErr w:type="spellStart"/>
+      <w:r>
+        <w:rPr>
+          <w:lang w:val="en-US"/>
+        </w:rPr>
+        <w:t>Benetos</w:t>
+      </w:r>
+      <w:proofErr w:type="spellEnd"/>
+      <w:r>
+        <w:rPr>
+          <w:lang w:val="en-US"/>
+        </w:rPr>
+        <w:t xml:space="preserve"> </w:t>
+      </w:r>
+    </w:p>
+    <w:p>
+      <w:pPr>
+        <w:pStyle w:val="ListParagraph"/>
+        <w:numPr>
+          <w:ilvl w:val="0"/>
+          <w:numId w:val="5"/>
+        </w:numPr>
+      </w:pPr>
+      <w:hyperlink r:id="rId26" w:history="1">
+        <w:r>
+          <w:rPr>
+            <w:rStyle w:val="Hyperlink"/>
+          </w:rPr>
+          <w:t>https://www.youtube.com/watch?v=HXGv_zL6V7w</w:t>
+        </w:r>
+      </w:hyperlink>
+    </w:p>
+    <w:p>
+      <w:pPr>
+        <w:pStyle w:val="ListParagraph"/>
+        <w:numPr>
+          <w:ilvl w:val="0"/>
+          <w:numId w:val="5"/>
+        </w:numPr>
+      </w:pPr>
+      <w:bookmarkStart w:id="2" w:name="_GoBack"/>
+      <w:bookmarkEnd w:id="2"/>
+      <w:r>
+        <w:t xml:space="preserve">Accessed </w:t>
+      </w:r>
+      <w:proofErr w:type="gramStart"/>
+      <w:r>
+        <w:t>Online :</w:t>
+      </w:r>
+      <w:proofErr w:type="gramEnd"/>
+      <w:r>
+        <w:t xml:space="preserve"> 19/8/19 </w:t>
       </w:r>
     </w:p>
     <w:p>

</xml_diff>

<commit_message>
added some YouTube references
</commit_message>
<xml_diff>
--- a/research/annotated-references.docx
+++ b/research/annotated-references.docx
@@ -2344,7 +2344,7 @@
           <w:lang w:val="en-US"/>
         </w:rPr>
       </w:pPr>
-      <w:hyperlink r:id="rId5" w:history="1">
+      <w:hyperlink r:id="rId6" w:history="1">
         <w:r>
           <w:rPr>
             <w:rStyle w:val="Hyperlink"/>
@@ -2378,7 +2378,7 @@
           <w:lang w:val="en-US"/>
         </w:rPr>
       </w:pPr>
-      <w:hyperlink r:id="rId6" w:history="1">
+      <w:hyperlink r:id="rId7" w:history="1">
         <w:r>
           <w:rPr>
             <w:rStyle w:val="Hyperlink"/>
@@ -2418,7 +2418,7 @@
           <w:lang w:val="en-US"/>
         </w:rPr>
       </w:pPr>
-      <w:hyperlink r:id="rId7" w:history="1">
+      <w:hyperlink r:id="rId8" w:history="1">
         <w:r>
           <w:rPr>
             <w:rStyle w:val="Hyperlink"/>
@@ -2452,7 +2452,7 @@
           <w:lang w:val="en-US"/>
         </w:rPr>
       </w:pPr>
-      <w:hyperlink r:id="rId8" w:history="1">
+      <w:hyperlink r:id="rId9" w:history="1">
         <w:r>
           <w:rPr>
             <w:rStyle w:val="Hyperlink"/>
@@ -2492,7 +2492,7 @@
           <w:lang w:val="en-US"/>
         </w:rPr>
       </w:pPr>
-      <w:hyperlink r:id="rId9" w:history="1">
+      <w:hyperlink r:id="rId10" w:history="1">
         <w:r>
           <w:rPr>
             <w:rStyle w:val="Hyperlink"/>
@@ -2532,7 +2532,7 @@
           <w:lang w:val="en-US"/>
         </w:rPr>
       </w:pPr>
-      <w:hyperlink r:id="rId10" w:history="1">
+      <w:hyperlink r:id="rId11" w:history="1">
         <w:r>
           <w:rPr>
             <w:rStyle w:val="Hyperlink"/>
@@ -2572,7 +2572,7 @@
           <w:lang w:val="en-US"/>
         </w:rPr>
       </w:pPr>
-      <w:hyperlink r:id="rId11" w:history="1">
+      <w:hyperlink r:id="rId12" w:history="1">
         <w:r>
           <w:rPr>
             <w:rStyle w:val="Hyperlink"/>
@@ -2612,7 +2612,7 @@
           <w:lang w:val="en-US"/>
         </w:rPr>
       </w:pPr>
-      <w:hyperlink r:id="rId12" w:history="1">
+      <w:hyperlink r:id="rId13" w:history="1">
         <w:r>
           <w:rPr>
             <w:rStyle w:val="Hyperlink"/>
@@ -2652,7 +2652,7 @@
           <w:rStyle w:val="Hyperlink"/>
         </w:rPr>
       </w:pPr>
-      <w:hyperlink r:id="rId13" w:history="1">
+      <w:hyperlink r:id="rId14" w:history="1">
         <w:r>
           <w:rPr>
             <w:rStyle w:val="Hyperlink"/>
@@ -2687,7 +2687,7 @@
       </w:r>
     </w:p>
     <w:p>
-      <w:hyperlink r:id="rId14" w:history="1">
+      <w:hyperlink r:id="rId15" w:history="1">
         <w:r>
           <w:rPr>
             <w:rStyle w:val="Hyperlink"/>
@@ -2748,7 +2748,7 @@
       <w:pPr>
         <w:pStyle w:val="Heading2"/>
       </w:pPr>
-      <w:hyperlink r:id="rId15" w:history="1">
+      <w:hyperlink r:id="rId16" w:history="1">
         <w:r>
           <w:rPr>
             <w:rStyle w:val="Hyperlink"/>
@@ -2821,7 +2821,7 @@
           <w:lang w:val="en-US"/>
         </w:rPr>
       </w:pPr>
-      <w:hyperlink r:id="rId16" w:history="1">
+      <w:hyperlink r:id="rId17" w:history="1">
         <w:r>
           <w:rPr>
             <w:rStyle w:val="Hyperlink"/>
@@ -2837,7 +2837,7 @@
           <w:lang w:val="en-US"/>
         </w:rPr>
       </w:pPr>
-      <w:hyperlink r:id="rId17" w:history="1">
+      <w:hyperlink r:id="rId18" w:history="1">
         <w:r>
           <w:rPr>
             <w:rStyle w:val="Hyperlink"/>
@@ -2884,7 +2884,7 @@
           <w:lang w:val="en-US"/>
         </w:rPr>
       </w:pPr>
-      <w:hyperlink r:id="rId18" w:history="1">
+      <w:hyperlink r:id="rId19" w:history="1">
         <w:r>
           <w:rPr>
             <w:rStyle w:val="Hyperlink"/>
@@ -2948,7 +2948,7 @@
       </w:r>
     </w:p>
     <w:p>
-      <w:hyperlink r:id="rId19" w:history="1">
+      <w:hyperlink r:id="rId20" w:history="1">
         <w:r>
           <w:rPr>
             <w:rStyle w:val="Hyperlink"/>
@@ -2979,7 +2979,7 @@
       </w:r>
     </w:p>
     <w:p>
-      <w:hyperlink r:id="rId20" w:history="1">
+      <w:hyperlink r:id="rId21" w:history="1">
         <w:r>
           <w:rPr>
             <w:rStyle w:val="Hyperlink"/>
@@ -3019,7 +3019,7 @@
           <w:lang w:val="en-US"/>
         </w:rPr>
       </w:pPr>
-      <w:hyperlink r:id="rId21" w:history="1">
+      <w:hyperlink r:id="rId22" w:history="1">
         <w:r>
           <w:rPr>
             <w:rStyle w:val="Hyperlink"/>
@@ -3052,8 +3052,6 @@
         </w:rPr>
         <w:t xml:space="preserve">Music Analysis Library </w:t>
       </w:r>
-      <w:bookmarkStart w:id="2" w:name="_GoBack"/>
-      <w:bookmarkEnd w:id="2"/>
     </w:p>
     <w:p>
       <w:pPr>
@@ -3092,7 +3090,7 @@
       <w:r>
         <w:t xml:space="preserve">, “Automatic Music Transcription”, Tutorial at ISMIR 2015, available: </w:t>
       </w:r>
-      <w:hyperlink r:id="rId22" w:history="1">
+      <w:hyperlink r:id="rId23" w:history="1">
         <w:r>
           <w:rPr>
             <w:rStyle w:val="Hyperlink"/>
@@ -3265,7 +3263,7 @@
         </w:rPr>
         <w:t xml:space="preserve">, ‘Automatic Music Transcription’, Tutorial at the Department of Computer Science, National University of Singapore, available: </w:t>
       </w:r>
-      <w:hyperlink r:id="rId23" w:history="1">
+      <w:hyperlink r:id="rId24" w:history="1">
         <w:r>
           <w:rPr>
             <w:rStyle w:val="Hyperlink"/>
@@ -3317,6 +3315,20 @@
         <w:t xml:space="preserve">Challenges and future directions </w:t>
       </w:r>
     </w:p>
+    <w:p>
+      <w:pPr>
+        <w:pStyle w:val="Heading1"/>
+        <w:rPr>
+          <w:lang w:val="en-US"/>
+        </w:rPr>
+      </w:pPr>
+      <w:r>
+        <w:rPr>
+          <w:lang w:val="en-US"/>
+        </w:rPr>
+        <w:t xml:space="preserve">YouTube Videos </w:t>
+      </w:r>
+    </w:p>
     <w:bookmarkEnd w:id="0"/>
     <w:p>
       <w:pPr>
@@ -3367,11 +3379,12 @@
         <w:rPr>
           <w:lang w:val="en-US"/>
         </w:rPr>
+        <w:lastRenderedPageBreak/>
         <w:t xml:space="preserve">Great explanation of partials, harmonics and fundamental frequencies </w:t>
       </w:r>
     </w:p>
     <w:p>
-      <w:hyperlink r:id="rId24" w:history="1">
+      <w:hyperlink r:id="rId25" w:history="1">
         <w:r>
           <w:rPr>
             <w:rStyle w:val="Hyperlink"/>
@@ -3431,7 +3444,7 @@
       </w:r>
     </w:p>
     <w:p>
-      <w:hyperlink r:id="rId25" w:history="1">
+      <w:hyperlink r:id="rId26" w:history="1">
         <w:r>
           <w:rPr>
             <w:rStyle w:val="Hyperlink"/>
@@ -3471,6 +3484,120 @@
       </w:r>
     </w:p>
     <w:p>
+      <w:hyperlink r:id="rId27" w:history="1">
+        <w:r>
+          <w:rPr>
+            <w:rStyle w:val="Hyperlink"/>
+          </w:rPr>
+          <w:t>https://www.youtube.com/watch?v=yWqrx08UeUs</w:t>
+        </w:r>
+      </w:hyperlink>
+    </w:p>
+    <w:p>
+      <w:pPr>
+        <w:pStyle w:val="ListParagraph"/>
+        <w:numPr>
+          <w:ilvl w:val="0"/>
+          <w:numId w:val="5"/>
+        </w:numPr>
+        <w:rPr>
+          <w:lang w:val="en-US"/>
+        </w:rPr>
+      </w:pPr>
+      <w:r>
+        <w:rPr>
+          <w:lang w:val="en-US"/>
+        </w:rPr>
+        <w:t xml:space="preserve">Sampling, Aliasing and Nyquist Theorem </w:t>
+      </w:r>
+      <w:bookmarkStart w:id="2" w:name="_GoBack"/>
+      <w:bookmarkEnd w:id="2"/>
+    </w:p>
+    <w:p>
+      <w:hyperlink r:id="rId28" w:history="1">
+        <w:r>
+          <w:rPr>
+            <w:rStyle w:val="Hyperlink"/>
+          </w:rPr>
+          <w:t>https://www.youtube.com/watch?v=mkGsMWi_j4Q</w:t>
+        </w:r>
+      </w:hyperlink>
+    </w:p>
+    <w:p>
+      <w:pPr>
+        <w:pStyle w:val="ListParagraph"/>
+        <w:numPr>
+          <w:ilvl w:val="0"/>
+          <w:numId w:val="5"/>
+        </w:numPr>
+        <w:rPr>
+          <w:lang w:val="en-US"/>
+        </w:rPr>
+      </w:pPr>
+      <w:r>
+        <w:rPr>
+          <w:lang w:val="en-US"/>
+        </w:rPr>
+        <w:t>Discrete Fourier Transform</w:t>
+      </w:r>
+    </w:p>
+    <w:p>
+      <w:hyperlink r:id="rId29" w:history="1">
+        <w:r>
+          <w:rPr>
+            <w:rStyle w:val="Hyperlink"/>
+          </w:rPr>
+          <w:t>https://www.youtube.com/watch?v=1JnayXHhjlg</w:t>
+        </w:r>
+      </w:hyperlink>
+    </w:p>
+    <w:p>
+      <w:pPr>
+        <w:pStyle w:val="ListParagraph"/>
+        <w:numPr>
+          <w:ilvl w:val="0"/>
+          <w:numId w:val="5"/>
+        </w:numPr>
+        <w:rPr>
+          <w:lang w:val="en-US"/>
+        </w:rPr>
+      </w:pPr>
+      <w:r>
+        <w:rPr>
+          <w:lang w:val="en-US"/>
+        </w:rPr>
+        <w:t xml:space="preserve">Fourier Transform video </w:t>
+      </w:r>
+    </w:p>
+    <w:p>
+      <w:hyperlink r:id="rId30" w:history="1">
+        <w:r>
+          <w:rPr>
+            <w:rStyle w:val="Hyperlink"/>
+          </w:rPr>
+          <w:t>https://www.youtube.com/watch?v=NA0TwPsECUQ</w:t>
+        </w:r>
+      </w:hyperlink>
+    </w:p>
+    <w:p>
+      <w:pPr>
+        <w:pStyle w:val="ListParagraph"/>
+        <w:numPr>
+          <w:ilvl w:val="0"/>
+          <w:numId w:val="5"/>
+        </w:numPr>
+        <w:rPr>
+          <w:lang w:val="en-US"/>
+        </w:rPr>
+      </w:pPr>
+      <w:r>
+        <w:rPr>
+          <w:lang w:val="en-US"/>
+        </w:rPr>
+        <w:t xml:space="preserve">Short Time Fourier Transform / Spectrogram </w:t>
+      </w:r>
+    </w:p>
+    <w:p>
       <w:pPr>
         <w:pStyle w:val="Heading1"/>
         <w:rPr>
@@ -3546,7 +3673,7 @@
           <w:numId w:val="5"/>
         </w:numPr>
       </w:pPr>
-      <w:hyperlink r:id="rId26" w:history="1">
+      <w:hyperlink r:id="rId31" w:history="1">
         <w:r>
           <w:rPr>
             <w:rStyle w:val="Hyperlink"/>
@@ -3639,7 +3766,7 @@
           <w:numId w:val="5"/>
         </w:numPr>
       </w:pPr>
-      <w:hyperlink r:id="rId27" w:history="1">
+      <w:hyperlink r:id="rId32" w:history="1">
         <w:r>
           <w:rPr>
             <w:rStyle w:val="Hyperlink"/>
@@ -5973,4 +6100,16 @@
     </a:ext>
   </a:extLst>
 </a:theme>
+</file>
+
+<file path=customXml/item1.xml><?xml version="1.0" encoding="utf-8"?>
+<b:Sources xmlns:b="http://schemas.openxmlformats.org/officeDocument/2006/bibliography" xmlns="http://schemas.openxmlformats.org/officeDocument/2006/bibliography" SelectedStyle="\APASixthEditionOfficeOnline.xsl" StyleName="APA" Version="6"/>
+</file>
+
+<file path=customXml/itemProps1.xml><?xml version="1.0" encoding="utf-8"?>
+<ds:datastoreItem xmlns:ds="http://schemas.openxmlformats.org/officeDocument/2006/customXml" ds:itemID="{790A22A3-04C6-4F64-A369-7A304605A57D}">
+  <ds:schemaRefs>
+    <ds:schemaRef ds:uri="http://schemas.openxmlformats.org/officeDocument/2006/bibliography"/>
+  </ds:schemaRefs>
+</ds:datastoreItem>
 </file>
</xml_diff>

<commit_message>
15-10-19 feature extraction and classifier
</commit_message>
<xml_diff>
--- a/research/annotated-references.docx
+++ b/research/annotated-references.docx
@@ -1166,7 +1166,43 @@
           <w:b/>
           <w:bCs/>
         </w:rPr>
-        <w:t>E. Benetos, S. Dixon, Z. Duan, S. Ewert, “Automatic Music Transcription”, in IEEE SPS Journal Vol. 36 January</w:t>
+        <w:t xml:space="preserve">E. </w:t>
+      </w:r>
+      <w:proofErr w:type="spellStart"/>
+      <w:r>
+        <w:rPr>
+          <w:rStyle w:val="normaltextrun"/>
+          <w:b/>
+          <w:bCs/>
+        </w:rPr>
+        <w:t>Benetos</w:t>
+      </w:r>
+      <w:proofErr w:type="spellEnd"/>
+      <w:r>
+        <w:rPr>
+          <w:rStyle w:val="normaltextrun"/>
+          <w:b/>
+          <w:bCs/>
+        </w:rPr>
+        <w:t>, S. Dixon, Z. </w:t>
+      </w:r>
+      <w:proofErr w:type="spellStart"/>
+      <w:r>
+        <w:rPr>
+          <w:rStyle w:val="normaltextrun"/>
+          <w:b/>
+          <w:bCs/>
+        </w:rPr>
+        <w:t>Duan</w:t>
+      </w:r>
+      <w:proofErr w:type="spellEnd"/>
+      <w:r>
+        <w:rPr>
+          <w:rStyle w:val="normaltextrun"/>
+          <w:b/>
+          <w:bCs/>
+        </w:rPr>
+        <w:t>, S. Ewert, “Automatic Music Transcription”, in IEEE SPS Journal Vol. 36 January</w:t>
       </w:r>
     </w:p>
     <w:p>
@@ -1186,7 +1222,15 @@
         <w:t xml:space="preserve"> </w:t>
       </w:r>
       <w:r>
-        <w:t xml:space="preserve">[1] A. Klapuri and M. Davy, Eds., Signal Processing Methods for Music Transcription. New York: Springer-Verlag, 2006. </w:t>
+        <w:t xml:space="preserve">[1] A. </w:t>
+      </w:r>
+      <w:proofErr w:type="spellStart"/>
+      <w:r>
+        <w:t>Klapuri</w:t>
+      </w:r>
+      <w:proofErr w:type="spellEnd"/>
+      <w:r>
+        <w:t xml:space="preserve"> and M. Davy, Eds., Signal Processing Methods for Music Transcription. New York: Springer-Verlag, 2006. </w:t>
       </w:r>
     </w:p>
     <w:p>
@@ -1239,7 +1283,31 @@
     </w:p>
     <w:p>
       <w:r>
-        <w:t xml:space="preserve">[2] E. Benetos, S. Dixon, D. Giannoulis, H. Kirchhoff, and A. Klapuri, “Automatic music transcription: Challenges and future directions,” J. Intelligent Inform. Syst., vol. 41, no. 3, pp. 407–434, 2013. </w:t>
+        <w:t xml:space="preserve">[2] E. </w:t>
+      </w:r>
+      <w:proofErr w:type="spellStart"/>
+      <w:r>
+        <w:t>Benetos</w:t>
+      </w:r>
+      <w:proofErr w:type="spellEnd"/>
+      <w:r>
+        <w:t xml:space="preserve">, S. Dixon, D. </w:t>
+      </w:r>
+      <w:proofErr w:type="spellStart"/>
+      <w:r>
+        <w:t>Giannoulis</w:t>
+      </w:r>
+      <w:proofErr w:type="spellEnd"/>
+      <w:r>
+        <w:t xml:space="preserve">, H. Kirchhoff, and A. </w:t>
+      </w:r>
+      <w:proofErr w:type="spellStart"/>
+      <w:r>
+        <w:t>Klapuri</w:t>
+      </w:r>
+      <w:proofErr w:type="spellEnd"/>
+      <w:r>
+        <w:t xml:space="preserve">, “Automatic music transcription: Challenges and future directions,” J. Intelligent Inform. Syst., vol. 41, no. 3, pp. 407–434, 2013. </w:t>
       </w:r>
     </w:p>
     <w:p>
@@ -1293,7 +1361,15 @@
     <w:p>
       <w:r>
         <w:lastRenderedPageBreak/>
-        <w:t>[3] M. Müller, D. P. Ellis, A. Klapuri, and G. Richard, “Signal processing for music analysis,” IEEE J. Sel. Topics Signal Process., vol. 5, no. 6, pp. 1088–1110, 2011.</w:t>
+        <w:t xml:space="preserve">[3] M. Müller, D. P. Ellis, A. </w:t>
+      </w:r>
+      <w:proofErr w:type="spellStart"/>
+      <w:r>
+        <w:t>Klapuri</w:t>
+      </w:r>
+      <w:proofErr w:type="spellEnd"/>
+      <w:r>
+        <w:t>, and G. Richard, “Signal processing for music analysis,” IEEE J. Sel. Topics Signal Process., vol. 5, no. 6, pp. 1088–1110, 2011.</w:t>
       </w:r>
     </w:p>
     <w:p>
@@ -1322,7 +1398,31 @@
     </w:p>
     <w:p>
       <w:r>
-        <w:t xml:space="preserve">[4] M. Schedl, E. Gómez, and J. Urbano, “Music information retrieval: Recent developments and applications,” Foundations Trends Inform. Retrieval, vol. 8, pp. 127–261, 2014. doi: 10.1561/1500000042. </w:t>
+        <w:t xml:space="preserve">[4] M. </w:t>
+      </w:r>
+      <w:proofErr w:type="spellStart"/>
+      <w:r>
+        <w:t>Schedl</w:t>
+      </w:r>
+      <w:proofErr w:type="spellEnd"/>
+      <w:r>
+        <w:t xml:space="preserve">, E. Gómez, and J. </w:t>
+      </w:r>
+      <w:proofErr w:type="spellStart"/>
+      <w:r>
+        <w:t>Urbano</w:t>
+      </w:r>
+      <w:proofErr w:type="spellEnd"/>
+      <w:r>
+        <w:t xml:space="preserve">, “Music information retrieval: Recent developments and applications,” Foundations Trends Inform. Retrieval, vol. 8, pp. 127–261, 2014. </w:t>
+      </w:r>
+      <w:proofErr w:type="spellStart"/>
+      <w:r>
+        <w:t>doi</w:t>
+      </w:r>
+      <w:proofErr w:type="spellEnd"/>
+      <w:r>
+        <w:t xml:space="preserve">: 10.1561/1500000042. </w:t>
       </w:r>
     </w:p>
     <w:p>
@@ -1339,7 +1439,15 @@
     </w:p>
     <w:p>
       <w:r>
-        <w:t>[5] N. Boulanger-Lewandowski, Y. Bengio, and P. Vincent, “</w:t>
+        <w:t xml:space="preserve">[5] N. Boulanger-Lewandowski, Y. </w:t>
+      </w:r>
+      <w:proofErr w:type="spellStart"/>
+      <w:r>
+        <w:t>Bengio</w:t>
+      </w:r>
+      <w:proofErr w:type="spellEnd"/>
+      <w:r>
+        <w:t>, and P. Vincent, “</w:t>
       </w:r>
       <w:r>
         <w:t>Modelling</w:t>
@@ -1422,7 +1530,15 @@
     </w:p>
     <w:p>
       <w:r>
-        <w:t xml:space="preserve">[6] T. Virtanen, M. D. Plumbley, and D. P. W. Ellis, Eds., Computational Analysis of Sound Scenes and Events. New York: Springer-Verlag, 2018. </w:t>
+        <w:t xml:space="preserve">[6] T. Virtanen, M. D. </w:t>
+      </w:r>
+      <w:proofErr w:type="spellStart"/>
+      <w:r>
+        <w:t>Plumbley</w:t>
+      </w:r>
+      <w:proofErr w:type="spellEnd"/>
+      <w:r>
+        <w:t xml:space="preserve">, and D. P. W. Ellis, Eds., Computational Analysis of Sound Scenes and Events. New York: Springer-Verlag, 2018. </w:t>
       </w:r>
     </w:p>
     <w:p>
@@ -1451,7 +1567,23 @@
     </w:p>
     <w:p>
       <w:r>
-        <w:t xml:space="preserve">[7] L. Su and Y.-H. Yang, “Escaping from the abyss of manual annotation: New methodology of building polyphonic datasets for automatic music transcription,” in Proc. Int. Symp. Computer Music Multidisciplinary Research, 2015, pp. 309–321. </w:t>
+        <w:t xml:space="preserve">[7] L. </w:t>
+      </w:r>
+      <w:proofErr w:type="spellStart"/>
+      <w:r>
+        <w:t>Su</w:t>
+      </w:r>
+      <w:proofErr w:type="spellEnd"/>
+      <w:r>
+        <w:t xml:space="preserve"> and Y.-H. Yang, “Escaping from the abyss of manual annotation: New methodology of building polyphonic datasets for automatic music transcription,” in Proc. Int. </w:t>
+      </w:r>
+      <w:proofErr w:type="spellStart"/>
+      <w:r>
+        <w:t>Symp</w:t>
+      </w:r>
+      <w:proofErr w:type="spellEnd"/>
+      <w:r>
+        <w:t xml:space="preserve">. Computer Music Multidisciplinary Research, 2015, pp. 309–321. </w:t>
       </w:r>
     </w:p>
     <w:p>
@@ -1480,7 +1612,23 @@
     </w:p>
     <w:p>
       <w:r>
-        <w:t xml:space="preserve"> [8] Z. Duan, B. Pardo, and C. Zhang, “Multiple fundamental frequency estimation by modeling spectral peaks and non-peak regions,” IEEE Trans. Audio, Speech, Language Process. (2006–2013), vol. 18, no. 8, pp. 2121–2133, 2010. </w:t>
+        <w:t xml:space="preserve"> [8] Z. </w:t>
+      </w:r>
+      <w:proofErr w:type="spellStart"/>
+      <w:r>
+        <w:t>Duan</w:t>
+      </w:r>
+      <w:proofErr w:type="spellEnd"/>
+      <w:r>
+        <w:t xml:space="preserve">, B. Pardo, and C. Zhang, “Multiple fundamental frequency estimation by </w:t>
+      </w:r>
+      <w:proofErr w:type="spellStart"/>
+      <w:r>
+        <w:t>modeling</w:t>
+      </w:r>
+      <w:proofErr w:type="spellEnd"/>
+      <w:r>
+        <w:t xml:space="preserve"> spectral peaks and non-peak regions,” IEEE Trans. Audio, Speech, Language Process. (2006–2013), vol. 18, no. 8, pp. 2121–2133, 2010. </w:t>
       </w:r>
     </w:p>
     <w:p>
@@ -1497,7 +1645,23 @@
     </w:p>
     <w:p>
       <w:r>
-        <w:t xml:space="preserve">[9] Z. Duan and D. Temperley, “Note-level music transcription by maximum likelihood sampling,” in Proc. 15th Int. Society Music Information Retrieval Conf., 2014, pp. 181–186. </w:t>
+        <w:t xml:space="preserve">[9] Z. </w:t>
+      </w:r>
+      <w:proofErr w:type="spellStart"/>
+      <w:r>
+        <w:t>Duan</w:t>
+      </w:r>
+      <w:proofErr w:type="spellEnd"/>
+      <w:r>
+        <w:t xml:space="preserve"> and D. </w:t>
+      </w:r>
+      <w:proofErr w:type="spellStart"/>
+      <w:r>
+        <w:t>Temperley</w:t>
+      </w:r>
+      <w:proofErr w:type="spellEnd"/>
+      <w:r>
+        <w:t xml:space="preserve">, “Note-level music transcription by maximum likelihood sampling,” in Proc. 15th Int. Society Music Information Retrieval Conf., 2014, pp. 181–186. </w:t>
       </w:r>
     </w:p>
     <w:p>
@@ -1514,7 +1678,15 @@
     </w:p>
     <w:p>
       <w:r>
-        <w:t xml:space="preserve">[10] Z. Duan, J. Han, and B. Pardo, “Multi-pitch streaming of harmonic sound mixtures,” IEEE/ACM Trans. Audio, Speech, Language Process., vol. 22, no. 1, pp. 138–150, 2014. </w:t>
+        <w:t xml:space="preserve">[10] Z. </w:t>
+      </w:r>
+      <w:proofErr w:type="spellStart"/>
+      <w:r>
+        <w:t>Duan</w:t>
+      </w:r>
+      <w:proofErr w:type="spellEnd"/>
+      <w:r>
+        <w:t xml:space="preserve">, J. Han, and B. Pardo, “Multi-pitch streaming of harmonic sound mixtures,” IEEE/ACM Trans. Audio, Speech, Language Process., vol. 22, no. 1, pp. 138–150, 2014. </w:t>
       </w:r>
     </w:p>
     <w:p>
@@ -1532,7 +1704,23 @@
     <w:p>
       <w:r>
         <w:lastRenderedPageBreak/>
-        <w:t xml:space="preserve">[11] V. Emiya, R. Badeau, and B. David, “Multipitch estimation of piano sounds using a new probabilistic spectral smoothness principle,” IEEE Trans. Audio, Speech, Language Process. (2006–2013), vol. 18, no. 6, pp. 1643–1654, 2010. </w:t>
+        <w:t xml:space="preserve">[11] V. </w:t>
+      </w:r>
+      <w:proofErr w:type="spellStart"/>
+      <w:r>
+        <w:t>Emiya</w:t>
+      </w:r>
+      <w:proofErr w:type="spellEnd"/>
+      <w:r>
+        <w:t xml:space="preserve">, R. </w:t>
+      </w:r>
+      <w:proofErr w:type="spellStart"/>
+      <w:r>
+        <w:t>Badeau</w:t>
+      </w:r>
+      <w:proofErr w:type="spellEnd"/>
+      <w:r>
+        <w:t xml:space="preserve">, and B. David, “Multipitch estimation of piano sounds using a new probabilistic spectral smoothness principle,” IEEE Trans. Audio, Speech, Language Process. (2006–2013), vol. 18, no. 6, pp. 1643–1654, 2010. </w:t>
       </w:r>
     </w:p>
     <w:p>
@@ -1573,7 +1761,15 @@
     </w:p>
     <w:p>
       <w:r>
-        <w:t xml:space="preserve">[12] L. Su and Y.-H. Yang, “Combining spectral and temporal representations for multipitch estimation of polyphonic music,” IEEE/ACM Trans. Audio, Speech, Language Process., vol. 23, no. 10, pp. 1600–1612, 2015. </w:t>
+        <w:t xml:space="preserve">[12] L. </w:t>
+      </w:r>
+      <w:proofErr w:type="spellStart"/>
+      <w:r>
+        <w:t>Su</w:t>
+      </w:r>
+      <w:proofErr w:type="spellEnd"/>
+      <w:r>
+        <w:t xml:space="preserve"> and Y.-H. Yang, “Combining spectral and temporal representations for multipitch estimation of polyphonic music,” IEEE/ACM Trans. Audio, Speech, Language Process., vol. 23, no. 10, pp. 1600–1612, 2015. </w:t>
       </w:r>
     </w:p>
     <w:p>
@@ -1602,7 +1798,23 @@
     </w:p>
     <w:p>
       <w:r>
-        <w:t xml:space="preserve">[13] P. H. Peeling, A. T. Cemgil, and S. J. Godsill, “Generative spectrogram factorization models for polyphonic piano transcription,” IEEE Trans. Audio, Speech, Language Process. (2006–2013), vol. 18, no. 3, pp. 519–527, 2010. </w:t>
+        <w:t xml:space="preserve">[13] P. H. Peeling, A. T. </w:t>
+      </w:r>
+      <w:proofErr w:type="spellStart"/>
+      <w:r>
+        <w:t>Cemgil</w:t>
+      </w:r>
+      <w:proofErr w:type="spellEnd"/>
+      <w:r>
+        <w:t xml:space="preserve">, and S. J. </w:t>
+      </w:r>
+      <w:proofErr w:type="spellStart"/>
+      <w:r>
+        <w:t>Godsill</w:t>
+      </w:r>
+      <w:proofErr w:type="spellEnd"/>
+      <w:r>
+        <w:t xml:space="preserve">, “Generative spectrogram factorization models for polyphonic piano transcription,” IEEE Trans. Audio, Speech, Language Process. (2006–2013), vol. 18, no. 3, pp. 519–527, 2010. </w:t>
       </w:r>
     </w:p>
     <w:p>
@@ -1619,7 +1831,15 @@
     </w:p>
     <w:p>
       <w:r>
-        <w:t xml:space="preserve">[14] P. Smaragdis and J. C. Brown, “Non-negative matrix factorization for polyphonic music transcription,” in Proc. IEEE Workshop Applications Signal Processing Audio and Acoustics, 2003, pp. 177–180. </w:t>
+        <w:t xml:space="preserve">[14] P. </w:t>
+      </w:r>
+      <w:proofErr w:type="spellStart"/>
+      <w:r>
+        <w:t>Smaragdis</w:t>
+      </w:r>
+      <w:proofErr w:type="spellEnd"/>
+      <w:r>
+        <w:t xml:space="preserve"> and J. C. Brown, “Non-negative matrix factorization for polyphonic music transcription,” in Proc. IEEE Workshop Applications Signal Processing Audio and Acoustics, 2003, pp. 177–180. </w:t>
       </w:r>
     </w:p>
     <w:p>
@@ -1638,7 +1858,23 @@
     <w:bookmarkEnd w:id="2"/>
     <w:p>
       <w:r>
-        <w:t xml:space="preserve">[15] E. Vincent, N. Bertin, and R. Badeau, “Adaptive harmonic spectral decomposition for multiple pitch estimation,” IEEE Trans. Audio, Speech, Language Process. (2006–2013), vol. 18, no. 3, pp. 528–537, 2010. </w:t>
+        <w:t xml:space="preserve">[15] E. Vincent, N. </w:t>
+      </w:r>
+      <w:proofErr w:type="spellStart"/>
+      <w:r>
+        <w:t>Bertin</w:t>
+      </w:r>
+      <w:proofErr w:type="spellEnd"/>
+      <w:r>
+        <w:t xml:space="preserve">, and R. </w:t>
+      </w:r>
+      <w:proofErr w:type="spellStart"/>
+      <w:r>
+        <w:t>Badeau</w:t>
+      </w:r>
+      <w:proofErr w:type="spellEnd"/>
+      <w:r>
+        <w:t xml:space="preserve">, “Adaptive harmonic spectral decomposition for multiple pitch estimation,” IEEE Trans. Audio, Speech, Language Process. (2006–2013), vol. 18, no. 3, pp. 528–537, 2010. </w:t>
       </w:r>
     </w:p>
     <w:p>
@@ -1679,7 +1915,23 @@
     </w:p>
     <w:p>
       <w:r>
-        <w:t xml:space="preserve">[16] E. Benetos and S. Dixon, “Multiple-instrument polyphonic music transcription using a temporally-constrained shift-invariant model,” J. Acoust. Soc. Amer., vol. 133, no. 3, pp. 1727–1741, 2013. </w:t>
+        <w:t xml:space="preserve">[16] E. </w:t>
+      </w:r>
+      <w:proofErr w:type="spellStart"/>
+      <w:r>
+        <w:t>Benetos</w:t>
+      </w:r>
+      <w:proofErr w:type="spellEnd"/>
+      <w:r>
+        <w:t xml:space="preserve"> and S. Dixon, “Multiple-instrument polyphonic music transcription using a temporally-constrained shift-invariant model,” J. </w:t>
+      </w:r>
+      <w:proofErr w:type="spellStart"/>
+      <w:r>
+        <w:t>Acoust</w:t>
+      </w:r>
+      <w:proofErr w:type="spellEnd"/>
+      <w:r>
+        <w:t xml:space="preserve">. Soc. Amer., vol. 133, no. 3, pp. 1727–1741, 2013. </w:t>
       </w:r>
     </w:p>
     <w:p>
@@ -1744,7 +1996,15 @@
     </w:p>
     <w:p>
       <w:r>
-        <w:t xml:space="preserve">[17] B. Fuentes, R. Badeau, and G. Richard, “Harmonic adaptive latent component analysis of audio and application to music transcription,” IEEE Trans. Audio, Speech, Language Process. (2006–2013), vol. 21, no. 9, pp. 1854–1866, 2013. </w:t>
+        <w:t xml:space="preserve">[17] B. Fuentes, R. </w:t>
+      </w:r>
+      <w:proofErr w:type="spellStart"/>
+      <w:r>
+        <w:t>Badeau</w:t>
+      </w:r>
+      <w:proofErr w:type="spellEnd"/>
+      <w:r>
+        <w:t xml:space="preserve">, and G. Richard, “Harmonic adaptive latent component analysis of audio and application to music transcription,” IEEE Trans. Audio, Speech, Language Process. (2006–2013), vol. 21, no. 9, pp. 1854–1866, 2013. </w:t>
       </w:r>
     </w:p>
     <w:p>
@@ -1786,7 +2046,23 @@
     <w:p>
       <w:r>
         <w:lastRenderedPageBreak/>
-        <w:t xml:space="preserve">[18] S. Sigtia, E. Benetos, and S. Dixon, “An end-to-end neural network for polyphonic piano music transcription,” IEEE/ACM Trans. Audio, Speech, Language Process., vol. 24, no. 5, pp. 927–939, 2016. </w:t>
+        <w:t xml:space="preserve">[18] S. </w:t>
+      </w:r>
+      <w:proofErr w:type="spellStart"/>
+      <w:r>
+        <w:t>Sigtia</w:t>
+      </w:r>
+      <w:proofErr w:type="spellEnd"/>
+      <w:r>
+        <w:t xml:space="preserve">, E. </w:t>
+      </w:r>
+      <w:proofErr w:type="spellStart"/>
+      <w:r>
+        <w:t>Benetos</w:t>
+      </w:r>
+      <w:proofErr w:type="spellEnd"/>
+      <w:r>
+        <w:t xml:space="preserve">, and S. Dixon, “An end-to-end neural network for polyphonic piano music transcription,” IEEE/ACM Trans. Audio, Speech, Language Process., vol. 24, no. 5, pp. 927–939, 2016. </w:t>
       </w:r>
     </w:p>
     <w:p>
@@ -1846,7 +2122,15 @@
         </w:numPr>
       </w:pPr>
       <w:r>
-        <w:t xml:space="preserve">NADE architecture and WaveNet </w:t>
+        <w:t xml:space="preserve">NADE architecture and </w:t>
+      </w:r>
+      <w:proofErr w:type="spellStart"/>
+      <w:r>
+        <w:t>WaveNet</w:t>
+      </w:r>
+      <w:proofErr w:type="spellEnd"/>
+      <w:r>
+        <w:t xml:space="preserve"> </w:t>
       </w:r>
     </w:p>
     <w:p>
@@ -1863,7 +2147,47 @@
     </w:p>
     <w:p>
       <w:r>
-        <w:t>[19] R. Kelz, M. Dorfer, F. Korzeniowski, S. Böck, A. Arzt, and G. Widmer, “On the potential of simple framewise approaches to piano transcription,” in Proc. Int. Society Music Information Retrieval Conf., 2016, pp. 475–481.</w:t>
+        <w:t xml:space="preserve">[19] R. </w:t>
+      </w:r>
+      <w:proofErr w:type="spellStart"/>
+      <w:r>
+        <w:t>Kelz</w:t>
+      </w:r>
+      <w:proofErr w:type="spellEnd"/>
+      <w:r>
+        <w:t xml:space="preserve">, M. </w:t>
+      </w:r>
+      <w:proofErr w:type="spellStart"/>
+      <w:r>
+        <w:t>Dorfer</w:t>
+      </w:r>
+      <w:proofErr w:type="spellEnd"/>
+      <w:r>
+        <w:t xml:space="preserve">, F. </w:t>
+      </w:r>
+      <w:proofErr w:type="spellStart"/>
+      <w:r>
+        <w:t>Korzeniowski</w:t>
+      </w:r>
+      <w:proofErr w:type="spellEnd"/>
+      <w:r>
+        <w:t xml:space="preserve">, S. </w:t>
+      </w:r>
+      <w:proofErr w:type="spellStart"/>
+      <w:r>
+        <w:t>Böck</w:t>
+      </w:r>
+      <w:proofErr w:type="spellEnd"/>
+      <w:r>
+        <w:t xml:space="preserve">, A. </w:t>
+      </w:r>
+      <w:proofErr w:type="spellStart"/>
+      <w:r>
+        <w:t>Arzt</w:t>
+      </w:r>
+      <w:proofErr w:type="spellEnd"/>
+      <w:r>
+        <w:t>, and G. Widmer, “On the potential of simple framewise approaches to piano transcription,” in Proc. Int. Society Music Information Retrieval Conf., 2016, pp. 475–481.</w:t>
       </w:r>
     </w:p>
     <w:p>
@@ -1904,7 +2228,15 @@
     </w:p>
     <w:p>
       <w:r>
-        <w:t xml:space="preserve">[20] J. Nam, J. Ngiam, H. Lee, and M. Slaney, “A classification-based polyphonic piano transcription approach using learned feature representations,” in Proc. Int. Society Music Information Retrieval Conf., 2011, pp. 175–180. </w:t>
+        <w:t xml:space="preserve">[20] J. Nam, J. </w:t>
+      </w:r>
+      <w:proofErr w:type="spellStart"/>
+      <w:r>
+        <w:t>Ngiam</w:t>
+      </w:r>
+      <w:proofErr w:type="spellEnd"/>
+      <w:r>
+        <w:t xml:space="preserve">, H. Lee, and M. Slaney, “A classification-based polyphonic piano transcription approach using learned feature representations,” in Proc. Int. Society Music Information Retrieval Conf., 2011, pp. 175–180. </w:t>
       </w:r>
     </w:p>
     <w:p>
@@ -1921,43 +2253,69 @@
     </w:p>
     <w:p>
       <w:r>
-        <w:t xml:space="preserve">[21] M. Marolt, “A connectionist approach to automatic transcription of polyphonic piano music,” IEEE Trans. Multimedia, vol. 6, no. 3, pp. 439–449, 2004. </w:t>
-      </w:r>
-    </w:p>
-    <w:p>
-      <w:pPr>
-        <w:pStyle w:val="ListParagraph"/>
-        <w:numPr>
-          <w:ilvl w:val="0"/>
-          <w:numId w:val="5"/>
-        </w:numPr>
-      </w:pPr>
-      <w:r>
-        <w:t xml:space="preserve">MNE interonset interval approach considers note interactions </w:t>
-      </w:r>
-    </w:p>
-    <w:p>
-      <w:pPr>
-        <w:pStyle w:val="ListParagraph"/>
-        <w:numPr>
-          <w:ilvl w:val="0"/>
-          <w:numId w:val="5"/>
-        </w:numPr>
-      </w:pPr>
-      <w:r>
-        <w:t>Marolts Sonic System based on NNs</w:t>
-      </w:r>
-    </w:p>
-    <w:p>
-      <w:pPr>
-        <w:pStyle w:val="ListParagraph"/>
-        <w:numPr>
-          <w:ilvl w:val="0"/>
-          <w:numId w:val="5"/>
-        </w:numPr>
-      </w:pPr>
-      <w:r>
-        <w:t xml:space="preserve">Analyzing the output of adaptive oscillators to track and group partials in the output of a gammatone </w:t>
+        <w:t xml:space="preserve">[21] M. </w:t>
+      </w:r>
+      <w:proofErr w:type="spellStart"/>
+      <w:r>
+        <w:t>Marolt</w:t>
+      </w:r>
+      <w:proofErr w:type="spellEnd"/>
+      <w:r>
+        <w:t xml:space="preserve">, “A connectionist approach to automatic transcription of polyphonic piano music,” IEEE Trans. Multimedia, vol. 6, no. 3, pp. 439–449, 2004. </w:t>
+      </w:r>
+    </w:p>
+    <w:p>
+      <w:pPr>
+        <w:pStyle w:val="ListParagraph"/>
+        <w:numPr>
+          <w:ilvl w:val="0"/>
+          <w:numId w:val="5"/>
+        </w:numPr>
+      </w:pPr>
+      <w:r>
+        <w:t xml:space="preserve">MNE </w:t>
+      </w:r>
+      <w:proofErr w:type="spellStart"/>
+      <w:r>
+        <w:t>interonset</w:t>
+      </w:r>
+      <w:proofErr w:type="spellEnd"/>
+      <w:r>
+        <w:t xml:space="preserve"> interval approach considers note interactions </w:t>
+      </w:r>
+    </w:p>
+    <w:p>
+      <w:pPr>
+        <w:pStyle w:val="ListParagraph"/>
+        <w:numPr>
+          <w:ilvl w:val="0"/>
+          <w:numId w:val="5"/>
+        </w:numPr>
+      </w:pPr>
+      <w:proofErr w:type="spellStart"/>
+      <w:r>
+        <w:t>Marolts</w:t>
+      </w:r>
+      <w:proofErr w:type="spellEnd"/>
+      <w:r>
+        <w:t xml:space="preserve"> Sonic System based on NNs</w:t>
+      </w:r>
+    </w:p>
+    <w:p>
+      <w:pPr>
+        <w:pStyle w:val="ListParagraph"/>
+        <w:numPr>
+          <w:ilvl w:val="0"/>
+          <w:numId w:val="5"/>
+        </w:numPr>
+      </w:pPr>
+      <w:proofErr w:type="spellStart"/>
+      <w:r>
+        <w:t>Analyzing</w:t>
+      </w:r>
+      <w:proofErr w:type="spellEnd"/>
+      <w:r>
+        <w:t xml:space="preserve"> the output of adaptive oscillators to track and group partials in the output of a gammatone </w:t>
       </w:r>
       <w:r>
         <w:t>filter bank</w:t>
@@ -1965,7 +2323,31 @@
     </w:p>
     <w:p>
       <w:r>
-        <w:t xml:space="preserve">[22] A. Cogliati, Z. Duan, and B. Wohlberg, “Context-dependent piano music transcription with convolutional sparse coding,” IEEE/ACM Trans. Audio, Speech, Language Process., vol. 24, no. 12, pp. 2218–2230, 2016. </w:t>
+        <w:t xml:space="preserve">[22] A. </w:t>
+      </w:r>
+      <w:proofErr w:type="spellStart"/>
+      <w:r>
+        <w:t>Cogliati</w:t>
+      </w:r>
+      <w:proofErr w:type="spellEnd"/>
+      <w:r>
+        <w:t xml:space="preserve">, Z. </w:t>
+      </w:r>
+      <w:proofErr w:type="spellStart"/>
+      <w:r>
+        <w:t>Duan</w:t>
+      </w:r>
+      <w:proofErr w:type="spellEnd"/>
+      <w:r>
+        <w:t xml:space="preserve">, and B. </w:t>
+      </w:r>
+      <w:proofErr w:type="spellStart"/>
+      <w:r>
+        <w:t>Wohlberg</w:t>
+      </w:r>
+      <w:proofErr w:type="spellEnd"/>
+      <w:r>
+        <w:t xml:space="preserve">, “Context-dependent piano music transcription with convolutional sparse coding,” IEEE/ACM Trans. Audio, Speech, Language Process., vol. 24, no. 12, pp. 2218–2230, 2016. </w:t>
       </w:r>
     </w:p>
     <w:p>
@@ -2018,7 +2400,23 @@
         </w:numPr>
       </w:pPr>
       <w:r>
-        <w:t xml:space="preserve">MNE considers note interactions through unifed framework that estimates pitch,onset and offset together </w:t>
+        <w:t xml:space="preserve">MNE considers note interactions through </w:t>
+      </w:r>
+      <w:proofErr w:type="spellStart"/>
+      <w:r>
+        <w:t>unifed</w:t>
+      </w:r>
+      <w:proofErr w:type="spellEnd"/>
+      <w:r>
+        <w:t xml:space="preserve"> framework that estimates </w:t>
+      </w:r>
+      <w:proofErr w:type="spellStart"/>
+      <w:r>
+        <w:t>pitch,onset</w:t>
+      </w:r>
+      <w:proofErr w:type="spellEnd"/>
+      <w:r>
+        <w:t xml:space="preserve"> and offset together </w:t>
       </w:r>
     </w:p>
     <w:p>
@@ -2042,7 +2440,15 @@
         </w:numPr>
       </w:pPr>
       <w:r>
-        <w:t xml:space="preserve">Comparison to Marolt’s Sonic System </w:t>
+        <w:t xml:space="preserve">Comparison to </w:t>
+      </w:r>
+      <w:proofErr w:type="spellStart"/>
+      <w:r>
+        <w:t>Marolt’s</w:t>
+      </w:r>
+      <w:proofErr w:type="spellEnd"/>
+      <w:r>
+        <w:t xml:space="preserve"> Sonic System </w:t>
       </w:r>
     </w:p>
     <w:p>
@@ -2072,7 +2478,31 @@
     <w:p>
       <w:r>
         <w:lastRenderedPageBreak/>
-        <w:t xml:space="preserve"> [24] C. Hawthorne, E. Elsen, J. Song, A. Roberts, I. S. C. Raffel, J. Engel, S. Oore, and D. Eck, “Onsets and frames: Dual-objective piano transcription,” in Proc. Int. Society Music Information Retrieval Conf., 2018, pp. 50–57. </w:t>
+        <w:t xml:space="preserve"> [24] C. Hawthorne, E. </w:t>
+      </w:r>
+      <w:proofErr w:type="spellStart"/>
+      <w:r>
+        <w:t>Elsen</w:t>
+      </w:r>
+      <w:proofErr w:type="spellEnd"/>
+      <w:r>
+        <w:t xml:space="preserve">, J. Song, A. Roberts, I. S. C. </w:t>
+      </w:r>
+      <w:proofErr w:type="spellStart"/>
+      <w:r>
+        <w:t>Raffel</w:t>
+      </w:r>
+      <w:proofErr w:type="spellEnd"/>
+      <w:r>
+        <w:t xml:space="preserve">, J. Engel, S. </w:t>
+      </w:r>
+      <w:proofErr w:type="spellStart"/>
+      <w:r>
+        <w:t>Oore</w:t>
+      </w:r>
+      <w:proofErr w:type="spellEnd"/>
+      <w:r>
+        <w:t xml:space="preserve">, and D. Eck, “Onsets and frames: Dual-objective piano transcription,” in Proc. Int. Society Music Information Retrieval Conf., 2018, pp. 50–57. </w:t>
       </w:r>
     </w:p>
     <w:p>
@@ -2154,7 +2584,15 @@
     </w:p>
     <w:p>
       <w:r>
-        <w:t xml:space="preserve">[26] E. Cambouropoulos, “Pitch spelling: A computational model,” Music Perception, vol. 20, no. 4, pp. 411–429, 2003. </w:t>
+        <w:t xml:space="preserve">[26] E. </w:t>
+      </w:r>
+      <w:proofErr w:type="spellStart"/>
+      <w:r>
+        <w:t>Cambouropoulos</w:t>
+      </w:r>
+      <w:proofErr w:type="spellEnd"/>
+      <w:r>
+        <w:t xml:space="preserve">, “Pitch spelling: A computational model,” Music Perception, vol. 20, no. 4, pp. 411–429, 2003. </w:t>
       </w:r>
     </w:p>
     <w:p>
@@ -2171,7 +2609,15 @@
     </w:p>
     <w:p>
       <w:r>
-        <w:t xml:space="preserve">[27] H. Grohganz, M. Clausen, and M. Mueller, “Estimating musical time information from performed MIDI files,” in Proc. Int. Society Music Information Retrieval Conf., 2014, pp. 35–40. </w:t>
+        <w:t xml:space="preserve">[27] H. </w:t>
+      </w:r>
+      <w:proofErr w:type="spellStart"/>
+      <w:r>
+        <w:t>Grohganz</w:t>
+      </w:r>
+      <w:proofErr w:type="spellEnd"/>
+      <w:r>
+        <w:t xml:space="preserve">, M. Clausen, and M. Mueller, “Estimating musical time information from performed MIDI files,” in Proc. Int. Society Music Information Retrieval Conf., 2014, pp. 35–40. </w:t>
       </w:r>
     </w:p>
     <w:p>
@@ -2188,7 +2634,39 @@
     </w:p>
     <w:p>
       <w:r>
-        <w:t xml:space="preserve">[28] I. Karydis, A. Nanopoulos, A. Papadopoulos, E. Cambouropoulos, and Y. Manolopoulos, “Horizontal and vertical integration/segregation in auditory streaming: A voice separation algorithm for symbolic musical data,” in Proc. Sound and Music Computing Conf., 2007, pp. 299–306. </w:t>
+        <w:t xml:space="preserve">[28] I. </w:t>
+      </w:r>
+      <w:proofErr w:type="spellStart"/>
+      <w:r>
+        <w:t>Karydis</w:t>
+      </w:r>
+      <w:proofErr w:type="spellEnd"/>
+      <w:r>
+        <w:t xml:space="preserve">, A. </w:t>
+      </w:r>
+      <w:proofErr w:type="spellStart"/>
+      <w:r>
+        <w:t>Nanopoulos</w:t>
+      </w:r>
+      <w:proofErr w:type="spellEnd"/>
+      <w:r>
+        <w:t xml:space="preserve">, A. Papadopoulos, E. </w:t>
+      </w:r>
+      <w:proofErr w:type="spellStart"/>
+      <w:r>
+        <w:t>Cambouropoulos</w:t>
+      </w:r>
+      <w:proofErr w:type="spellEnd"/>
+      <w:r>
+        <w:t xml:space="preserve">, and Y. </w:t>
+      </w:r>
+      <w:proofErr w:type="spellStart"/>
+      <w:r>
+        <w:t>Manolopoulos</w:t>
+      </w:r>
+      <w:proofErr w:type="spellEnd"/>
+      <w:r>
+        <w:t xml:space="preserve">, “Horizontal and vertical integration/segregation in auditory streaming: A voice separation algorithm for symbolic musical data,” in Proc. Sound and Music Computing Conf., 2007, pp. 299–306. </w:t>
       </w:r>
     </w:p>
     <w:p>
@@ -2205,7 +2683,31 @@
     </w:p>
     <w:p>
       <w:r>
-        <w:t xml:space="preserve">[29] A. Cogliati, D. Temperley, and Z. Duan, “Transcribing human piano performances into music notation,” in Proc. Int. Society Music Information Retrieval Conf., 2016, pp. 758–764. </w:t>
+        <w:t xml:space="preserve">[29] A. </w:t>
+      </w:r>
+      <w:proofErr w:type="spellStart"/>
+      <w:r>
+        <w:t>Cogliati</w:t>
+      </w:r>
+      <w:proofErr w:type="spellEnd"/>
+      <w:r>
+        <w:t xml:space="preserve">, D. </w:t>
+      </w:r>
+      <w:proofErr w:type="spellStart"/>
+      <w:r>
+        <w:t>Temperley</w:t>
+      </w:r>
+      <w:proofErr w:type="spellEnd"/>
+      <w:r>
+        <w:t xml:space="preserve">, and Z. </w:t>
+      </w:r>
+      <w:proofErr w:type="spellStart"/>
+      <w:r>
+        <w:t>Duan</w:t>
+      </w:r>
+      <w:proofErr w:type="spellEnd"/>
+      <w:r>
+        <w:t xml:space="preserve">, “Transcribing human piano performances into music notation,” in Proc. Int. Society Music Information Retrieval Conf., 2016, pp. 758–764. </w:t>
       </w:r>
     </w:p>
     <w:p>
@@ -2222,7 +2724,15 @@
     </w:p>
     <w:p>
       <w:r>
-        <w:t xml:space="preserve">[30] R. G. C. Carvalho and P. Smaragdis, “Towards end-to-end polyphonic music transcription: Transforming music audio directly to a score,” in 2017 IEEE Workshop Applications Signal Processing Audio and Acoustics, 2017, pp. 151–155. </w:t>
+        <w:t xml:space="preserve">[30] R. G. C. Carvalho and P. </w:t>
+      </w:r>
+      <w:proofErr w:type="spellStart"/>
+      <w:r>
+        <w:t>Smaragdis</w:t>
+      </w:r>
+      <w:proofErr w:type="spellEnd"/>
+      <w:r>
+        <w:t xml:space="preserve">, “Towards end-to-end polyphonic music transcription: Transforming music audio directly to a score,” in 2017 IEEE Workshop Applications Signal Processing Audio and Acoustics, 2017, pp. 151–155. </w:t>
       </w:r>
     </w:p>
     <w:p>
@@ -2251,7 +2761,15 @@
         </w:numPr>
       </w:pPr>
       <w:r>
-        <w:t xml:space="preserve">Deriving update rules for descent-based minimization of divergence in NMF between V and DA (spectro temporal representation and matrix product of the Dictionary and Activation matrices </w:t>
+        <w:t>Deriving update rules for descent-based minimization of divergence in NMF between V and DA (</w:t>
+      </w:r>
+      <w:proofErr w:type="spellStart"/>
+      <w:r>
+        <w:t>spectro</w:t>
+      </w:r>
+      <w:proofErr w:type="spellEnd"/>
+      <w:r>
+        <w:t xml:space="preserve"> temporal representation and matrix product of the Dictionary and Activation matrices </w:t>
       </w:r>
     </w:p>
     <w:p>
@@ -2268,7 +2786,23 @@
     </w:p>
     <w:p>
       <w:r>
-        <w:t xml:space="preserve">[32] S. A. Abdallah and M. D. Plumbley, “Unsupervised analysis of polyphonic music by sparse coding,” IEEE Trans. Neural Netw. (1990–2011), vol. 17, no. 1, pp. 179–196, 2006. </w:t>
+        <w:t xml:space="preserve">[32] S. A. Abdallah and M. D. </w:t>
+      </w:r>
+      <w:proofErr w:type="spellStart"/>
+      <w:r>
+        <w:t>Plumbley</w:t>
+      </w:r>
+      <w:proofErr w:type="spellEnd"/>
+      <w:r>
+        <w:t xml:space="preserve">, “Unsupervised analysis of polyphonic music by sparse coding,” IEEE Trans. Neural </w:t>
+      </w:r>
+      <w:proofErr w:type="spellStart"/>
+      <w:r>
+        <w:t>Netw</w:t>
+      </w:r>
+      <w:proofErr w:type="spellEnd"/>
+      <w:r>
+        <w:t xml:space="preserve">. (1990–2011), vol. 17, no. 1, pp. 179–196, 2006. </w:t>
       </w:r>
     </w:p>
     <w:p>
@@ -2310,7 +2844,15 @@
     </w:p>
     <w:p>
       <w:r>
-        <w:t>[33] I. Goodfellow, A. Courville, and Y. Bengio, Deep Learning. Cambridge, MA: MIT Press, 2016.</w:t>
+        <w:t xml:space="preserve">[33] I. Goodfellow, A. Courville, and Y. </w:t>
+      </w:r>
+      <w:proofErr w:type="spellStart"/>
+      <w:r>
+        <w:t>Bengio</w:t>
+      </w:r>
+      <w:proofErr w:type="spellEnd"/>
+      <w:r>
+        <w:t>, Deep Learning. Cambridge, MA: MIT Press, 2016.</w:t>
       </w:r>
     </w:p>
     <w:p>
@@ -2375,7 +2917,23 @@
     </w:p>
     <w:p>
       <w:r>
-        <w:t xml:space="preserve">[34] S. Böck and M. Schedl, “Polyphonic piano note transcription with recurrent neural networks,” in Proc. IEEE Int. Conf. Acoustics, Speech, and Signal Processing, 2012, pp. 121–124. </w:t>
+        <w:t xml:space="preserve">[34] S. </w:t>
+      </w:r>
+      <w:proofErr w:type="spellStart"/>
+      <w:r>
+        <w:t>Böck</w:t>
+      </w:r>
+      <w:proofErr w:type="spellEnd"/>
+      <w:r>
+        <w:t xml:space="preserve"> and M. </w:t>
+      </w:r>
+      <w:proofErr w:type="spellStart"/>
+      <w:r>
+        <w:t>Schedl</w:t>
+      </w:r>
+      <w:proofErr w:type="spellEnd"/>
+      <w:r>
+        <w:t xml:space="preserve">, “Polyphonic piano note transcription with recurrent neural networks,” in Proc. IEEE Int. Conf. Acoustics, Speech, and Signal Processing, 2012, pp. 121–124. </w:t>
       </w:r>
     </w:p>
     <w:p>
@@ -2423,7 +2981,15 @@
         </w:numPr>
       </w:pPr>
       <w:r>
-        <w:t xml:space="preserve">Probability of measuring a particular chord sequence </w:t>
+        <w:t xml:space="preserve">Probability of measuring a </w:t>
+      </w:r>
+      <w:proofErr w:type="gramStart"/>
+      <w:r>
+        <w:t>particular chord</w:t>
+      </w:r>
+      <w:proofErr w:type="gramEnd"/>
+      <w:r>
+        <w:t xml:space="preserve"> sequence </w:t>
       </w:r>
     </w:p>
     <w:p>
@@ -2469,7 +3035,6 @@
         <w:t xml:space="preserve">Non-Western music problem </w:t>
       </w:r>
     </w:p>
-    <w:p/>
     <w:p>
       <w:pPr>
         <w:rPr>
@@ -2482,7 +3047,98 @@
           <w:b/>
           <w:bCs/>
         </w:rPr>
-        <w:t>M. Müller, D. P. Ellis, A. Klapuri, and G. Richard, “Signal processing for music analysis,” IEEE J. Sel. Topics Signal Process., vol. 5, no. 6, pp. 1088–1110, 2011.</w:t>
+        <w:t xml:space="preserve">E. Cano, D. Fitzgerald, A. </w:t>
+      </w:r>
+      <w:proofErr w:type="spellStart"/>
+      <w:r>
+        <w:rPr>
+          <w:b/>
+          <w:bCs/>
+        </w:rPr>
+        <w:t>Liutkus</w:t>
+      </w:r>
+      <w:proofErr w:type="spellEnd"/>
+      <w:r>
+        <w:rPr>
+          <w:b/>
+          <w:bCs/>
+        </w:rPr>
+        <w:t xml:space="preserve">, M. </w:t>
+      </w:r>
+      <w:proofErr w:type="spellStart"/>
+      <w:r>
+        <w:rPr>
+          <w:b/>
+          <w:bCs/>
+        </w:rPr>
+        <w:t>Plumbley</w:t>
+      </w:r>
+      <w:proofErr w:type="spellEnd"/>
+      <w:r>
+        <w:rPr>
+          <w:b/>
+          <w:bCs/>
+        </w:rPr>
+        <w:t xml:space="preserve">, F. </w:t>
+      </w:r>
+      <w:proofErr w:type="spellStart"/>
+      <w:r>
+        <w:rPr>
+          <w:b/>
+          <w:bCs/>
+        </w:rPr>
+        <w:t>Stoter</w:t>
+      </w:r>
+      <w:proofErr w:type="spellEnd"/>
+      <w:r>
+        <w:rPr>
+          <w:b/>
+          <w:bCs/>
+        </w:rPr>
+        <w:t>, “Musical Source Separation” in IEEE SPS Journal Vol. 36 January</w:t>
+      </w:r>
+    </w:p>
+    <w:p>
+      <w:pPr>
+        <w:pStyle w:val="ListParagraph"/>
+        <w:numPr>
+          <w:ilvl w:val="0"/>
+          <w:numId w:val="5"/>
+        </w:numPr>
+      </w:pPr>
+      <w:r>
+        <w:t>Musical Source Separation</w:t>
+      </w:r>
+    </w:p>
+    <w:p>
+      <w:pPr>
+        <w:rPr>
+          <w:b/>
+          <w:bCs/>
+        </w:rPr>
+      </w:pPr>
+      <w:r>
+        <w:rPr>
+          <w:b/>
+          <w:bCs/>
+        </w:rPr>
+        <w:t xml:space="preserve">M. Müller, D. P. Ellis, A. </w:t>
+      </w:r>
+      <w:proofErr w:type="spellStart"/>
+      <w:r>
+        <w:rPr>
+          <w:b/>
+          <w:bCs/>
+        </w:rPr>
+        <w:t>Klapuri</w:t>
+      </w:r>
+      <w:proofErr w:type="spellEnd"/>
+      <w:r>
+        <w:rPr>
+          <w:b/>
+          <w:bCs/>
+        </w:rPr>
+        <w:t>, and G. Richard, “Signal processing for music analysis,” IEEE J. Sel. Topics Signal Process., vol. 5, no. 6, pp. 1088–1110, 2011.</w:t>
       </w:r>
     </w:p>
     <w:p>
@@ -2510,8 +3166,13 @@
       </w:r>
     </w:p>
     <w:p>
-      <w:r>
-        <w:t>Gouyon, F., &amp; Dixon, S. (2005). A review of automatic rhythm description systems. Computer Music Journal, 29(1), 34–54.</w:t>
+      <w:proofErr w:type="spellStart"/>
+      <w:r>
+        <w:t>Gouyon</w:t>
+      </w:r>
+      <w:proofErr w:type="spellEnd"/>
+      <w:r>
+        <w:t>, F., &amp; Dixon, S. (2005). A review of automatic rhythm description systems. Computer Music Journal, 29(1), 34–54.</w:t>
       </w:r>
     </w:p>
     <w:p>
@@ -2536,7 +3197,21 @@
         <w:rPr>
           <w:lang w:val="en-US"/>
         </w:rPr>
-        <w:t>Kirchhoff, H., Dixon, S., Klapuri, A. (2012). Shift-variant non-negative matrix deconvolution for</w:t>
+        <w:t xml:space="preserve">Kirchhoff, H., Dixon, S., </w:t>
+      </w:r>
+      <w:proofErr w:type="spellStart"/>
+      <w:r>
+        <w:rPr>
+          <w:lang w:val="en-US"/>
+        </w:rPr>
+        <w:t>Klapuri</w:t>
+      </w:r>
+      <w:proofErr w:type="spellEnd"/>
+      <w:r>
+        <w:rPr>
+          <w:lang w:val="en-US"/>
+        </w:rPr>
+        <w:t>, A. (2012). Shift-variant non-negative matrix deconvolution for</w:t>
       </w:r>
       <w:r>
         <w:rPr>
@@ -2570,8 +3245,22 @@
       </w:r>
     </w:p>
     <w:p>
-      <w:r>
-        <w:t xml:space="preserve">Ryynänen, M., &amp; Klapuri, A. (2005). Polyphonic music transcription using note event </w:t>
+      <w:proofErr w:type="spellStart"/>
+      <w:r>
+        <w:lastRenderedPageBreak/>
+        <w:t>Ryynänen</w:t>
+      </w:r>
+      <w:proofErr w:type="spellEnd"/>
+      <w:r>
+        <w:t xml:space="preserve">, M., &amp; </w:t>
+      </w:r>
+      <w:proofErr w:type="spellStart"/>
+      <w:r>
+        <w:t>Klapuri</w:t>
+      </w:r>
+      <w:proofErr w:type="spellEnd"/>
+      <w:r>
+        <w:t xml:space="preserve">, A. (2005). Polyphonic music transcription using note event </w:t>
       </w:r>
       <w:r>
         <w:t>modelling</w:t>
@@ -2601,7 +3290,6 @@
         </w:numPr>
       </w:pPr>
       <w:r>
-        <w:lastRenderedPageBreak/>
         <w:t>3-state HMMs which model the attack, sustain and noise/silence states of each sound</w:t>
       </w:r>
     </w:p>
@@ -2642,8 +3330,21 @@
       </w:r>
     </w:p>
     <w:p>
-      <w:r>
-        <w:t xml:space="preserve">Ryynänen, M., &amp; Klapuri, A. (2008). Automatic transcription of melody, bass line, and chords in polyphonic music. Computer Music Journal 32(3), 72–86 </w:t>
+      <w:proofErr w:type="spellStart"/>
+      <w:r>
+        <w:t>Ryynänen</w:t>
+      </w:r>
+      <w:proofErr w:type="spellEnd"/>
+      <w:r>
+        <w:t xml:space="preserve">, M., &amp; </w:t>
+      </w:r>
+      <w:proofErr w:type="spellStart"/>
+      <w:r>
+        <w:t>Klapuri</w:t>
+      </w:r>
+      <w:proofErr w:type="spellEnd"/>
+      <w:r>
+        <w:t xml:space="preserve">, A. (2008). Automatic transcription of melody, bass line, and chords in polyphonic music. Computer Music Journal 32(3), 72–86 </w:t>
       </w:r>
     </w:p>
     <w:p>
@@ -2660,7 +3361,15 @@
     </w:p>
     <w:p>
       <w:r>
-        <w:t>O’Hanlon, K., Nagano, H., Plumbley, M. (2012). Structured sparsity for automatic music transcription. In IEEE international conference on audio, speech and signal processing (pp. 441–444).</w:t>
+        <w:t xml:space="preserve">O’Hanlon, K., Nagano, H., </w:t>
+      </w:r>
+      <w:proofErr w:type="spellStart"/>
+      <w:r>
+        <w:t>Plumbley</w:t>
+      </w:r>
+      <w:proofErr w:type="spellEnd"/>
+      <w:r>
+        <w:t>, M. (2012). Structured sparsity for automatic music transcription. In IEEE international conference on audio, speech and signal processing (pp. 441–444).</w:t>
       </w:r>
     </w:p>
     <w:p>
@@ -2676,8 +3385,21 @@
       </w:r>
     </w:p>
     <w:p>
-      <w:r>
-        <w:t>Bertin, N., Badeau, R., Richard, G. (2007). Blind signal decompositions for automatic transcription of polyphonic music: NMF and K-SVD on the benchmark. In IEEE international conference on acoustics, speech, and signal processing (pp. 65–68)</w:t>
+      <w:proofErr w:type="spellStart"/>
+      <w:r>
+        <w:t>Bertin</w:t>
+      </w:r>
+      <w:proofErr w:type="spellEnd"/>
+      <w:r>
+        <w:t xml:space="preserve">, N., </w:t>
+      </w:r>
+      <w:proofErr w:type="spellStart"/>
+      <w:r>
+        <w:t>Badeau</w:t>
+      </w:r>
+      <w:proofErr w:type="spellEnd"/>
+      <w:r>
+        <w:t>, R., Richard, G. (2007). Blind signal decompositions for automatic transcription of polyphonic music: NMF and K-SVD on the benchmark. In IEEE international conference on acoustics, speech, and signal processing (pp. 65–68)</w:t>
       </w:r>
     </w:p>
     <w:p>
@@ -2694,7 +3416,23 @@
     </w:p>
     <w:p>
       <w:r>
-        <w:t xml:space="preserve">Stanislaw Raczynski, Emmanuel Vincent, Shigeki Sagayama. Dynamic Bayesian networks for symbolic polyphonic pitch </w:t>
+        <w:t xml:space="preserve">Stanislaw </w:t>
+      </w:r>
+      <w:proofErr w:type="spellStart"/>
+      <w:r>
+        <w:t>Raczynski</w:t>
+      </w:r>
+      <w:proofErr w:type="spellEnd"/>
+      <w:r>
+        <w:t xml:space="preserve">, Emmanuel Vincent, Shigeki </w:t>
+      </w:r>
+      <w:proofErr w:type="spellStart"/>
+      <w:r>
+        <w:t>Sagayama</w:t>
+      </w:r>
+      <w:proofErr w:type="spellEnd"/>
+      <w:r>
+        <w:t xml:space="preserve">. Dynamic Bayesian networks for symbolic polyphonic pitch </w:t>
       </w:r>
       <w:r>
         <w:t>modelling</w:t>
@@ -2745,8 +3483,21 @@
       </w:r>
     </w:p>
     <w:p>
-      <w:r>
-        <w:t>Junqi Deng &amp; Yu-Kwong Kwok (2018) Large vocabulary automatic chord estimation using bidirectional long short-term memory recurrent neural network with even chance training, Journal of New Music Research, 47:1, 53-67, DOI: 10.1080/09298215.2017.1367820</w:t>
+      <w:proofErr w:type="spellStart"/>
+      <w:r>
+        <w:t>Junqi</w:t>
+      </w:r>
+      <w:proofErr w:type="spellEnd"/>
+      <w:r>
+        <w:t xml:space="preserve"> Deng &amp; Yu-</w:t>
+      </w:r>
+      <w:proofErr w:type="spellStart"/>
+      <w:r>
+        <w:t>Kwong</w:t>
+      </w:r>
+      <w:proofErr w:type="spellEnd"/>
+      <w:r>
+        <w:t xml:space="preserve"> Kwok (2018) Large vocabulary automatic chord estimation using bidirectional long short-term memory recurrent neural network with even chance training, Journal of New Music Research, 47:1, 53-67, DOI: 10.1080/09298215.2017.1367820</w:t>
       </w:r>
     </w:p>
     <w:p>
@@ -2762,6 +3513,31 @@
       </w:r>
     </w:p>
     <w:p>
+      <w:proofErr w:type="spellStart"/>
+      <w:r>
+        <w:t>Rabiner</w:t>
+      </w:r>
+      <w:proofErr w:type="spellEnd"/>
+      <w:r>
+        <w:t xml:space="preserve"> et al, 1986, “An Introduction to Hidden Markov Models”, IEEE ASSP Magazine </w:t>
+      </w:r>
+      <w:r>
+        <w:t>January 1986</w:t>
+      </w:r>
+    </w:p>
+    <w:p>
+      <w:pPr>
+        <w:pStyle w:val="ListParagraph"/>
+        <w:numPr>
+          <w:ilvl w:val="0"/>
+          <w:numId w:val="5"/>
+        </w:numPr>
+      </w:pPr>
+      <w:r>
+        <w:t>Tutorial for Hidden Markov Models</w:t>
+      </w:r>
+    </w:p>
+    <w:p>
       <w:pPr>
         <w:pStyle w:val="Heading1"/>
         <w:rPr>
@@ -2785,6 +3561,52 @@
     </w:p>
     <w:p>
       <w:hyperlink r:id="rId6" w:history="1">
+        <w:r>
+          <w:rPr>
+            <w:rStyle w:val="Hyperlink"/>
+          </w:rPr>
+          <w:t>https://magenta.tensorflow.org/datasets/maestro</w:t>
+        </w:r>
+      </w:hyperlink>
+    </w:p>
+    <w:p>
+      <w:pPr>
+        <w:pStyle w:val="ListParagraph"/>
+        <w:numPr>
+          <w:ilvl w:val="0"/>
+          <w:numId w:val="5"/>
+        </w:numPr>
+        <w:rPr>
+          <w:lang w:val="en-US"/>
+        </w:rPr>
+      </w:pPr>
+      <w:r>
+        <w:rPr>
+          <w:lang w:val="en-US"/>
+        </w:rPr>
+        <w:t>Accessed 24/9/19</w:t>
+      </w:r>
+    </w:p>
+    <w:p>
+      <w:pPr>
+        <w:pStyle w:val="ListParagraph"/>
+        <w:numPr>
+          <w:ilvl w:val="0"/>
+          <w:numId w:val="5"/>
+        </w:numPr>
+        <w:rPr>
+          <w:lang w:val="en-US"/>
+        </w:rPr>
+      </w:pPr>
+      <w:r>
+        <w:rPr>
+          <w:lang w:val="en-US"/>
+        </w:rPr>
+        <w:t>MAESTRO dataset</w:t>
+      </w:r>
+    </w:p>
+    <w:p>
+      <w:hyperlink r:id="rId7" w:history="1">
         <w:r>
           <w:rPr>
             <w:rStyle w:val="Hyperlink"/>
@@ -2817,37 +3639,183 @@
         </w:numPr>
       </w:pPr>
       <w:r>
-        <w:t xml:space="preserve">MusicNet annotated database HDF5 file </w:t>
-      </w:r>
-    </w:p>
-    <w:p>
-      <w:pPr>
-        <w:rPr>
-          <w:rStyle w:val="Hyperlink"/>
-          <w:lang w:val="en-US"/>
-        </w:rPr>
-      </w:pPr>
-      <w:hyperlink r:id="rId7" w:history="1">
+        <w:lastRenderedPageBreak/>
+        <w:t xml:space="preserve">MUSICNET </w:t>
+      </w:r>
+      <w:r>
+        <w:t xml:space="preserve">annotated database HDF5 file </w:t>
+      </w:r>
+    </w:p>
+    <w:p>
+      <w:pPr>
+        <w:rPr>
+          <w:lang w:val="en-US"/>
+        </w:rPr>
+      </w:pPr>
+      <w:hyperlink r:id="rId8" w:history="1">
         <w:r>
           <w:rPr>
             <w:rStyle w:val="Hyperlink"/>
             <w:lang w:val="en-US"/>
           </w:rPr>
-          <w:t>https://staff.aist.go.jp/m.goto/RWC-M</w:t>
+          <w:t>http://labrosa.ee.columbia.edu/projects/piano/</w:t>
         </w:r>
+      </w:hyperlink>
+    </w:p>
+    <w:p>
+      <w:pPr>
+        <w:pStyle w:val="ListParagraph"/>
+        <w:numPr>
+          <w:ilvl w:val="0"/>
+          <w:numId w:val="5"/>
+        </w:numPr>
+        <w:rPr>
+          <w:lang w:val="en-US"/>
+        </w:rPr>
+      </w:pPr>
+      <w:r>
+        <w:rPr>
+          <w:lang w:val="en-US"/>
+        </w:rPr>
+        <w:t>Accessed 4/9/19</w:t>
+      </w:r>
+    </w:p>
+    <w:p>
+      <w:pPr>
+        <w:pStyle w:val="ListParagraph"/>
+        <w:numPr>
+          <w:ilvl w:val="0"/>
+          <w:numId w:val="5"/>
+        </w:numPr>
+        <w:rPr>
+          <w:lang w:val="en-US"/>
+        </w:rPr>
+      </w:pPr>
+      <w:proofErr w:type="spellStart"/>
+      <w:r>
+        <w:rPr>
+          <w:lang w:val="en-US"/>
+        </w:rPr>
+        <w:t>Labrosa</w:t>
+      </w:r>
+      <w:proofErr w:type="spellEnd"/>
+      <w:r>
+        <w:rPr>
+          <w:lang w:val="en-US"/>
+        </w:rPr>
+        <w:t xml:space="preserve"> </w:t>
+      </w:r>
+    </w:p>
+    <w:p>
+      <w:pPr>
+        <w:pStyle w:val="ListParagraph"/>
+        <w:numPr>
+          <w:ilvl w:val="0"/>
+          <w:numId w:val="5"/>
+        </w:numPr>
+        <w:rPr>
+          <w:lang w:val="en-US"/>
+        </w:rPr>
+      </w:pPr>
+      <w:r>
+        <w:rPr>
+          <w:lang w:val="en-US"/>
+        </w:rPr>
+        <w:t>MIDI ground truth dataset</w:t>
+      </w:r>
+    </w:p>
+    <w:p>
+      <w:pPr>
+        <w:rPr>
+          <w:lang w:val="en-US"/>
+        </w:rPr>
+      </w:pPr>
+      <w:hyperlink r:id="rId9" w:history="1">
         <w:r>
           <w:rPr>
             <w:rStyle w:val="Hyperlink"/>
             <w:lang w:val="en-US"/>
           </w:rPr>
-          <w:t>D</w:t>
+          <w:t>http://www.tsi.telecom-paristech.fr/aao/</w:t>
         </w:r>
+      </w:hyperlink>
+      <w:r>
+        <w:rPr>
+          <w:lang w:val="en-US"/>
+        </w:rPr>
+        <w:t xml:space="preserve"> </w:t>
+      </w:r>
+    </w:p>
+    <w:p>
+      <w:pPr>
+        <w:pStyle w:val="ListParagraph"/>
+        <w:numPr>
+          <w:ilvl w:val="0"/>
+          <w:numId w:val="5"/>
+        </w:numPr>
+        <w:rPr>
+          <w:lang w:val="en-US"/>
+        </w:rPr>
+      </w:pPr>
+      <w:r>
+        <w:rPr>
+          <w:lang w:val="en-US"/>
+        </w:rPr>
+        <w:t>Accessed 11/9/19</w:t>
+      </w:r>
+    </w:p>
+    <w:p>
+      <w:pPr>
+        <w:pStyle w:val="ListParagraph"/>
+        <w:numPr>
+          <w:ilvl w:val="0"/>
+          <w:numId w:val="5"/>
+        </w:numPr>
+        <w:rPr>
+          <w:lang w:val="en-US"/>
+        </w:rPr>
+      </w:pPr>
+      <w:r>
+        <w:rPr>
+          <w:lang w:val="en-US"/>
+        </w:rPr>
+        <w:t>MAPS</w:t>
+      </w:r>
+    </w:p>
+    <w:p>
+      <w:pPr>
+        <w:pStyle w:val="ListParagraph"/>
+        <w:numPr>
+          <w:ilvl w:val="0"/>
+          <w:numId w:val="5"/>
+        </w:numPr>
+        <w:rPr>
+          <w:lang w:val="en-US"/>
+        </w:rPr>
+      </w:pPr>
+      <w:r>
+        <w:rPr>
+          <w:lang w:val="en-US"/>
+        </w:rPr>
+        <w:t xml:space="preserve">piano models’ database </w:t>
+      </w:r>
+      <w:bookmarkStart w:id="4" w:name="_GoBack"/>
+      <w:bookmarkEnd w:id="4"/>
+    </w:p>
+    <w:p>
+      <w:pPr>
+        <w:rPr>
+          <w:rStyle w:val="Hyperlink"/>
+          <w:lang w:val="en-US"/>
+        </w:rPr>
+      </w:pPr>
+      <w:hyperlink r:id="rId10" w:history="1">
         <w:r>
           <w:rPr>
             <w:rStyle w:val="Hyperlink"/>
             <w:lang w:val="en-US"/>
           </w:rPr>
-          <w:t>B/AIST-Annotation/</w:t>
+          <w:t>https://staff.aist.go.jp/m.goto/RWC-MDB/AIST-Annotation/</w:t>
         </w:r>
       </w:hyperlink>
     </w:p>
@@ -2875,7 +3843,7 @@
           <w:lang w:val="en-US"/>
         </w:rPr>
       </w:pPr>
-      <w:hyperlink r:id="rId8" w:history="1">
+      <w:hyperlink r:id="rId11" w:history="1">
         <w:r>
           <w:rPr>
             <w:rStyle w:val="Hyperlink"/>
@@ -2915,82 +3883,15 @@
           <w:lang w:val="en-US"/>
         </w:rPr>
       </w:pPr>
-      <w:hyperlink r:id="rId9" w:history="1">
+      <w:hyperlink r:id="rId12" w:history="1">
         <w:r>
           <w:rPr>
             <w:rStyle w:val="Hyperlink"/>
             <w:lang w:val="en-US"/>
           </w:rPr>
-          <w:t>http://labrosa.ee.columbia.edu/projects/piano/</w:t>
+          <w:t>http://c4dm.eecs.qmul.ac.uk/rdr/handle/123456789/27</w:t>
         </w:r>
       </w:hyperlink>
-    </w:p>
-    <w:p>
-      <w:pPr>
-        <w:pStyle w:val="ListParagraph"/>
-        <w:numPr>
-          <w:ilvl w:val="0"/>
-          <w:numId w:val="5"/>
-        </w:numPr>
-        <w:rPr>
-          <w:lang w:val="en-US"/>
-        </w:rPr>
-      </w:pPr>
-      <w:r>
-        <w:rPr>
-          <w:lang w:val="en-US"/>
-        </w:rPr>
-        <w:t>Accessed 4/9/19</w:t>
-      </w:r>
-    </w:p>
-    <w:p>
-      <w:pPr>
-        <w:pStyle w:val="ListParagraph"/>
-        <w:numPr>
-          <w:ilvl w:val="0"/>
-          <w:numId w:val="5"/>
-        </w:numPr>
-        <w:rPr>
-          <w:lang w:val="en-US"/>
-        </w:rPr>
-      </w:pPr>
-      <w:r>
-        <w:rPr>
-          <w:lang w:val="en-US"/>
-        </w:rPr>
-        <w:lastRenderedPageBreak/>
-        <w:t>MIDI ground truth dataset</w:t>
-      </w:r>
-    </w:p>
-    <w:p>
-      <w:pPr>
-        <w:rPr>
-          <w:lang w:val="en-US"/>
-        </w:rPr>
-      </w:pPr>
-      <w:hyperlink r:id="rId10" w:history="1">
-        <w:r>
-          <w:rPr>
-            <w:rStyle w:val="Hyperlink"/>
-            <w:lang w:val="en-US"/>
-          </w:rPr>
-          <w:t>http://c4dm.eecs.qmul.ac.uk/rdr/handl</w:t>
-        </w:r>
-        <w:r>
-          <w:rPr>
-            <w:rStyle w:val="Hyperlink"/>
-            <w:lang w:val="en-US"/>
-          </w:rPr>
-          <w:t>e</w:t>
-        </w:r>
-        <w:r>
-          <w:rPr>
-            <w:rStyle w:val="Hyperlink"/>
-            <w:lang w:val="en-US"/>
-          </w:rPr>
-          <w:t>/123456789/27</w:t>
-        </w:r>
-      </w:hyperlink>
       <w:r>
         <w:rPr>
           <w:lang w:val="en-US"/>
@@ -3017,14 +3918,7 @@
       </w:r>
     </w:p>
     <w:p>
-      <w:pPr>
-        <w:rPr>
-          <w:lang w:val="en-US"/>
-        </w:rPr>
-      </w:pPr>
-    </w:p>
-    <w:p>
-      <w:hyperlink r:id="rId11" w:history="1">
+      <w:hyperlink r:id="rId13" w:history="1">
         <w:r>
           <w:rPr>
             <w:rStyle w:val="Hyperlink"/>
@@ -3066,77 +3960,7 @@
           <w:lang w:val="en-US"/>
         </w:rPr>
       </w:pPr>
-      <w:hyperlink r:id="rId12" w:history="1">
-        <w:r>
-          <w:rPr>
-            <w:rStyle w:val="Hyperlink"/>
-            <w:lang w:val="en-US"/>
-          </w:rPr>
-          <w:t>http://www.tsi.telecom-paristech.fr/aao/</w:t>
-        </w:r>
-      </w:hyperlink>
-      <w:r>
-        <w:rPr>
-          <w:lang w:val="en-US"/>
-        </w:rPr>
-        <w:t xml:space="preserve"> </w:t>
-      </w:r>
-    </w:p>
-    <w:p>
-      <w:pPr>
-        <w:pStyle w:val="ListParagraph"/>
-        <w:numPr>
-          <w:ilvl w:val="0"/>
-          <w:numId w:val="5"/>
-        </w:numPr>
-        <w:rPr>
-          <w:lang w:val="en-US"/>
-        </w:rPr>
-      </w:pPr>
-      <w:r>
-        <w:rPr>
-          <w:lang w:val="en-US"/>
-        </w:rPr>
-        <w:t>Accessed 11/9/19</w:t>
-      </w:r>
-    </w:p>
-    <w:p>
-      <w:pPr>
-        <w:pStyle w:val="ListParagraph"/>
-        <w:numPr>
-          <w:ilvl w:val="0"/>
-          <w:numId w:val="5"/>
-        </w:numPr>
-        <w:rPr>
-          <w:lang w:val="en-US"/>
-        </w:rPr>
-      </w:pPr>
-      <w:r>
-        <w:rPr>
-          <w:lang w:val="en-US"/>
-        </w:rPr>
-        <w:t xml:space="preserve">piano </w:t>
-      </w:r>
-      <w:r>
-        <w:rPr>
-          <w:lang w:val="en-US"/>
-        </w:rPr>
-        <w:t>models’</w:t>
-      </w:r>
-      <w:r>
-        <w:rPr>
-          <w:lang w:val="en-US"/>
-        </w:rPr>
-        <w:t xml:space="preserve"> database </w:t>
-      </w:r>
-    </w:p>
-    <w:p>
-      <w:pPr>
-        <w:rPr>
-          <w:lang w:val="en-US"/>
-        </w:rPr>
-      </w:pPr>
-      <w:hyperlink r:id="rId13" w:history="1">
+      <w:hyperlink r:id="rId14" w:history="1">
         <w:r>
           <w:rPr>
             <w:rStyle w:val="Hyperlink"/>
@@ -3194,7 +4018,7 @@
           <w:lang w:val="en-US"/>
         </w:rPr>
       </w:pPr>
-      <w:hyperlink r:id="rId14" w:history="1">
+      <w:hyperlink r:id="rId15" w:history="1">
         <w:r>
           <w:rPr>
             <w:rStyle w:val="Hyperlink"/>
@@ -3234,7 +4058,7 @@
           <w:lang w:val="en-US"/>
         </w:rPr>
       </w:pPr>
-      <w:hyperlink r:id="rId15" w:history="1">
+      <w:hyperlink r:id="rId16" w:history="1">
         <w:r>
           <w:rPr>
             <w:rStyle w:val="Hyperlink"/>
@@ -3274,7 +4098,7 @@
           <w:rStyle w:val="Hyperlink"/>
         </w:rPr>
       </w:pPr>
-      <w:hyperlink r:id="rId16" w:history="1">
+      <w:hyperlink r:id="rId17" w:history="1">
         <w:r>
           <w:rPr>
             <w:rStyle w:val="Hyperlink"/>
@@ -3304,28 +4128,24 @@
         </w:numPr>
       </w:pPr>
       <w:r>
-        <w:t>Great resource for musicXML files</w:t>
-      </w:r>
-    </w:p>
-    <w:p>
-      <w:hyperlink r:id="rId17" w:history="1">
+        <w:t xml:space="preserve">Great resource for </w:t>
+      </w:r>
+      <w:proofErr w:type="spellStart"/>
+      <w:r>
+        <w:t>musicXML</w:t>
+      </w:r>
+      <w:proofErr w:type="spellEnd"/>
+      <w:r>
+        <w:t xml:space="preserve"> files</w:t>
+      </w:r>
+    </w:p>
+    <w:p>
+      <w:hyperlink r:id="rId18" w:history="1">
         <w:r>
           <w:rPr>
             <w:rStyle w:val="Hyperlink"/>
           </w:rPr>
-          <w:t>https://staff.aist.go.jp/m.goto/R</w:t>
-        </w:r>
-        <w:r>
-          <w:rPr>
-            <w:rStyle w:val="Hyperlink"/>
-          </w:rPr>
-          <w:t>W</w:t>
-        </w:r>
-        <w:r>
-          <w:rPr>
-            <w:rStyle w:val="Hyperlink"/>
-          </w:rPr>
-          <w:t>C-MDB/AIST-Annotation/SyncRWC/</w:t>
+          <w:t>https://staff.aist.go.jp/m.goto/RWC-MDB/AIST-Annotation/SyncRWC/</w:t>
         </w:r>
       </w:hyperlink>
       <w:r>
@@ -3381,14 +4201,14 @@
           <w:lang w:val="en-US"/>
         </w:rPr>
       </w:pPr>
-      <w:bookmarkStart w:id="4" w:name="_Toc17660024"/>
+      <w:bookmarkStart w:id="5" w:name="_Toc17660024"/>
       <w:r>
         <w:rPr>
           <w:lang w:val="en-US"/>
         </w:rPr>
         <w:t>Societies</w:t>
       </w:r>
-      <w:bookmarkEnd w:id="4"/>
+      <w:bookmarkEnd w:id="5"/>
       <w:r>
         <w:rPr>
           <w:lang w:val="en-US"/>
@@ -3397,7 +4217,7 @@
       </w:r>
     </w:p>
     <w:p>
-      <w:hyperlink r:id="rId18" w:history="1">
+      <w:hyperlink r:id="rId19" w:history="1">
         <w:r>
           <w:rPr>
             <w:rStyle w:val="Hyperlink"/>
@@ -3435,6 +4255,7 @@
         <w:rPr>
           <w:lang w:val="en-US"/>
         </w:rPr>
+        <w:lastRenderedPageBreak/>
         <w:t>society for task tracking and MIR</w:t>
       </w:r>
     </w:p>
@@ -3470,7 +4291,7 @@
           <w:lang w:val="en-US"/>
         </w:rPr>
       </w:pPr>
-      <w:hyperlink r:id="rId19" w:history="1">
+      <w:hyperlink r:id="rId20" w:history="1">
         <w:r>
           <w:rPr>
             <w:rStyle w:val="Hyperlink"/>
@@ -3485,7 +4306,7 @@
           <w:lang w:val="en-US"/>
         </w:rPr>
       </w:pPr>
-      <w:hyperlink r:id="rId20" w:history="1">
+      <w:hyperlink r:id="rId21" w:history="1">
         <w:r>
           <w:rPr>
             <w:rStyle w:val="Hyperlink"/>
@@ -3531,7 +4352,7 @@
           <w:lang w:val="en-US"/>
         </w:rPr>
       </w:pPr>
-      <w:hyperlink r:id="rId21" w:history="1">
+      <w:hyperlink r:id="rId22" w:history="1">
         <w:r>
           <w:rPr>
             <w:rStyle w:val="Hyperlink"/>
@@ -3566,26 +4387,27 @@
           <w:lang w:val="en-US"/>
         </w:rPr>
       </w:pPr>
-      <w:bookmarkStart w:id="5" w:name="_Toc17660025"/>
-      <w:r>
-        <w:rPr>
-          <w:lang w:val="en-US"/>
-        </w:rPr>
-        <w:lastRenderedPageBreak/>
+      <w:bookmarkStart w:id="6" w:name="_Toc17660025"/>
+      <w:r>
+        <w:rPr>
+          <w:lang w:val="en-US"/>
+        </w:rPr>
         <w:t>Software</w:t>
       </w:r>
-      <w:bookmarkEnd w:id="5"/>
+      <w:bookmarkEnd w:id="6"/>
     </w:p>
     <w:p>
       <w:pPr>
         <w:pStyle w:val="Heading2"/>
       </w:pPr>
+      <w:proofErr w:type="spellStart"/>
       <w:r>
         <w:t>mir_eval</w:t>
       </w:r>
-    </w:p>
-    <w:p>
-      <w:hyperlink r:id="rId22" w:history="1">
+      <w:proofErr w:type="spellEnd"/>
+    </w:p>
+    <w:p>
+      <w:hyperlink r:id="rId23" w:history="1">
         <w:r>
           <w:rPr>
             <w:rStyle w:val="Hyperlink"/>
@@ -3618,7 +4440,7 @@
       <w:pPr>
         <w:pStyle w:val="Heading2"/>
       </w:pPr>
-      <w:hyperlink r:id="rId23" w:history="1">
+      <w:hyperlink r:id="rId24" w:history="1">
         <w:r>
           <w:rPr>
             <w:rStyle w:val="Hyperlink"/>
@@ -3646,11 +4468,13 @@
       <w:pPr>
         <w:pStyle w:val="Heading2"/>
       </w:pPr>
-      <w:bookmarkStart w:id="6" w:name="_Toc17660026"/>
+      <w:bookmarkStart w:id="7" w:name="_Toc17660026"/>
+      <w:proofErr w:type="spellStart"/>
       <w:r>
         <w:t>Librosa</w:t>
       </w:r>
-      <w:bookmarkEnd w:id="6"/>
+      <w:bookmarkEnd w:id="7"/>
+      <w:proofErr w:type="spellEnd"/>
       <w:r>
         <w:t xml:space="preserve"> </w:t>
       </w:r>
@@ -3661,7 +4485,7 @@
       </w:r>
     </w:p>
     <w:p>
-      <w:hyperlink r:id="rId24" w:history="1">
+      <w:hyperlink r:id="rId25" w:history="1">
         <w:r>
           <w:rPr>
             <w:rStyle w:val="Hyperlink"/>
@@ -3692,11 +4516,11 @@
       <w:pPr>
         <w:pStyle w:val="Heading2"/>
       </w:pPr>
-      <w:bookmarkStart w:id="7" w:name="_Toc17660027"/>
+      <w:bookmarkStart w:id="8" w:name="_Toc17660027"/>
       <w:r>
         <w:t>Sonic Visualiser + Vamp Plugins</w:t>
       </w:r>
-      <w:bookmarkEnd w:id="7"/>
+      <w:bookmarkEnd w:id="8"/>
       <w:r>
         <w:t xml:space="preserve"> </w:t>
       </w:r>
@@ -3715,7 +4539,7 @@
       </w:r>
     </w:p>
     <w:p>
-      <w:hyperlink r:id="rId25" w:history="1">
+      <w:hyperlink r:id="rId26" w:history="1">
         <w:r>
           <w:rPr>
             <w:rStyle w:val="Hyperlink"/>
@@ -3742,11 +4566,25 @@
         <w:rPr>
           <w:lang w:val="en-US"/>
         </w:rPr>
-        <w:t>Great tool for use with vamp plugins which have a number of open source packages for MIR</w:t>
-      </w:r>
-    </w:p>
-    <w:p>
-      <w:hyperlink r:id="rId26" w:history="1">
+        <w:t xml:space="preserve">Great tool for use with vamp plugins which have </w:t>
+      </w:r>
+      <w:proofErr w:type="gramStart"/>
+      <w:r>
+        <w:rPr>
+          <w:lang w:val="en-US"/>
+        </w:rPr>
+        <w:t>a number of</w:t>
+      </w:r>
+      <w:proofErr w:type="gramEnd"/>
+      <w:r>
+        <w:rPr>
+          <w:lang w:val="en-US"/>
+        </w:rPr>
+        <w:t xml:space="preserve"> open source packages for MIR</w:t>
+      </w:r>
+    </w:p>
+    <w:p>
+      <w:hyperlink r:id="rId27" w:history="1">
         <w:r>
           <w:rPr>
             <w:rStyle w:val="Hyperlink"/>
@@ -3771,11 +4609,11 @@
       <w:pPr>
         <w:pStyle w:val="Heading2"/>
       </w:pPr>
-      <w:bookmarkStart w:id="8" w:name="_Toc17660028"/>
+      <w:bookmarkStart w:id="9" w:name="_Toc17660028"/>
       <w:r>
         <w:t>Music Analysis Library</w:t>
       </w:r>
-      <w:bookmarkEnd w:id="8"/>
+      <w:bookmarkEnd w:id="9"/>
       <w:r>
         <w:t xml:space="preserve"> </w:t>
       </w:r>
@@ -3791,7 +4629,7 @@
           <w:lang w:val="en-US"/>
         </w:rPr>
       </w:pPr>
-      <w:hyperlink r:id="rId27" w:history="1">
+      <w:hyperlink r:id="rId28" w:history="1">
         <w:r>
           <w:rPr>
             <w:rStyle w:val="Hyperlink"/>
@@ -3832,14 +4670,14 @@
           <w:lang w:val="en-US"/>
         </w:rPr>
       </w:pPr>
-      <w:bookmarkStart w:id="9" w:name="_Toc17660029"/>
+      <w:bookmarkStart w:id="10" w:name="_Toc17660029"/>
       <w:r>
         <w:rPr>
           <w:lang w:val="en-US"/>
         </w:rPr>
         <w:t>Tutorials</w:t>
       </w:r>
-      <w:bookmarkEnd w:id="9"/>
+      <w:bookmarkEnd w:id="10"/>
       <w:r>
         <w:rPr>
           <w:lang w:val="en-US"/>
@@ -3849,9 +4687,25 @@
     </w:p>
     <w:p>
       <w:r>
-        <w:t xml:space="preserve">Z. Duan, E. Benetos, “Automatic Music Transcription”, Tutorial at ISMIR 2015, available: </w:t>
-      </w:r>
-      <w:hyperlink r:id="rId28" w:history="1">
+        <w:t xml:space="preserve">Z. </w:t>
+      </w:r>
+      <w:proofErr w:type="spellStart"/>
+      <w:r>
+        <w:t>Duan</w:t>
+      </w:r>
+      <w:proofErr w:type="spellEnd"/>
+      <w:r>
+        <w:t xml:space="preserve">, E. </w:t>
+      </w:r>
+      <w:proofErr w:type="spellStart"/>
+      <w:r>
+        <w:t>Benetos</w:t>
+      </w:r>
+      <w:proofErr w:type="spellEnd"/>
+      <w:r>
+        <w:t xml:space="preserve">, “Automatic Music Transcription”, Tutorial at ISMIR 2015, available: </w:t>
+      </w:r>
+      <w:hyperlink r:id="rId29" w:history="1">
         <w:r>
           <w:rPr>
             <w:rStyle w:val="Hyperlink"/>
@@ -3956,6 +4810,7 @@
         <w:rPr>
           <w:lang w:val="en-US"/>
         </w:rPr>
+        <w:lastRenderedPageBreak/>
         <w:t>slide 61</w:t>
       </w:r>
       <w:r>
@@ -3980,22 +4835,50 @@
         <w:rPr>
           <w:lang w:val="en-US"/>
         </w:rPr>
-        <w:t xml:space="preserve">emo of Silvet Vamp plugin </w:t>
-      </w:r>
-    </w:p>
-    <w:p>
-      <w:pPr>
-        <w:rPr>
-          <w:lang w:val="en-US"/>
-        </w:rPr>
-      </w:pPr>
-      <w:r>
-        <w:rPr>
-          <w:lang w:val="en-US"/>
-        </w:rPr>
-        <w:t xml:space="preserve">E. Benetos, ‘Automatic Music Transcription’, Tutorial at the Department of Computer Science, National University of Singapore, available: </w:t>
-      </w:r>
-      <w:hyperlink r:id="rId29" w:history="1">
+        <w:t xml:space="preserve">emo of </w:t>
+      </w:r>
+      <w:proofErr w:type="spellStart"/>
+      <w:r>
+        <w:rPr>
+          <w:lang w:val="en-US"/>
+        </w:rPr>
+        <w:t>Silvet</w:t>
+      </w:r>
+      <w:proofErr w:type="spellEnd"/>
+      <w:r>
+        <w:rPr>
+          <w:lang w:val="en-US"/>
+        </w:rPr>
+        <w:t xml:space="preserve"> Vamp plugin </w:t>
+      </w:r>
+    </w:p>
+    <w:p>
+      <w:pPr>
+        <w:rPr>
+          <w:lang w:val="en-US"/>
+        </w:rPr>
+      </w:pPr>
+      <w:r>
+        <w:rPr>
+          <w:lang w:val="en-US"/>
+        </w:rPr>
+        <w:t xml:space="preserve">E. </w:t>
+      </w:r>
+      <w:proofErr w:type="spellStart"/>
+      <w:r>
+        <w:rPr>
+          <w:lang w:val="en-US"/>
+        </w:rPr>
+        <w:t>Benetos</w:t>
+      </w:r>
+      <w:proofErr w:type="spellEnd"/>
+      <w:r>
+        <w:rPr>
+          <w:lang w:val="en-US"/>
+        </w:rPr>
+        <w:t xml:space="preserve">, ‘Automatic Music Transcription’, Tutorial at the Department of Computer Science, National University of Singapore, available: </w:t>
+      </w:r>
+      <w:hyperlink r:id="rId30" w:history="1">
         <w:r>
           <w:rPr>
             <w:rStyle w:val="Hyperlink"/>
@@ -4054,15 +4937,14 @@
           <w:lang w:val="en-US"/>
         </w:rPr>
       </w:pPr>
-      <w:bookmarkStart w:id="10" w:name="_Toc17660030"/>
-      <w:r>
-        <w:rPr>
-          <w:lang w:val="en-US"/>
-        </w:rPr>
-        <w:lastRenderedPageBreak/>
+      <w:bookmarkStart w:id="11" w:name="_Toc17660030"/>
+      <w:r>
+        <w:rPr>
+          <w:lang w:val="en-US"/>
+        </w:rPr>
         <w:t>Textbooks</w:t>
       </w:r>
-      <w:bookmarkEnd w:id="10"/>
+      <w:bookmarkEnd w:id="11"/>
       <w:r>
         <w:rPr>
           <w:lang w:val="en-US"/>
@@ -4102,7 +4984,7 @@
       </w:r>
     </w:p>
     <w:p>
-      <w:hyperlink r:id="rId30" w:history="1">
+      <w:hyperlink r:id="rId31" w:history="1">
         <w:r>
           <w:rPr>
             <w:rStyle w:val="Hyperlink"/>
@@ -4136,14 +5018,14 @@
           <w:lang w:val="en-US"/>
         </w:rPr>
       </w:pPr>
-      <w:bookmarkStart w:id="11" w:name="_Toc17660031"/>
+      <w:bookmarkStart w:id="12" w:name="_Toc17660031"/>
       <w:r>
         <w:rPr>
           <w:lang w:val="en-US"/>
         </w:rPr>
         <w:t>YouTube Videos</w:t>
       </w:r>
-      <w:bookmarkEnd w:id="11"/>
+      <w:bookmarkEnd w:id="12"/>
       <w:r>
         <w:rPr>
           <w:lang w:val="en-US"/>
@@ -4158,14 +5040,14 @@
           <w:lang w:val="en-US"/>
         </w:rPr>
       </w:pPr>
-      <w:bookmarkStart w:id="12" w:name="_Toc17660032"/>
+      <w:bookmarkStart w:id="13" w:name="_Toc17660032"/>
       <w:r>
         <w:rPr>
           <w:lang w:val="en-US"/>
         </w:rPr>
         <w:t>Technical Concepts</w:t>
       </w:r>
-      <w:bookmarkEnd w:id="12"/>
+      <w:bookmarkEnd w:id="13"/>
     </w:p>
     <w:p>
       <w:pPr>
@@ -4173,7 +5055,7 @@
           <w:rStyle w:val="Hyperlink"/>
         </w:rPr>
       </w:pPr>
-      <w:hyperlink r:id="rId31" w:history="1">
+      <w:hyperlink r:id="rId32" w:history="1">
         <w:r>
           <w:rPr>
             <w:rStyle w:val="Hyperlink"/>
@@ -4213,7 +5095,7 @@
       </w:r>
     </w:p>
     <w:p>
-      <w:hyperlink r:id="rId32" w:history="1">
+      <w:hyperlink r:id="rId33" w:history="1">
         <w:r>
           <w:rPr>
             <w:rStyle w:val="Hyperlink"/>
@@ -4256,7 +5138,7 @@
       </w:r>
     </w:p>
     <w:p>
-      <w:hyperlink r:id="rId33" w:history="1">
+      <w:hyperlink r:id="rId34" w:history="1">
         <w:r>
           <w:rPr>
             <w:rStyle w:val="Hyperlink"/>
@@ -4314,7 +5196,7 @@
       </w:r>
     </w:p>
     <w:p>
-      <w:hyperlink r:id="rId34" w:history="1">
+      <w:hyperlink r:id="rId35" w:history="1">
         <w:r>
           <w:rPr>
             <w:rStyle w:val="Hyperlink"/>
@@ -4366,7 +5248,7 @@
           <w:u w:val="single"/>
         </w:rPr>
       </w:pPr>
-      <w:hyperlink r:id="rId35" w:history="1">
+      <w:hyperlink r:id="rId36" w:history="1">
         <w:r>
           <w:rPr>
             <w:rStyle w:val="Hyperlink"/>
@@ -4412,7 +5294,7 @@
       </w:r>
     </w:p>
     <w:p>
-      <w:hyperlink r:id="rId36" w:history="1">
+      <w:hyperlink r:id="rId37" w:history="1">
         <w:r>
           <w:rPr>
             <w:rStyle w:val="Hyperlink"/>
@@ -4468,15 +5350,23 @@
           <w:lang w:val="en-US"/>
         </w:rPr>
       </w:pPr>
-      <w:r>
-        <w:rPr>
-          <w:lang w:val="en-US"/>
-        </w:rPr>
-        <w:t>Filterbank interpretation</w:t>
-      </w:r>
-    </w:p>
-    <w:p>
-      <w:hyperlink r:id="rId37" w:history="1">
+      <w:proofErr w:type="spellStart"/>
+      <w:r>
+        <w:rPr>
+          <w:lang w:val="en-US"/>
+        </w:rPr>
+        <w:t>Filterbank</w:t>
+      </w:r>
+      <w:proofErr w:type="spellEnd"/>
+      <w:r>
+        <w:rPr>
+          <w:lang w:val="en-US"/>
+        </w:rPr>
+        <w:t xml:space="preserve"> interpretation</w:t>
+      </w:r>
+    </w:p>
+    <w:p>
+      <w:hyperlink r:id="rId38" w:history="1">
         <w:r>
           <w:rPr>
             <w:rStyle w:val="Hyperlink"/>
@@ -4500,11 +5390,12 @@
         <w:rPr>
           <w:lang w:val="en-US"/>
         </w:rPr>
+        <w:lastRenderedPageBreak/>
         <w:t>Fourier series and epicycles</w:t>
       </w:r>
     </w:p>
     <w:p>
-      <w:hyperlink r:id="rId38" w:history="1">
+      <w:hyperlink r:id="rId39" w:history="1">
         <w:r>
           <w:rPr>
             <w:rStyle w:val="Hyperlink"/>
@@ -4546,11 +5437,25 @@
         <w:rPr>
           <w:lang w:val="en-US"/>
         </w:rPr>
-        <w:t xml:space="preserve">Michel Van Biezen Fourier transform basics </w:t>
-      </w:r>
-    </w:p>
-    <w:p>
-      <w:hyperlink r:id="rId39" w:history="1">
+        <w:t xml:space="preserve">Michel Van </w:t>
+      </w:r>
+      <w:proofErr w:type="spellStart"/>
+      <w:r>
+        <w:rPr>
+          <w:lang w:val="en-US"/>
+        </w:rPr>
+        <w:t>Biezen</w:t>
+      </w:r>
+      <w:proofErr w:type="spellEnd"/>
+      <w:r>
+        <w:rPr>
+          <w:lang w:val="en-US"/>
+        </w:rPr>
+        <w:t xml:space="preserve"> Fourier transform basics </w:t>
+      </w:r>
+    </w:p>
+    <w:p>
+      <w:hyperlink r:id="rId40" w:history="1">
         <w:r>
           <w:rPr>
             <w:rStyle w:val="Hyperlink"/>
@@ -4578,20 +5483,148 @@
       </w:r>
     </w:p>
     <w:p>
+      <w:hyperlink r:id="rId41" w:history="1">
+        <w:r>
+          <w:rPr>
+            <w:rStyle w:val="Hyperlink"/>
+          </w:rPr>
+          <w:t>https://www.youtube.com/watch?v=9yl4XGp5OEg</w:t>
+        </w:r>
+      </w:hyperlink>
+    </w:p>
+    <w:p>
+      <w:pPr>
+        <w:pStyle w:val="ListParagraph"/>
+        <w:numPr>
+          <w:ilvl w:val="0"/>
+          <w:numId w:val="5"/>
+        </w:numPr>
+      </w:pPr>
+      <w:r>
+        <w:t>Accessed 2/10/19</w:t>
+      </w:r>
+    </w:p>
+    <w:p>
+      <w:pPr>
+        <w:pStyle w:val="ListParagraph"/>
+        <w:numPr>
+          <w:ilvl w:val="0"/>
+          <w:numId w:val="5"/>
+        </w:numPr>
+        <w:rPr>
+          <w:lang w:val="en-US"/>
+        </w:rPr>
+      </w:pPr>
+      <w:r>
+        <w:rPr>
+          <w:lang w:val="en-US"/>
+        </w:rPr>
+        <w:t>HMM</w:t>
+      </w:r>
+      <w:r>
+        <w:rPr>
+          <w:lang w:val="en-US"/>
+        </w:rPr>
+        <w:t xml:space="preserve"> Introduction</w:t>
+      </w:r>
+    </w:p>
+    <w:p>
+      <w:pPr>
+        <w:pStyle w:val="ListParagraph"/>
+        <w:numPr>
+          <w:ilvl w:val="0"/>
+          <w:numId w:val="5"/>
+        </w:numPr>
+        <w:rPr>
+          <w:lang w:val="en-US"/>
+        </w:rPr>
+      </w:pPr>
+      <w:r>
+        <w:rPr>
+          <w:lang w:val="en-US"/>
+        </w:rPr>
+        <w:t xml:space="preserve">Forward inference and backward inference </w:t>
+      </w:r>
+    </w:p>
+    <w:p>
+      <w:pPr>
+        <w:pStyle w:val="ListParagraph"/>
+        <w:numPr>
+          <w:ilvl w:val="0"/>
+          <w:numId w:val="5"/>
+        </w:numPr>
+        <w:rPr>
+          <w:lang w:val="en-US"/>
+        </w:rPr>
+      </w:pPr>
+      <w:r>
+        <w:rPr>
+          <w:lang w:val="en-US"/>
+        </w:rPr>
+        <w:t>Hidden State Inference</w:t>
+      </w:r>
+    </w:p>
+    <w:p>
+      <w:hyperlink r:id="rId42" w:history="1">
+        <w:r>
+          <w:rPr>
+            <w:rStyle w:val="Hyperlink"/>
+          </w:rPr>
+          <w:t>https://www.youtube.com/watch?v=LdPaXoy9w6E&amp;t=2s</w:t>
+        </w:r>
+      </w:hyperlink>
+    </w:p>
+    <w:p>
+      <w:pPr>
+        <w:pStyle w:val="ListParagraph"/>
+        <w:numPr>
+          <w:ilvl w:val="0"/>
+          <w:numId w:val="5"/>
+        </w:numPr>
+        <w:rPr>
+          <w:lang w:val="en-US"/>
+        </w:rPr>
+      </w:pPr>
+      <w:r>
+        <w:rPr>
+          <w:lang w:val="en-US"/>
+        </w:rPr>
+        <w:t>Accessed 2/10/19</w:t>
+      </w:r>
+    </w:p>
+    <w:p>
+      <w:pPr>
+        <w:pStyle w:val="ListParagraph"/>
+        <w:numPr>
+          <w:ilvl w:val="0"/>
+          <w:numId w:val="5"/>
+        </w:numPr>
+        <w:rPr>
+          <w:lang w:val="en-US"/>
+        </w:rPr>
+      </w:pPr>
+      <w:r>
+        <w:rPr>
+          <w:lang w:val="en-US"/>
+        </w:rPr>
+        <w:t>HMM introduction</w:t>
+      </w:r>
+    </w:p>
+    <w:p>
       <w:pPr>
         <w:pStyle w:val="Heading3"/>
         <w:rPr>
           <w:lang w:val="en-US"/>
         </w:rPr>
       </w:pPr>
-      <w:bookmarkStart w:id="13" w:name="_Toc17660033"/>
+      <w:bookmarkStart w:id="14" w:name="_Toc17660033"/>
       <w:r>
         <w:rPr>
           <w:lang w:val="en-US"/>
         </w:rPr>
         <w:t>Music concepts</w:t>
       </w:r>
-      <w:bookmarkEnd w:id="13"/>
+      <w:bookmarkEnd w:id="14"/>
     </w:p>
     <w:bookmarkEnd w:id="0"/>
     <w:p>
@@ -4668,14 +5701,14 @@
       <w:pPr>
         <w:pStyle w:val="Heading2"/>
       </w:pPr>
-      <w:bookmarkStart w:id="14" w:name="_Toc17660034"/>
+      <w:bookmarkStart w:id="15" w:name="_Toc17660034"/>
       <w:r>
         <w:t>M</w:t>
       </w:r>
       <w:r>
         <w:t>usic Information Retrieval</w:t>
       </w:r>
-      <w:bookmarkEnd w:id="14"/>
+      <w:bookmarkEnd w:id="15"/>
       <w:r>
         <w:t xml:space="preserve"> </w:t>
       </w:r>
@@ -4688,7 +5721,7 @@
           <w:u w:val="none"/>
         </w:rPr>
       </w:pPr>
-      <w:hyperlink r:id="rId40" w:history="1">
+      <w:hyperlink r:id="rId43" w:history="1">
         <w:r>
           <w:rPr>
             <w:rStyle w:val="Hyperlink"/>
@@ -4715,7 +5748,21 @@
         <w:rPr>
           <w:lang w:val="en-US"/>
         </w:rPr>
-        <w:t>Brian McFee Librosa Audio and Music Signal Analysis in Python</w:t>
+        <w:t xml:space="preserve">Brian McFee </w:t>
+      </w:r>
+      <w:proofErr w:type="spellStart"/>
+      <w:r>
+        <w:rPr>
+          <w:lang w:val="en-US"/>
+        </w:rPr>
+        <w:t>Librosa</w:t>
+      </w:r>
+      <w:proofErr w:type="spellEnd"/>
+      <w:r>
+        <w:rPr>
+          <w:lang w:val="en-US"/>
+        </w:rPr>
+        <w:t xml:space="preserve"> Audio and Music Signal Analysis in Python</w:t>
       </w:r>
     </w:p>
     <w:p>
@@ -4743,7 +5790,7 @@
           <w:u w:val="single"/>
         </w:rPr>
       </w:pPr>
-      <w:hyperlink r:id="rId41" w:history="1">
+      <w:hyperlink r:id="rId44" w:history="1">
         <w:r>
           <w:rPr>
             <w:rStyle w:val="Hyperlink"/>
@@ -4797,7 +5844,21 @@
         <w:rPr>
           <w:lang w:val="en-US"/>
         </w:rPr>
-        <w:t>Anna Wszeborowska - Music transcription with Python</w:t>
+        <w:t xml:space="preserve">Anna </w:t>
+      </w:r>
+      <w:proofErr w:type="spellStart"/>
+      <w:r>
+        <w:rPr>
+          <w:lang w:val="en-US"/>
+        </w:rPr>
+        <w:t>Wszeborowska</w:t>
+      </w:r>
+      <w:proofErr w:type="spellEnd"/>
+      <w:r>
+        <w:rPr>
+          <w:lang w:val="en-US"/>
+        </w:rPr>
+        <w:t xml:space="preserve"> - Music transcription with Python</w:t>
       </w:r>
     </w:p>
     <w:p>
@@ -4837,7 +5898,7 @@
       </w:r>
     </w:p>
     <w:p>
-      <w:hyperlink r:id="rId42" w:history="1">
+      <w:hyperlink r:id="rId45" w:history="1">
         <w:r>
           <w:rPr>
             <w:rStyle w:val="Hyperlink"/>
@@ -4889,7 +5950,7 @@
       </w:r>
     </w:p>
     <w:p>
-      <w:hyperlink r:id="rId43" w:history="1">
+      <w:hyperlink r:id="rId46" w:history="1">
         <w:r>
           <w:rPr>
             <w:rStyle w:val="Hyperlink"/>
@@ -4941,7 +6002,7 @@
       </w:r>
     </w:p>
     <w:p>
-      <w:hyperlink r:id="rId44" w:history="1">
+      <w:hyperlink r:id="rId47" w:history="1">
         <w:r>
           <w:rPr>
             <w:rStyle w:val="Hyperlink"/>
@@ -4965,7 +6026,47 @@
         <w:rPr>
           <w:lang w:val="en-US"/>
         </w:rPr>
-        <w:t xml:space="preserve">Scikit-learn Steve Tjoa MIR algorithms </w:t>
+        <w:t>Accessed 15/10/19</w:t>
+      </w:r>
+    </w:p>
+    <w:p>
+      <w:pPr>
+        <w:pStyle w:val="ListParagraph"/>
+        <w:numPr>
+          <w:ilvl w:val="0"/>
+          <w:numId w:val="5"/>
+        </w:numPr>
+        <w:rPr>
+          <w:lang w:val="en-US"/>
+        </w:rPr>
+      </w:pPr>
+      <w:proofErr w:type="spellStart"/>
+      <w:r>
+        <w:rPr>
+          <w:lang w:val="en-US"/>
+        </w:rPr>
+        <w:t>Scikit</w:t>
+      </w:r>
+      <w:proofErr w:type="spellEnd"/>
+      <w:r>
+        <w:rPr>
+          <w:lang w:val="en-US"/>
+        </w:rPr>
+        <w:t xml:space="preserve">-learn Steve </w:t>
+      </w:r>
+      <w:proofErr w:type="spellStart"/>
+      <w:r>
+        <w:rPr>
+          <w:lang w:val="en-US"/>
+        </w:rPr>
+        <w:t>Tjoa</w:t>
+      </w:r>
+      <w:proofErr w:type="spellEnd"/>
+      <w:r>
+        <w:rPr>
+          <w:lang w:val="en-US"/>
+        </w:rPr>
+        <w:t xml:space="preserve"> MIR algorithms </w:t>
       </w:r>
     </w:p>
     <w:p>
@@ -4975,14 +6076,14 @@
           <w:lang w:val="en-US"/>
         </w:rPr>
       </w:pPr>
-      <w:bookmarkStart w:id="15" w:name="_Toc17660035"/>
+      <w:bookmarkStart w:id="16" w:name="_Toc17660035"/>
       <w:r>
         <w:rPr>
           <w:lang w:val="en-US"/>
         </w:rPr>
         <w:t>Lectures</w:t>
       </w:r>
-      <w:bookmarkEnd w:id="15"/>
+      <w:bookmarkEnd w:id="16"/>
       <w:r>
         <w:rPr>
           <w:lang w:val="en-US"/>
@@ -5016,21 +6117,32 @@
         <w:rPr>
           <w:lang w:val="en-US"/>
         </w:rPr>
-        <w:t>Sergio Oramas</w:t>
-      </w:r>
-    </w:p>
-    <w:p>
-      <w:pPr>
-        <w:pStyle w:val="ListParagraph"/>
-        <w:numPr>
-          <w:ilvl w:val="0"/>
-          <w:numId w:val="5"/>
-        </w:numPr>
-        <w:rPr>
-          <w:lang w:val="en-US"/>
-        </w:rPr>
-      </w:pPr>
-      <w:hyperlink r:id="rId45" w:history="1">
+        <w:t xml:space="preserve">Sergio </w:t>
+      </w:r>
+      <w:proofErr w:type="spellStart"/>
+      <w:r>
+        <w:rPr>
+          <w:lang w:val="en-US"/>
+        </w:rPr>
+        <w:t>Oramas</w:t>
+      </w:r>
+      <w:proofErr w:type="spellEnd"/>
+    </w:p>
+    <w:p>
+      <w:pPr>
+        <w:pStyle w:val="ListParagraph"/>
+        <w:numPr>
+          <w:ilvl w:val="0"/>
+          <w:numId w:val="5"/>
+        </w:numPr>
+        <w:rPr>
+          <w:rStyle w:val="Hyperlink"/>
+          <w:color w:val="auto"/>
+          <w:u w:val="none"/>
+          <w:lang w:val="en-US"/>
+        </w:rPr>
+      </w:pPr>
+      <w:hyperlink r:id="rId48" w:history="1">
         <w:r>
           <w:rPr>
             <w:rStyle w:val="Hyperlink"/>
@@ -5041,6 +6153,26 @@
     </w:p>
     <w:p>
       <w:pPr>
+        <w:pStyle w:val="ListParagraph"/>
+        <w:numPr>
+          <w:ilvl w:val="0"/>
+          <w:numId w:val="5"/>
+        </w:numPr>
+        <w:rPr>
+          <w:lang w:val="en-US"/>
+        </w:rPr>
+      </w:pPr>
+      <w:r>
+        <w:rPr>
+          <w:rStyle w:val="Hyperlink"/>
+          <w:color w:val="auto"/>
+          <w:u w:val="none"/>
+        </w:rPr>
+        <w:t>Accessed Online : 14/10/19</w:t>
+      </w:r>
+    </w:p>
+    <w:p>
+      <w:pPr>
         <w:rPr>
           <w:lang w:val="en-US"/>
         </w:rPr>
@@ -5063,22 +6195,44 @@
           <w:lang w:val="en-US"/>
         </w:rPr>
       </w:pPr>
-      <w:r>
-        <w:rPr>
-          <w:lang w:val="en-US"/>
-        </w:rPr>
-        <w:t xml:space="preserve">Emmanouil Benetos </w:t>
-      </w:r>
-    </w:p>
-    <w:p>
-      <w:pPr>
-        <w:pStyle w:val="ListParagraph"/>
-        <w:numPr>
-          <w:ilvl w:val="0"/>
-          <w:numId w:val="5"/>
-        </w:numPr>
-      </w:pPr>
-      <w:hyperlink r:id="rId46" w:history="1">
+      <w:proofErr w:type="spellStart"/>
+      <w:r>
+        <w:rPr>
+          <w:lang w:val="en-US"/>
+        </w:rPr>
+        <w:t>Emmanouil</w:t>
+      </w:r>
+      <w:proofErr w:type="spellEnd"/>
+      <w:r>
+        <w:rPr>
+          <w:lang w:val="en-US"/>
+        </w:rPr>
+        <w:t xml:space="preserve"> </w:t>
+      </w:r>
+      <w:proofErr w:type="spellStart"/>
+      <w:r>
+        <w:rPr>
+          <w:lang w:val="en-US"/>
+        </w:rPr>
+        <w:t>Benetos</w:t>
+      </w:r>
+      <w:proofErr w:type="spellEnd"/>
+      <w:r>
+        <w:rPr>
+          <w:lang w:val="en-US"/>
+        </w:rPr>
+        <w:t xml:space="preserve"> </w:t>
+      </w:r>
+    </w:p>
+    <w:p>
+      <w:pPr>
+        <w:pStyle w:val="ListParagraph"/>
+        <w:numPr>
+          <w:ilvl w:val="0"/>
+          <w:numId w:val="5"/>
+        </w:numPr>
+      </w:pPr>
+      <w:hyperlink r:id="rId49" w:history="1">
         <w:r>
           <w:rPr>
             <w:rStyle w:val="Hyperlink"/>
@@ -5101,8 +6255,21 @@
     </w:p>
     <w:p>
       <w:r>
-        <w:t>Automatic Music Transcription by Dr. Emmanouil Benetos</w:t>
-      </w:r>
+        <w:t xml:space="preserve">Automatic Music Transcription by Dr. </w:t>
+      </w:r>
+      <w:proofErr w:type="spellStart"/>
+      <w:r>
+        <w:t>Emmanouil</w:t>
+      </w:r>
+      <w:proofErr w:type="spellEnd"/>
+      <w:r>
+        <w:t xml:space="preserve"> </w:t>
+      </w:r>
+      <w:proofErr w:type="spellStart"/>
+      <w:r>
+        <w:t>Benetos</w:t>
+      </w:r>
+      <w:proofErr w:type="spellEnd"/>
       <w:r>
         <w:t xml:space="preserve"> at NUS</w:t>
       </w:r>
@@ -5118,23 +6285,44 @@
           <w:lang w:val="en-US"/>
         </w:rPr>
       </w:pPr>
-      <w:r>
-        <w:rPr>
-          <w:lang w:val="en-US"/>
-        </w:rPr>
-        <w:lastRenderedPageBreak/>
-        <w:t xml:space="preserve">Emmanouil Benetos </w:t>
-      </w:r>
-    </w:p>
-    <w:p>
-      <w:pPr>
-        <w:pStyle w:val="ListParagraph"/>
-        <w:numPr>
-          <w:ilvl w:val="0"/>
-          <w:numId w:val="5"/>
-        </w:numPr>
-      </w:pPr>
-      <w:hyperlink r:id="rId47" w:history="1">
+      <w:proofErr w:type="spellStart"/>
+      <w:r>
+        <w:rPr>
+          <w:lang w:val="en-US"/>
+        </w:rPr>
+        <w:t>Emmanouil</w:t>
+      </w:r>
+      <w:proofErr w:type="spellEnd"/>
+      <w:r>
+        <w:rPr>
+          <w:lang w:val="en-US"/>
+        </w:rPr>
+        <w:t xml:space="preserve"> </w:t>
+      </w:r>
+      <w:proofErr w:type="spellStart"/>
+      <w:r>
+        <w:rPr>
+          <w:lang w:val="en-US"/>
+        </w:rPr>
+        <w:t>Benetos</w:t>
+      </w:r>
+      <w:proofErr w:type="spellEnd"/>
+      <w:r>
+        <w:rPr>
+          <w:lang w:val="en-US"/>
+        </w:rPr>
+        <w:t xml:space="preserve"> </w:t>
+      </w:r>
+    </w:p>
+    <w:p>
+      <w:pPr>
+        <w:pStyle w:val="ListParagraph"/>
+        <w:numPr>
+          <w:ilvl w:val="0"/>
+          <w:numId w:val="5"/>
+        </w:numPr>
+      </w:pPr>
+      <w:hyperlink r:id="rId50" w:history="1">
         <w:r>
           <w:rPr>
             <w:rStyle w:val="Hyperlink"/>
@@ -5180,7 +6368,7 @@
           <w:numId w:val="5"/>
         </w:numPr>
       </w:pPr>
-      <w:hyperlink r:id="rId48" w:history="1">
+      <w:hyperlink r:id="rId51" w:history="1">
         <w:r>
           <w:rPr>
             <w:rStyle w:val="Hyperlink"/>
@@ -5200,8 +6388,6 @@
       <w:r>
         <w:t>Accessed Online : 27/8/19</w:t>
       </w:r>
-      <w:bookmarkStart w:id="16" w:name="_GoBack"/>
-      <w:bookmarkEnd w:id="16"/>
     </w:p>
     <w:p>
       <w:pPr>
@@ -5231,7 +6417,7 @@
           <w:rStyle w:val="Hyperlink"/>
         </w:rPr>
       </w:pPr>
-      <w:hyperlink r:id="rId49" w:history="1">
+      <w:hyperlink r:id="rId52" w:history="1">
         <w:r>
           <w:rPr>
             <w:rStyle w:val="Hyperlink"/>
@@ -5277,7 +6463,7 @@
       </w:r>
     </w:p>
     <w:p>
-      <w:hyperlink r:id="rId50" w:history="1">
+      <w:hyperlink r:id="rId53" w:history="1">
         <w:r>
           <w:rPr>
             <w:rStyle w:val="Hyperlink"/>
@@ -5311,7 +6497,7 @@
       </w:r>
     </w:p>
     <w:p>
-      <w:hyperlink r:id="rId51" w:history="1">
+      <w:hyperlink r:id="rId54" w:history="1">
         <w:r>
           <w:rPr>
             <w:rStyle w:val="Hyperlink"/>
@@ -5339,7 +6525,7 @@
       </w:r>
     </w:p>
     <w:p>
-      <w:hyperlink r:id="rId52" w:history="1">
+      <w:hyperlink r:id="rId55" w:history="1">
         <w:r>
           <w:rPr>
             <w:rStyle w:val="Hyperlink"/>
@@ -5372,12 +6558,26 @@
           <w:rStyle w:val="Hyperlink"/>
         </w:rPr>
       </w:pPr>
-      <w:hyperlink r:id="rId53" w:history="1">
+      <w:hyperlink r:id="rId56" w:history="1">
         <w:r>
           <w:rPr>
             <w:rStyle w:val="Hyperlink"/>
           </w:rPr>
-          <w:t>IEEE Referencing Generator: Citation Generator by Cite This For Me</w:t>
+          <w:t xml:space="preserve">IEEE Referencing Generator: Citation Generator by Cite This </w:t>
+        </w:r>
+        <w:proofErr w:type="gramStart"/>
+        <w:r>
+          <w:rPr>
+            <w:rStyle w:val="Hyperlink"/>
+          </w:rPr>
+          <w:t>For</w:t>
+        </w:r>
+        <w:proofErr w:type="gramEnd"/>
+        <w:r>
+          <w:rPr>
+            <w:rStyle w:val="Hyperlink"/>
+          </w:rPr>
+          <w:t xml:space="preserve"> Me</w:t>
         </w:r>
       </w:hyperlink>
     </w:p>
@@ -6198,6 +7398,146 @@
     </w:lvl>
   </w:abstractNum>
   <w:abstractNum w:abstractNumId="7" w15:restartNumberingAfterBreak="0">
+    <w:nsid w:val="4E6D6CA4"/>
+    <w:multiLevelType w:val="hybridMultilevel"/>
+    <w:tmpl w:val="2B4C90B0"/>
+    <w:lvl w:ilvl="0" w:tplc="4F5CF0AE">
+      <w:start w:val="1"/>
+      <w:numFmt w:val="bullet"/>
+      <w:lvlText w:val="•"/>
+      <w:lvlJc w:val="left"/>
+      <w:pPr>
+        <w:tabs>
+          <w:tab w:val="num" w:pos="720"/>
+        </w:tabs>
+        <w:ind w:left="720" w:hanging="360"/>
+      </w:pPr>
+      <w:rPr>
+        <w:rFonts w:ascii="Arial" w:hAnsi="Arial" w:hint="default"/>
+      </w:rPr>
+    </w:lvl>
+    <w:lvl w:ilvl="1" w:tplc="FB78CD54" w:tentative="1">
+      <w:start w:val="1"/>
+      <w:numFmt w:val="bullet"/>
+      <w:lvlText w:val="•"/>
+      <w:lvlJc w:val="left"/>
+      <w:pPr>
+        <w:tabs>
+          <w:tab w:val="num" w:pos="1440"/>
+        </w:tabs>
+        <w:ind w:left="1440" w:hanging="360"/>
+      </w:pPr>
+      <w:rPr>
+        <w:rFonts w:ascii="Arial" w:hAnsi="Arial" w:hint="default"/>
+      </w:rPr>
+    </w:lvl>
+    <w:lvl w:ilvl="2" w:tplc="B5C61FB6" w:tentative="1">
+      <w:start w:val="1"/>
+      <w:numFmt w:val="bullet"/>
+      <w:lvlText w:val="•"/>
+      <w:lvlJc w:val="left"/>
+      <w:pPr>
+        <w:tabs>
+          <w:tab w:val="num" w:pos="2160"/>
+        </w:tabs>
+        <w:ind w:left="2160" w:hanging="360"/>
+      </w:pPr>
+      <w:rPr>
+        <w:rFonts w:ascii="Arial" w:hAnsi="Arial" w:hint="default"/>
+      </w:rPr>
+    </w:lvl>
+    <w:lvl w:ilvl="3" w:tplc="DF6250A6" w:tentative="1">
+      <w:start w:val="1"/>
+      <w:numFmt w:val="bullet"/>
+      <w:lvlText w:val="•"/>
+      <w:lvlJc w:val="left"/>
+      <w:pPr>
+        <w:tabs>
+          <w:tab w:val="num" w:pos="2880"/>
+        </w:tabs>
+        <w:ind w:left="2880" w:hanging="360"/>
+      </w:pPr>
+      <w:rPr>
+        <w:rFonts w:ascii="Arial" w:hAnsi="Arial" w:hint="default"/>
+      </w:rPr>
+    </w:lvl>
+    <w:lvl w:ilvl="4" w:tplc="7AEE69B2" w:tentative="1">
+      <w:start w:val="1"/>
+      <w:numFmt w:val="bullet"/>
+      <w:lvlText w:val="•"/>
+      <w:lvlJc w:val="left"/>
+      <w:pPr>
+        <w:tabs>
+          <w:tab w:val="num" w:pos="3600"/>
+        </w:tabs>
+        <w:ind w:left="3600" w:hanging="360"/>
+      </w:pPr>
+      <w:rPr>
+        <w:rFonts w:ascii="Arial" w:hAnsi="Arial" w:hint="default"/>
+      </w:rPr>
+    </w:lvl>
+    <w:lvl w:ilvl="5" w:tplc="6DBC4F66" w:tentative="1">
+      <w:start w:val="1"/>
+      <w:numFmt w:val="bullet"/>
+      <w:lvlText w:val="•"/>
+      <w:lvlJc w:val="left"/>
+      <w:pPr>
+        <w:tabs>
+          <w:tab w:val="num" w:pos="4320"/>
+        </w:tabs>
+        <w:ind w:left="4320" w:hanging="360"/>
+      </w:pPr>
+      <w:rPr>
+        <w:rFonts w:ascii="Arial" w:hAnsi="Arial" w:hint="default"/>
+      </w:rPr>
+    </w:lvl>
+    <w:lvl w:ilvl="6" w:tplc="94867822" w:tentative="1">
+      <w:start w:val="1"/>
+      <w:numFmt w:val="bullet"/>
+      <w:lvlText w:val="•"/>
+      <w:lvlJc w:val="left"/>
+      <w:pPr>
+        <w:tabs>
+          <w:tab w:val="num" w:pos="5040"/>
+        </w:tabs>
+        <w:ind w:left="5040" w:hanging="360"/>
+      </w:pPr>
+      <w:rPr>
+        <w:rFonts w:ascii="Arial" w:hAnsi="Arial" w:hint="default"/>
+      </w:rPr>
+    </w:lvl>
+    <w:lvl w:ilvl="7" w:tplc="45427C44" w:tentative="1">
+      <w:start w:val="1"/>
+      <w:numFmt w:val="bullet"/>
+      <w:lvlText w:val="•"/>
+      <w:lvlJc w:val="left"/>
+      <w:pPr>
+        <w:tabs>
+          <w:tab w:val="num" w:pos="5760"/>
+        </w:tabs>
+        <w:ind w:left="5760" w:hanging="360"/>
+      </w:pPr>
+      <w:rPr>
+        <w:rFonts w:ascii="Arial" w:hAnsi="Arial" w:hint="default"/>
+      </w:rPr>
+    </w:lvl>
+    <w:lvl w:ilvl="8" w:tplc="9F8C6246" w:tentative="1">
+      <w:start w:val="1"/>
+      <w:numFmt w:val="bullet"/>
+      <w:lvlText w:val="•"/>
+      <w:lvlJc w:val="left"/>
+      <w:pPr>
+        <w:tabs>
+          <w:tab w:val="num" w:pos="6480"/>
+        </w:tabs>
+        <w:ind w:left="6480" w:hanging="360"/>
+      </w:pPr>
+      <w:rPr>
+        <w:rFonts w:ascii="Arial" w:hAnsi="Arial" w:hint="default"/>
+      </w:rPr>
+    </w:lvl>
+  </w:abstractNum>
+  <w:abstractNum w:abstractNumId="8" w15:restartNumberingAfterBreak="0">
     <w:nsid w:val="50767F37"/>
     <w:multiLevelType w:val="hybridMultilevel"/>
     <w:tmpl w:val="9BE651C8"/>
@@ -6310,7 +7650,7 @@
       </w:rPr>
     </w:lvl>
   </w:abstractNum>
-  <w:abstractNum w:abstractNumId="8" w15:restartNumberingAfterBreak="0">
+  <w:abstractNum w:abstractNumId="9" w15:restartNumberingAfterBreak="0">
     <w:nsid w:val="57757459"/>
     <w:multiLevelType w:val="hybridMultilevel"/>
     <w:tmpl w:val="B896F02C"/>
@@ -6422,7 +7762,7 @@
       </w:rPr>
     </w:lvl>
   </w:abstractNum>
-  <w:abstractNum w:abstractNumId="9" w15:restartNumberingAfterBreak="0">
+  <w:abstractNum w:abstractNumId="10" w15:restartNumberingAfterBreak="0">
     <w:nsid w:val="67EB610A"/>
     <w:multiLevelType w:val="hybridMultilevel"/>
     <w:tmpl w:val="F94ED270"/>
@@ -6534,7 +7874,7 @@
       </w:rPr>
     </w:lvl>
   </w:abstractNum>
-  <w:abstractNum w:abstractNumId="10" w15:restartNumberingAfterBreak="0">
+  <w:abstractNum w:abstractNumId="11" w15:restartNumberingAfterBreak="0">
     <w:nsid w:val="6CB06E37"/>
     <w:multiLevelType w:val="hybridMultilevel"/>
     <w:tmpl w:val="208E4854"/>
@@ -6647,7 +7987,7 @@
       </w:rPr>
     </w:lvl>
   </w:abstractNum>
-  <w:abstractNum w:abstractNumId="11" w15:restartNumberingAfterBreak="0">
+  <w:abstractNum w:abstractNumId="12" w15:restartNumberingAfterBreak="0">
     <w:nsid w:val="6DCF7AAF"/>
     <w:multiLevelType w:val="hybridMultilevel"/>
     <w:tmpl w:val="B1906A8C"/>
@@ -6733,7 +8073,7 @@
       </w:pPr>
     </w:lvl>
   </w:abstractNum>
-  <w:abstractNum w:abstractNumId="12" w15:restartNumberingAfterBreak="0">
+  <w:abstractNum w:abstractNumId="13" w15:restartNumberingAfterBreak="0">
     <w:nsid w:val="7F1C3968"/>
     <w:multiLevelType w:val="hybridMultilevel"/>
     <w:tmpl w:val="0B7C0606"/>
@@ -6846,7 +8186,7 @@
     </w:lvl>
   </w:abstractNum>
   <w:num w:numId="1">
-    <w:abstractNumId w:val="11"/>
+    <w:abstractNumId w:val="12"/>
   </w:num>
   <w:num w:numId="2">
     <w:abstractNumId w:val="5"/>
@@ -6855,13 +8195,13 @@
     <w:abstractNumId w:val="6"/>
   </w:num>
   <w:num w:numId="4">
-    <w:abstractNumId w:val="12"/>
+    <w:abstractNumId w:val="13"/>
   </w:num>
   <w:num w:numId="5">
-    <w:abstractNumId w:val="9"/>
+    <w:abstractNumId w:val="10"/>
   </w:num>
   <w:num w:numId="6">
-    <w:abstractNumId w:val="7"/>
+    <w:abstractNumId w:val="8"/>
   </w:num>
   <w:num w:numId="7">
     <w:abstractNumId w:val="1"/>
@@ -6879,10 +8219,13 @@
     <w:abstractNumId w:val="2"/>
   </w:num>
   <w:num w:numId="12">
-    <w:abstractNumId w:val="8"/>
+    <w:abstractNumId w:val="9"/>
   </w:num>
   <w:num w:numId="13">
-    <w:abstractNumId w:val="10"/>
+    <w:abstractNumId w:val="11"/>
+  </w:num>
+  <w:num w:numId="14">
+    <w:abstractNumId w:val="7"/>
   </w:num>
 </w:numbering>
 </file>
@@ -7356,7 +8699,6 @@
   <w:style w:type="character" w:default="1" w:styleId="DefaultParagraphFont">
     <w:name w:val="Default Paragraph Font"/>
     <w:uiPriority w:val="1"/>
-    <w:semiHidden/>
     <w:unhideWhenUsed/>
   </w:style>
   <w:style w:type="table" w:default="1" w:styleId="TableNormal">
@@ -7869,7 +9211,7 @@
 </file>
 
 <file path=customXml/itemProps1.xml><?xml version="1.0" encoding="utf-8"?>
-<ds:datastoreItem xmlns:ds="http://schemas.openxmlformats.org/officeDocument/2006/customXml" ds:itemID="{2FC48C5F-70C2-4351-8180-BD69B42A986C}">
+<ds:datastoreItem xmlns:ds="http://schemas.openxmlformats.org/officeDocument/2006/customXml" ds:itemID="{E72F1FD0-45D1-4075-804C-CBE85E73D13A}">
   <ds:schemaRefs>
     <ds:schemaRef ds:uri="http://schemas.openxmlformats.org/officeDocument/2006/bibliography"/>
   </ds:schemaRefs>

</xml_diff>

<commit_message>
formated latex file with auto wrapping
</commit_message>
<xml_diff>
--- a/research/annotated-references.docx
+++ b/research/annotated-references.docx
@@ -5,11 +5,14 @@
     <w:p>
       <w:pPr>
         <w:pStyle w:val="Title"/>
+        <w:ind w:firstLine="720"/>
         <w:rPr>
           <w:lang w:val="en-US"/>
         </w:rPr>
       </w:pPr>
       <w:bookmarkStart w:id="0" w:name="_Toc16026842"/>
+      <w:bookmarkStart w:id="1" w:name="_GoBack"/>
+      <w:bookmarkEnd w:id="1"/>
       <w:r>
         <w:rPr>
           <w:lang w:val="en-US"/>
@@ -1143,14 +1146,14 @@
           <w:lang w:val="en-US"/>
         </w:rPr>
       </w:pPr>
-      <w:bookmarkStart w:id="1" w:name="_Toc17660022"/>
+      <w:bookmarkStart w:id="2" w:name="_Toc17660022"/>
       <w:r>
         <w:rPr>
           <w:lang w:val="en-US"/>
         </w:rPr>
         <w:t>Articles</w:t>
       </w:r>
-      <w:bookmarkEnd w:id="1"/>
+      <w:bookmarkEnd w:id="2"/>
       <w:r>
         <w:rPr>
           <w:lang w:val="en-US"/>
@@ -1284,12 +1287,7 @@
         </w:numPr>
       </w:pPr>
       <w:r>
-        <w:t>Description of unpitched sound proble</w:t>
-      </w:r>
-      <w:bookmarkStart w:id="2" w:name="_GoBack"/>
-      <w:bookmarkEnd w:id="2"/>
-      <w:r>
-        <w:t xml:space="preserve">m Ch. 5 </w:t>
+        <w:t xml:space="preserve">Description of unpitched sound problem Ch. 5 </w:t>
       </w:r>
     </w:p>
     <w:p>
@@ -4411,12 +4409,117 @@
       </w:pPr>
       <w:proofErr w:type="spellStart"/>
       <w:r>
+        <w:t>Github</w:t>
+      </w:r>
+      <w:proofErr w:type="spellEnd"/>
+      <w:r>
+        <w:t xml:space="preserve"> repos </w:t>
+      </w:r>
+    </w:p>
+    <w:p>
+      <w:hyperlink r:id="rId23" w:history="1">
+        <w:r>
+          <w:rPr>
+            <w:rStyle w:val="Hyperlink"/>
+          </w:rPr>
+          <w:t>https://github.com/mfarhan12/pycon-canada-2015</w:t>
+        </w:r>
+      </w:hyperlink>
+    </w:p>
+    <w:p>
+      <w:pPr>
+        <w:pStyle w:val="ListParagraph"/>
+        <w:numPr>
+          <w:ilvl w:val="0"/>
+          <w:numId w:val="7"/>
+        </w:numPr>
+      </w:pPr>
+      <w:r>
+        <w:t xml:space="preserve">Accessed 16/2/20 </w:t>
+      </w:r>
+    </w:p>
+    <w:p>
+      <w:hyperlink r:id="rId24" w:history="1">
+        <w:r>
+          <w:rPr>
+            <w:rStyle w:val="Hyperlink"/>
+          </w:rPr>
+          <w:t>https://github.com/SparkAbhi/SignalProcessingWithPython</w:t>
+        </w:r>
+      </w:hyperlink>
+      <w:r>
+        <w:t xml:space="preserve"> </w:t>
+      </w:r>
+    </w:p>
+    <w:p>
+      <w:pPr>
+        <w:pStyle w:val="ListParagraph"/>
+        <w:numPr>
+          <w:ilvl w:val="0"/>
+          <w:numId w:val="7"/>
+        </w:numPr>
+      </w:pPr>
+      <w:r>
+        <w:t xml:space="preserve">Accessed 16/2/20 </w:t>
+      </w:r>
+    </w:p>
+    <w:p>
+      <w:hyperlink r:id="rId25" w:history="1">
+        <w:r>
+          <w:rPr>
+            <w:rStyle w:val="Hyperlink"/>
+          </w:rPr>
+          <w:t>https://github.com/jsingh811/pyAudioProcessing</w:t>
+        </w:r>
+      </w:hyperlink>
+    </w:p>
+    <w:p>
+      <w:pPr>
+        <w:pStyle w:val="ListParagraph"/>
+        <w:numPr>
+          <w:ilvl w:val="0"/>
+          <w:numId w:val="7"/>
+        </w:numPr>
+      </w:pPr>
+      <w:r>
+        <w:t xml:space="preserve">Accessed 16/2/20 </w:t>
+      </w:r>
+    </w:p>
+    <w:p>
+      <w:hyperlink r:id="rId26" w:history="1">
+        <w:r>
+          <w:rPr>
+            <w:rStyle w:val="Hyperlink"/>
+          </w:rPr>
+          <w:t>https://github.com/AllenDowney/ThinkDSP</w:t>
+        </w:r>
+      </w:hyperlink>
+    </w:p>
+    <w:p>
+      <w:pPr>
+        <w:pStyle w:val="ListParagraph"/>
+        <w:numPr>
+          <w:ilvl w:val="0"/>
+          <w:numId w:val="7"/>
+        </w:numPr>
+      </w:pPr>
+      <w:r>
+        <w:t xml:space="preserve">Accessed 16/2/20 </w:t>
+      </w:r>
+    </w:p>
+    <w:p/>
+    <w:p>
+      <w:pPr>
+        <w:pStyle w:val="Heading2"/>
+      </w:pPr>
+      <w:proofErr w:type="spellStart"/>
+      <w:r>
         <w:t>mir_eval</w:t>
       </w:r>
       <w:proofErr w:type="spellEnd"/>
     </w:p>
     <w:p>
-      <w:hyperlink r:id="rId23" w:history="1">
+      <w:hyperlink r:id="rId27" w:history="1">
         <w:r>
           <w:rPr>
             <w:rStyle w:val="Hyperlink"/>
@@ -4449,7 +4552,7 @@
       <w:pPr>
         <w:pStyle w:val="Heading2"/>
       </w:pPr>
-      <w:hyperlink r:id="rId24" w:history="1">
+      <w:hyperlink r:id="rId28" w:history="1">
         <w:r>
           <w:rPr>
             <w:rStyle w:val="Hyperlink"/>
@@ -4494,7 +4597,7 @@
       </w:r>
     </w:p>
     <w:p>
-      <w:hyperlink r:id="rId25" w:history="1">
+      <w:hyperlink r:id="rId29" w:history="1">
         <w:r>
           <w:rPr>
             <w:rStyle w:val="Hyperlink"/>
@@ -4548,7 +4651,7 @@
       </w:r>
     </w:p>
     <w:p>
-      <w:hyperlink r:id="rId26" w:history="1">
+      <w:hyperlink r:id="rId30" w:history="1">
         <w:r>
           <w:rPr>
             <w:rStyle w:val="Hyperlink"/>
@@ -4593,7 +4696,7 @@
       </w:r>
     </w:p>
     <w:p>
-      <w:hyperlink r:id="rId27" w:history="1">
+      <w:hyperlink r:id="rId31" w:history="1">
         <w:r>
           <w:rPr>
             <w:rStyle w:val="Hyperlink"/>
@@ -4611,6 +4714,7 @@
         </w:numPr>
       </w:pPr>
       <w:r>
+        <w:lastRenderedPageBreak/>
         <w:t xml:space="preserve">Access to some great plugins </w:t>
       </w:r>
     </w:p>
@@ -4638,7 +4742,7 @@
           <w:lang w:val="en-US"/>
         </w:rPr>
       </w:pPr>
-      <w:hyperlink r:id="rId28" w:history="1">
+      <w:hyperlink r:id="rId32" w:history="1">
         <w:r>
           <w:rPr>
             <w:rStyle w:val="Hyperlink"/>
@@ -4714,7 +4818,7 @@
       <w:r>
         <w:t xml:space="preserve">, “Automatic Music Transcription”, Tutorial at ISMIR 2015, available: </w:t>
       </w:r>
-      <w:hyperlink r:id="rId29" w:history="1">
+      <w:hyperlink r:id="rId33" w:history="1">
         <w:r>
           <w:rPr>
             <w:rStyle w:val="Hyperlink"/>
@@ -4819,7 +4923,6 @@
         <w:rPr>
           <w:lang w:val="en-US"/>
         </w:rPr>
-        <w:lastRenderedPageBreak/>
         <w:t>slide 61</w:t>
       </w:r>
       <w:r>
@@ -4887,7 +4990,7 @@
         </w:rPr>
         <w:t xml:space="preserve">, ‘Automatic Music Transcription’, Tutorial at the Department of Computer Science, National University of Singapore, available: </w:t>
       </w:r>
-      <w:hyperlink r:id="rId30" w:history="1">
+      <w:hyperlink r:id="rId34" w:history="1">
         <w:r>
           <w:rPr>
             <w:rStyle w:val="Hyperlink"/>
@@ -4993,7 +5096,7 @@
       </w:r>
     </w:p>
     <w:p>
-      <w:hyperlink r:id="rId31" w:history="1">
+      <w:hyperlink r:id="rId35" w:history="1">
         <w:r>
           <w:rPr>
             <w:rStyle w:val="Hyperlink"/>
@@ -5064,7 +5167,7 @@
           <w:rStyle w:val="Hyperlink"/>
         </w:rPr>
       </w:pPr>
-      <w:hyperlink r:id="rId32" w:history="1">
+      <w:hyperlink r:id="rId36" w:history="1">
         <w:r>
           <w:rPr>
             <w:rStyle w:val="Hyperlink"/>
@@ -5104,7 +5207,7 @@
       </w:r>
     </w:p>
     <w:p>
-      <w:hyperlink r:id="rId33" w:history="1">
+      <w:hyperlink r:id="rId37" w:history="1">
         <w:r>
           <w:rPr>
             <w:rStyle w:val="Hyperlink"/>
@@ -5147,7 +5250,7 @@
       </w:r>
     </w:p>
     <w:p>
-      <w:hyperlink r:id="rId34" w:history="1">
+      <w:hyperlink r:id="rId38" w:history="1">
         <w:r>
           <w:rPr>
             <w:rStyle w:val="Hyperlink"/>
@@ -5205,7 +5308,7 @@
       </w:r>
     </w:p>
     <w:p>
-      <w:hyperlink r:id="rId35" w:history="1">
+      <w:hyperlink r:id="rId39" w:history="1">
         <w:r>
           <w:rPr>
             <w:rStyle w:val="Hyperlink"/>
@@ -5257,7 +5360,7 @@
           <w:u w:val="single"/>
         </w:rPr>
       </w:pPr>
-      <w:hyperlink r:id="rId36" w:history="1">
+      <w:hyperlink r:id="rId40" w:history="1">
         <w:r>
           <w:rPr>
             <w:rStyle w:val="Hyperlink"/>
@@ -5303,7 +5406,7 @@
       </w:r>
     </w:p>
     <w:p>
-      <w:hyperlink r:id="rId37" w:history="1">
+      <w:hyperlink r:id="rId41" w:history="1">
         <w:r>
           <w:rPr>
             <w:rStyle w:val="Hyperlink"/>
@@ -5375,7 +5478,7 @@
       </w:r>
     </w:p>
     <w:p>
-      <w:hyperlink r:id="rId38" w:history="1">
+      <w:hyperlink r:id="rId42" w:history="1">
         <w:r>
           <w:rPr>
             <w:rStyle w:val="Hyperlink"/>
@@ -5399,12 +5502,11 @@
         <w:rPr>
           <w:lang w:val="en-US"/>
         </w:rPr>
-        <w:lastRenderedPageBreak/>
         <w:t>Fourier series and epicycles</w:t>
       </w:r>
     </w:p>
     <w:p>
-      <w:hyperlink r:id="rId39" w:history="1">
+      <w:hyperlink r:id="rId43" w:history="1">
         <w:r>
           <w:rPr>
             <w:rStyle w:val="Hyperlink"/>
@@ -5464,7 +5566,7 @@
       </w:r>
     </w:p>
     <w:p>
-      <w:hyperlink r:id="rId40" w:history="1">
+      <w:hyperlink r:id="rId44" w:history="1">
         <w:r>
           <w:rPr>
             <w:rStyle w:val="Hyperlink"/>
@@ -5510,7 +5612,7 @@
       </w:r>
     </w:p>
     <w:p>
-      <w:hyperlink r:id="rId41" w:history="1">
+      <w:hyperlink r:id="rId45" w:history="1">
         <w:r>
           <w:rPr>
             <w:rStyle w:val="Hyperlink"/>
@@ -5592,7 +5694,7 @@
       </w:r>
     </w:p>
     <w:p>
-      <w:hyperlink r:id="rId42" w:history="1">
+      <w:hyperlink r:id="rId46" w:history="1">
         <w:r>
           <w:rPr>
             <w:rStyle w:val="Hyperlink"/>
@@ -5638,7 +5740,7 @@
       </w:r>
     </w:p>
     <w:p>
-      <w:hyperlink r:id="rId43" w:history="1">
+      <w:hyperlink r:id="rId47" w:history="1">
         <w:r>
           <w:rPr>
             <w:rStyle w:val="Hyperlink"/>
@@ -5788,6 +5890,7 @@
       </w:pPr>
       <w:bookmarkStart w:id="15" w:name="_Toc17660034"/>
       <w:r>
+        <w:lastRenderedPageBreak/>
         <w:t>M</w:t>
       </w:r>
       <w:r>
@@ -5806,7 +5909,7 @@
           <w:u w:val="none"/>
         </w:rPr>
       </w:pPr>
-      <w:hyperlink r:id="rId44" w:history="1">
+      <w:hyperlink r:id="rId48" w:history="1">
         <w:r>
           <w:rPr>
             <w:rStyle w:val="Hyperlink"/>
@@ -5875,7 +5978,7 @@
           <w:u w:val="single"/>
         </w:rPr>
       </w:pPr>
-      <w:hyperlink r:id="rId45" w:history="1">
+      <w:hyperlink r:id="rId49" w:history="1">
         <w:r>
           <w:rPr>
             <w:rStyle w:val="Hyperlink"/>
@@ -5983,7 +6086,7 @@
       </w:r>
     </w:p>
     <w:p>
-      <w:hyperlink r:id="rId46" w:history="1">
+      <w:hyperlink r:id="rId50" w:history="1">
         <w:r>
           <w:rPr>
             <w:rStyle w:val="Hyperlink"/>
@@ -6025,7 +6128,6 @@
         <w:rPr>
           <w:lang w:val="en-US"/>
         </w:rPr>
-        <w:lastRenderedPageBreak/>
         <w:t xml:space="preserve">Fantastic channel for </w:t>
       </w:r>
       <w:r>
@@ -6036,7 +6138,7 @@
       </w:r>
     </w:p>
     <w:p>
-      <w:hyperlink r:id="rId47" w:history="1">
+      <w:hyperlink r:id="rId51" w:history="1">
         <w:r>
           <w:rPr>
             <w:rStyle w:val="Hyperlink"/>
@@ -6088,7 +6190,7 @@
       </w:r>
     </w:p>
     <w:p>
-      <w:hyperlink r:id="rId48" w:history="1">
+      <w:hyperlink r:id="rId52" w:history="1">
         <w:r>
           <w:rPr>
             <w:rStyle w:val="Hyperlink"/>
@@ -6228,7 +6330,7 @@
           <w:lang w:val="en-US"/>
         </w:rPr>
       </w:pPr>
-      <w:hyperlink r:id="rId49" w:history="1">
+      <w:hyperlink r:id="rId53" w:history="1">
         <w:r>
           <w:rPr>
             <w:rStyle w:val="Hyperlink"/>
@@ -6318,7 +6420,7 @@
           <w:numId w:val="5"/>
         </w:numPr>
       </w:pPr>
-      <w:hyperlink r:id="rId50" w:history="1">
+      <w:hyperlink r:id="rId54" w:history="1">
         <w:r>
           <w:rPr>
             <w:rStyle w:val="Hyperlink"/>
@@ -6408,7 +6510,7 @@
           <w:numId w:val="5"/>
         </w:numPr>
       </w:pPr>
-      <w:hyperlink r:id="rId51" w:history="1">
+      <w:hyperlink r:id="rId55" w:history="1">
         <w:r>
           <w:rPr>
             <w:rStyle w:val="Hyperlink"/>
@@ -6454,7 +6556,7 @@
           <w:numId w:val="5"/>
         </w:numPr>
       </w:pPr>
-      <w:hyperlink r:id="rId52" w:history="1">
+      <w:hyperlink r:id="rId56" w:history="1">
         <w:r>
           <w:rPr>
             <w:rStyle w:val="Hyperlink"/>
@@ -6472,6 +6574,7 @@
         </w:numPr>
       </w:pPr>
       <w:r>
+        <w:lastRenderedPageBreak/>
         <w:t>Accessed Online : 27/8/19</w:t>
       </w:r>
     </w:p>
@@ -6503,7 +6606,7 @@
           <w:numId w:val="5"/>
         </w:numPr>
       </w:pPr>
-      <w:hyperlink r:id="rId53" w:history="1">
+      <w:hyperlink r:id="rId57" w:history="1">
         <w:r>
           <w:rPr>
             <w:rStyle w:val="Hyperlink"/>
@@ -6537,24 +6640,58 @@
           <w:numId w:val="5"/>
         </w:numPr>
       </w:pPr>
-      <w:hyperlink r:id="rId54" w:history="1">
+      <w:hyperlink r:id="rId58" w:history="1">
         <w:r>
           <w:rPr>
             <w:rStyle w:val="Hyperlink"/>
           </w:rPr>
-          <w:t>https://www.youtube.com/watch?v=wmdE</w:t>
+          <w:t>https://www.youtube.com/watch?v=wmdEUzI73t0&amp;list=PLFFF64D0BD4272F5A</w:t>
         </w:r>
+      </w:hyperlink>
+    </w:p>
+    <w:p>
+      <w:pPr>
+        <w:pStyle w:val="ListParagraph"/>
+        <w:numPr>
+          <w:ilvl w:val="0"/>
+          <w:numId w:val="5"/>
+        </w:numPr>
+      </w:pPr>
+      <w:r>
+        <w:t>Short and easy to follow lectures</w:t>
+      </w:r>
+    </w:p>
+    <w:p>
+      <w:pPr>
+        <w:pStyle w:val="ListParagraph"/>
+        <w:numPr>
+          <w:ilvl w:val="0"/>
+          <w:numId w:val="5"/>
+        </w:numPr>
+      </w:pPr>
+      <w:r>
+        <w:t>Accessed on 5/2/20</w:t>
+      </w:r>
+    </w:p>
+    <w:p>
+      <w:r>
+        <w:t>Berkeley DSP lectures</w:t>
+      </w:r>
+    </w:p>
+    <w:p>
+      <w:pPr>
+        <w:pStyle w:val="ListParagraph"/>
+        <w:numPr>
+          <w:ilvl w:val="0"/>
+          <w:numId w:val="5"/>
+        </w:numPr>
+      </w:pPr>
+      <w:hyperlink r:id="rId59" w:history="1">
         <w:r>
           <w:rPr>
             <w:rStyle w:val="Hyperlink"/>
           </w:rPr>
-          <w:t>U</w:t>
-        </w:r>
-        <w:r>
-          <w:rPr>
-            <w:rStyle w:val="Hyperlink"/>
-          </w:rPr>
-          <w:t>zI73t0&amp;list=PLFFF64D0BD4272F5A</w:t>
+          <w:t>https://www.youtube.com/watch?v=n_dVX-CEhUE&amp;list=PLSFazQ8nHIuMbuMpAxZQLkwV7TyXv5x7U&amp;index=1</w:t>
         </w:r>
       </w:hyperlink>
     </w:p>
@@ -6567,7 +6704,7 @@
         </w:numPr>
       </w:pPr>
       <w:r>
-        <w:t>Short and easy to follow lectures</w:t>
+        <w:t>Tailored to students taking the course</w:t>
       </w:r>
     </w:p>
     <w:p>
@@ -6583,65 +6720,6 @@
       </w:r>
     </w:p>
     <w:p>
-      <w:r>
-        <w:t>Berkeley DSP lectures</w:t>
-      </w:r>
-    </w:p>
-    <w:p>
-      <w:pPr>
-        <w:pStyle w:val="ListParagraph"/>
-        <w:numPr>
-          <w:ilvl w:val="0"/>
-          <w:numId w:val="5"/>
-        </w:numPr>
-      </w:pPr>
-      <w:hyperlink r:id="rId55" w:history="1">
-        <w:r>
-          <w:rPr>
-            <w:rStyle w:val="Hyperlink"/>
-          </w:rPr>
-          <w:t>https://www.youtube.com/watch?v=n_dVX-CEhUE&amp;list=PLS</w:t>
-        </w:r>
-        <w:r>
-          <w:rPr>
-            <w:rStyle w:val="Hyperlink"/>
-          </w:rPr>
-          <w:t>F</w:t>
-        </w:r>
-        <w:r>
-          <w:rPr>
-            <w:rStyle w:val="Hyperlink"/>
-          </w:rPr>
-          <w:t>azQ8nHIuMbuMpAxZQLkwV7TyXv5x7U&amp;index=1</w:t>
-        </w:r>
-      </w:hyperlink>
-    </w:p>
-    <w:p>
-      <w:pPr>
-        <w:pStyle w:val="ListParagraph"/>
-        <w:numPr>
-          <w:ilvl w:val="0"/>
-          <w:numId w:val="5"/>
-        </w:numPr>
-      </w:pPr>
-      <w:r>
-        <w:lastRenderedPageBreak/>
-        <w:t>Tailored to students taking the course</w:t>
-      </w:r>
-    </w:p>
-    <w:p>
-      <w:pPr>
-        <w:pStyle w:val="ListParagraph"/>
-        <w:numPr>
-          <w:ilvl w:val="0"/>
-          <w:numId w:val="5"/>
-        </w:numPr>
-      </w:pPr>
-      <w:r>
-        <w:t>Accessed on 5/2/20</w:t>
-      </w:r>
-    </w:p>
-    <w:p>
       <w:proofErr w:type="spellStart"/>
       <w:r>
         <w:t>Shrenik</w:t>
@@ -6659,7 +6737,7 @@
           <w:numId w:val="5"/>
         </w:numPr>
       </w:pPr>
-      <w:hyperlink r:id="rId56" w:history="1">
+      <w:hyperlink r:id="rId60" w:history="1">
         <w:r>
           <w:rPr>
             <w:rStyle w:val="Hyperlink"/>
@@ -6710,24 +6788,12 @@
           <w:numId w:val="5"/>
         </w:numPr>
       </w:pPr>
-      <w:hyperlink r:id="rId57" w:history="1">
+      <w:hyperlink r:id="rId61" w:history="1">
         <w:r>
           <w:rPr>
             <w:rStyle w:val="Hyperlink"/>
           </w:rPr>
-          <w:t>https://www.youtube.</w:t>
-        </w:r>
-        <w:r>
-          <w:rPr>
-            <w:rStyle w:val="Hyperlink"/>
-          </w:rPr>
-          <w:t>com/user/ag</w:t>
-        </w:r>
-        <w:r>
-          <w:rPr>
-            <w:rStyle w:val="Hyperlink"/>
-          </w:rPr>
-          <w:t>panagos/playlists</w:t>
+          <w:t>https://www.youtube.com/user/agpanagos/playlists</w:t>
         </w:r>
       </w:hyperlink>
     </w:p>
@@ -6742,6 +6808,12 @@
       <w:r>
         <w:t>DSP lectures</w:t>
       </w:r>
+      <w:r>
+        <w:t xml:space="preserve"> – theoretical </w:t>
+      </w:r>
+      <w:r>
+        <w:t>focused</w:t>
+      </w:r>
     </w:p>
     <w:p>
       <w:pPr>
@@ -6768,7 +6840,7 @@
           <w:numId w:val="5"/>
         </w:numPr>
       </w:pPr>
-      <w:hyperlink r:id="rId58" w:history="1">
+      <w:hyperlink r:id="rId62" w:history="1">
         <w:r>
           <w:rPr>
             <w:rStyle w:val="Hyperlink"/>
@@ -6830,7 +6902,7 @@
           <w:rStyle w:val="Hyperlink"/>
         </w:rPr>
       </w:pPr>
-      <w:hyperlink r:id="rId59" w:history="1">
+      <w:hyperlink r:id="rId63" w:history="1">
         <w:r>
           <w:rPr>
             <w:rStyle w:val="Hyperlink"/>
@@ -6876,7 +6948,7 @@
       </w:r>
     </w:p>
     <w:p>
-      <w:hyperlink r:id="rId60" w:history="1">
+      <w:hyperlink r:id="rId64" w:history="1">
         <w:r>
           <w:rPr>
             <w:rStyle w:val="Hyperlink"/>
@@ -6910,7 +6982,7 @@
       </w:r>
     </w:p>
     <w:p>
-      <w:hyperlink r:id="rId61" w:history="1">
+      <w:hyperlink r:id="rId65" w:history="1">
         <w:r>
           <w:rPr>
             <w:rStyle w:val="Hyperlink"/>
@@ -6938,7 +7010,7 @@
       </w:r>
     </w:p>
     <w:p>
-      <w:hyperlink r:id="rId62" w:history="1">
+      <w:hyperlink r:id="rId66" w:history="1">
         <w:r>
           <w:rPr>
             <w:rStyle w:val="Hyperlink"/>
@@ -6971,7 +7043,7 @@
           <w:rStyle w:val="Hyperlink"/>
         </w:rPr>
       </w:pPr>
-      <w:hyperlink r:id="rId63" w:history="1">
+      <w:hyperlink r:id="rId67" w:history="1">
         <w:r>
           <w:rPr>
             <w:rStyle w:val="Hyperlink"/>
@@ -9111,6 +9183,7 @@
   <w:style w:type="character" w:default="1" w:styleId="DefaultParagraphFont">
     <w:name w:val="Default Paragraph Font"/>
     <w:uiPriority w:val="1"/>
+    <w:semiHidden/>
     <w:unhideWhenUsed/>
   </w:style>
   <w:style w:type="table" w:default="1" w:styleId="TableNormal">
@@ -9623,7 +9696,7 @@
 </file>
 
 <file path=customXml/itemProps1.xml><?xml version="1.0" encoding="utf-8"?>
-<ds:datastoreItem xmlns:ds="http://schemas.openxmlformats.org/officeDocument/2006/customXml" ds:itemID="{7B24C86A-75B4-4D0D-AEAC-60E179BB78DF}">
+<ds:datastoreItem xmlns:ds="http://schemas.openxmlformats.org/officeDocument/2006/customXml" ds:itemID="{BF4C1A6C-1CAA-4829-BF92-5D9C633FC3C9}">
   <ds:schemaRefs>
     <ds:schemaRef ds:uri="http://schemas.openxmlformats.org/officeDocument/2006/bibliography"/>
   </ds:schemaRefs>

</xml_diff>